<commit_message>
Continuação do projeto de automação do estoque
</commit_message>
<xml_diff>
--- a/2° semestre/Arquitetura de Redes Com IoT/11-08/projeto automação.docx
+++ b/2° semestre/Arquitetura de Redes Com IoT/11-08/projeto automação.docx
@@ -1,10 +1,10 @@
 
 <file path=word/document.xml><?xml version="1.0" encoding="utf-8"?>
-<w:document xmlns:wpc="http://schemas.microsoft.com/office/word/2010/wordprocessingCanvas" xmlns:cx="http://schemas.microsoft.com/office/drawing/2014/chartex" xmlns:cx1="http://schemas.microsoft.com/office/drawing/2015/9/8/chartex" xmlns:cx2="http://schemas.microsoft.com/office/drawing/2015/10/21/chartex" xmlns:cx3="http://schemas.microsoft.com/office/drawing/2016/5/9/chartex" xmlns:cx4="http://schemas.microsoft.com/office/drawing/2016/5/10/chartex" xmlns:cx5="http://schemas.microsoft.com/office/drawing/2016/5/11/chartex" xmlns:cx6="http://schemas.microsoft.com/office/drawing/2016/5/12/chartex" xmlns:cx7="http://schemas.microsoft.com/office/drawing/2016/5/13/chartex" xmlns:cx8="http://schemas.microsoft.com/office/drawing/2016/5/14/chartex" xmlns:mc="http://schemas.openxmlformats.org/markup-compatibility/2006" xmlns:aink="http://schemas.microsoft.com/office/drawing/2016/ink" xmlns:am3d="http://schemas.microsoft.com/office/drawing/2017/model3d" xmlns:o="urn:schemas-microsoft-com:office:office" xmlns:r="http://schemas.openxmlformats.org/officeDocument/2006/relationships" xmlns:m="http://schemas.openxmlformats.org/officeDocument/2006/math" xmlns:v="urn:schemas-microsoft-com:vml" xmlns:wp14="http://schemas.microsoft.com/office/word/2010/wordprocessingDrawing" xmlns:wp="http://schemas.openxmlformats.org/drawingml/2006/wordprocessingDrawing" xmlns:w10="urn:schemas-microsoft-com:office:word" xmlns:w="http://schemas.openxmlformats.org/wordprocessingml/2006/main" xmlns:w14="http://schemas.microsoft.com/office/word/2010/wordml" xmlns:w15="http://schemas.microsoft.com/office/word/2012/wordml" xmlns:w16cid="http://schemas.microsoft.com/office/word/2016/wordml/cid" xmlns:w16se="http://schemas.microsoft.com/office/word/2015/wordml/symex" xmlns:wpg="http://schemas.microsoft.com/office/word/2010/wordprocessingGroup" xmlns:wpi="http://schemas.microsoft.com/office/word/2010/wordprocessingInk" xmlns:wne="http://schemas.microsoft.com/office/word/2006/wordml" xmlns:wps="http://schemas.microsoft.com/office/word/2010/wordprocessingShape" mc:Ignorable="w14 w15 w16se w16cid wp14">
+<w:document xmlns:wpc="http://schemas.microsoft.com/office/word/2010/wordprocessingCanvas" xmlns:mc="http://schemas.openxmlformats.org/markup-compatibility/2006" xmlns:o="urn:schemas-microsoft-com:office:office" xmlns:r="http://schemas.openxmlformats.org/officeDocument/2006/relationships" xmlns:m="http://schemas.openxmlformats.org/officeDocument/2006/math" xmlns:v="urn:schemas-microsoft-com:vml" xmlns:wp14="http://schemas.microsoft.com/office/word/2010/wordprocessingDrawing" xmlns:wp="http://schemas.openxmlformats.org/drawingml/2006/wordprocessingDrawing" xmlns:w="http://schemas.openxmlformats.org/wordprocessingml/2006/main" xmlns:w14="http://schemas.microsoft.com/office/word/2010/wordml" xmlns:w10="urn:schemas-microsoft-com:office:word" xmlns:w15="http://schemas.microsoft.com/office/word/2012/wordml" xmlns:wpg="http://schemas.microsoft.com/office/word/2010/wordprocessingGroup" xmlns:wpi="http://schemas.microsoft.com/office/word/2010/wordprocessingInk" xmlns:wne="http://schemas.microsoft.com/office/word/2006/wordml" xmlns:wps="http://schemas.microsoft.com/office/word/2010/wordprocessingShape" xmlns:wpsCustomData="http://www.wps.cn/officeDocument/2013/wpsCustomData" mc:Ignorable="w14 w15 wp14">
   <w:body>
     <w:p>
       <w:pPr>
-        <w:pStyle w:val="Ttulo3"/>
+        <w:pStyle w:val="4"/>
         <w:keepNext w:val="0"/>
         <w:keepLines w:val="0"/>
         <w:spacing w:before="280"/>
@@ -25,7 +25,15 @@
           <w:sz w:val="132"/>
           <w:szCs w:val="132"/>
         </w:rPr>
-        <w:br/>
+        <w:br w:type="textWrapping"/>
+      </w:r>
+      <w:r>
+        <w:rPr>
+          <w:b/>
+          <w:color w:val="980000"/>
+          <w:sz w:val="132"/>
+          <w:szCs w:val="132"/>
+        </w:rPr>
         <w:t>Projeto</w:t>
       </w:r>
       <w:r>
@@ -35,8 +43,7 @@
           <w:sz w:val="58"/>
           <w:szCs w:val="58"/>
         </w:rPr>
-        <w:br/>
-        <w:t>Escola Automatizada</w:t>
+        <w:br w:type="textWrapping"/>
       </w:r>
       <w:r>
         <w:rPr>
@@ -45,233 +52,239 @@
           <w:sz w:val="58"/>
           <w:szCs w:val="58"/>
         </w:rPr>
-        <w:br/>
-      </w:r>
-      <w:r>
-        <w:rPr>
-          <w:b/>
-          <w:color w:val="000000"/>
-          <w:sz w:val="26"/>
-          <w:szCs w:val="26"/>
-        </w:rPr>
-        <w:br/>
-      </w:r>
-      <w:r>
-        <w:rPr>
-          <w:b/>
-          <w:color w:val="000000"/>
-          <w:sz w:val="26"/>
-          <w:szCs w:val="26"/>
-        </w:rPr>
-        <w:br/>
-      </w:r>
-      <w:r>
-        <w:rPr>
-          <w:b/>
-          <w:color w:val="000000"/>
-          <w:sz w:val="26"/>
-          <w:szCs w:val="26"/>
-        </w:rPr>
-        <w:br/>
-      </w:r>
-      <w:r>
-        <w:rPr>
-          <w:b/>
-          <w:color w:val="000000"/>
-          <w:sz w:val="26"/>
-          <w:szCs w:val="26"/>
-        </w:rPr>
-        <w:br/>
-      </w:r>
-      <w:r>
-        <w:rPr>
-          <w:b/>
-          <w:color w:val="000000"/>
-          <w:sz w:val="26"/>
-          <w:szCs w:val="26"/>
-        </w:rPr>
-        <w:br/>
-      </w:r>
-      <w:r>
-        <w:rPr>
-          <w:b/>
-          <w:color w:val="000000"/>
-          <w:sz w:val="26"/>
-          <w:szCs w:val="26"/>
-        </w:rPr>
-        <w:br/>
-      </w:r>
-      <w:r>
-        <w:rPr>
-          <w:b/>
-          <w:color w:val="000000"/>
-          <w:sz w:val="26"/>
-          <w:szCs w:val="26"/>
-        </w:rPr>
-        <w:br/>
-      </w:r>
-      <w:r>
-        <w:rPr>
-          <w:b/>
-          <w:color w:val="000000"/>
-          <w:sz w:val="26"/>
-          <w:szCs w:val="26"/>
-        </w:rPr>
-        <w:br/>
-      </w:r>
-      <w:r>
-        <w:rPr>
-          <w:b/>
-          <w:color w:val="000000"/>
-          <w:sz w:val="26"/>
-          <w:szCs w:val="26"/>
-        </w:rPr>
-        <w:br/>
-      </w:r>
-      <w:r>
-        <w:rPr>
-          <w:b/>
-          <w:color w:val="000000"/>
-          <w:sz w:val="26"/>
-          <w:szCs w:val="26"/>
-        </w:rPr>
-        <w:br/>
-      </w:r>
-      <w:r>
-        <w:rPr>
-          <w:b/>
-          <w:color w:val="000000"/>
-          <w:sz w:val="26"/>
-          <w:szCs w:val="26"/>
-        </w:rPr>
-        <w:br/>
-      </w:r>
-      <w:r>
-        <w:rPr>
-          <w:b/>
-          <w:color w:val="000000"/>
-          <w:sz w:val="26"/>
-          <w:szCs w:val="26"/>
-        </w:rPr>
-        <w:br/>
-      </w:r>
-      <w:r>
-        <w:rPr>
-          <w:b/>
-          <w:color w:val="000000"/>
-          <w:sz w:val="26"/>
-          <w:szCs w:val="26"/>
-        </w:rPr>
-        <w:br/>
-      </w:r>
-      <w:r>
-        <w:rPr>
-          <w:b/>
-          <w:color w:val="000000"/>
-          <w:sz w:val="26"/>
-          <w:szCs w:val="26"/>
-        </w:rPr>
-        <w:br/>
-      </w:r>
-      <w:r>
-        <w:rPr>
-          <w:b/>
-          <w:color w:val="000000"/>
-          <w:sz w:val="26"/>
-          <w:szCs w:val="26"/>
-        </w:rPr>
-        <w:br/>
-      </w:r>
-      <w:r>
-        <w:rPr>
-          <w:b/>
-          <w:color w:val="000000"/>
-          <w:sz w:val="26"/>
-          <w:szCs w:val="26"/>
-        </w:rPr>
-        <w:br/>
-      </w:r>
-      <w:r>
-        <w:rPr>
-          <w:b/>
-          <w:color w:val="000000"/>
-          <w:sz w:val="26"/>
-          <w:szCs w:val="26"/>
-        </w:rPr>
-        <w:br/>
-      </w:r>
-      <w:r>
-        <w:rPr>
-          <w:b/>
-          <w:color w:val="000000"/>
-          <w:sz w:val="26"/>
-          <w:szCs w:val="26"/>
-        </w:rPr>
-        <w:br/>
-      </w:r>
-      <w:r>
-        <w:rPr>
-          <w:b/>
-          <w:color w:val="000000"/>
-          <w:sz w:val="26"/>
-          <w:szCs w:val="26"/>
-        </w:rPr>
-        <w:br/>
-      </w:r>
-      <w:r>
-        <w:rPr>
-          <w:b/>
-          <w:color w:val="000000"/>
-          <w:sz w:val="26"/>
-          <w:szCs w:val="26"/>
-        </w:rPr>
-        <w:br/>
-      </w:r>
-      <w:r>
-        <w:rPr>
-          <w:b/>
-          <w:color w:val="000000"/>
-          <w:sz w:val="26"/>
-          <w:szCs w:val="26"/>
-        </w:rPr>
-        <w:br/>
-        <w:t>Integrantes:</w:t>
-      </w:r>
-      <w:r>
-        <w:rPr>
-          <w:b/>
-          <w:color w:val="000000"/>
-          <w:sz w:val="26"/>
-          <w:szCs w:val="26"/>
-        </w:rPr>
-        <w:t xml:space="preserve"> </w:t>
-      </w:r>
-      <w:r>
-        <w:rPr>
-          <w:color w:val="000000"/>
-          <w:sz w:val="26"/>
-          <w:szCs w:val="26"/>
-        </w:rPr>
-        <w:t xml:space="preserve">João Gabriel, Heitor Maciel, Daniel </w:t>
-      </w:r>
-      <w:proofErr w:type="spellStart"/>
-      <w:r>
-        <w:rPr>
-          <w:color w:val="000000"/>
-          <w:sz w:val="26"/>
-          <w:szCs w:val="26"/>
-        </w:rPr>
-        <w:t>Brógio</w:t>
-      </w:r>
-      <w:proofErr w:type="spellEnd"/>
-      <w:r>
-        <w:rPr>
-          <w:b/>
-          <w:color w:val="000000"/>
-          <w:sz w:val="26"/>
-          <w:szCs w:val="26"/>
-        </w:rPr>
-        <w:br/>
+        <w:t>Escola Automatizada</w:t>
+      </w:r>
+      <w:r>
+        <w:rPr>
+          <w:b/>
+          <w:color w:val="000000"/>
+          <w:sz w:val="58"/>
+          <w:szCs w:val="58"/>
+        </w:rPr>
+        <w:br w:type="textWrapping"/>
+      </w:r>
+      <w:r>
+        <w:rPr>
+          <w:b/>
+          <w:color w:val="000000"/>
+          <w:sz w:val="26"/>
+          <w:szCs w:val="26"/>
+        </w:rPr>
+        <w:br w:type="textWrapping"/>
+      </w:r>
+      <w:r>
+        <w:rPr>
+          <w:b/>
+          <w:color w:val="000000"/>
+          <w:sz w:val="26"/>
+          <w:szCs w:val="26"/>
+        </w:rPr>
+        <w:br w:type="textWrapping"/>
+      </w:r>
+      <w:r>
+        <w:rPr>
+          <w:b/>
+          <w:color w:val="000000"/>
+          <w:sz w:val="26"/>
+          <w:szCs w:val="26"/>
+        </w:rPr>
+        <w:br w:type="textWrapping"/>
+      </w:r>
+      <w:r>
+        <w:rPr>
+          <w:b/>
+          <w:color w:val="000000"/>
+          <w:sz w:val="26"/>
+          <w:szCs w:val="26"/>
+        </w:rPr>
+        <w:br w:type="textWrapping"/>
+      </w:r>
+      <w:r>
+        <w:rPr>
+          <w:b/>
+          <w:color w:val="000000"/>
+          <w:sz w:val="26"/>
+          <w:szCs w:val="26"/>
+        </w:rPr>
+        <w:br w:type="textWrapping"/>
+      </w:r>
+      <w:r>
+        <w:rPr>
+          <w:b/>
+          <w:color w:val="000000"/>
+          <w:sz w:val="26"/>
+          <w:szCs w:val="26"/>
+        </w:rPr>
+        <w:br w:type="textWrapping"/>
+      </w:r>
+      <w:r>
+        <w:rPr>
+          <w:b/>
+          <w:color w:val="000000"/>
+          <w:sz w:val="26"/>
+          <w:szCs w:val="26"/>
+        </w:rPr>
+        <w:br w:type="textWrapping"/>
+      </w:r>
+      <w:r>
+        <w:rPr>
+          <w:b/>
+          <w:color w:val="000000"/>
+          <w:sz w:val="26"/>
+          <w:szCs w:val="26"/>
+        </w:rPr>
+        <w:br w:type="textWrapping"/>
+      </w:r>
+      <w:r>
+        <w:rPr>
+          <w:b/>
+          <w:color w:val="000000"/>
+          <w:sz w:val="26"/>
+          <w:szCs w:val="26"/>
+        </w:rPr>
+        <w:br w:type="textWrapping"/>
+      </w:r>
+      <w:r>
+        <w:rPr>
+          <w:b/>
+          <w:color w:val="000000"/>
+          <w:sz w:val="26"/>
+          <w:szCs w:val="26"/>
+        </w:rPr>
+        <w:br w:type="textWrapping"/>
+      </w:r>
+      <w:r>
+        <w:rPr>
+          <w:b/>
+          <w:color w:val="000000"/>
+          <w:sz w:val="26"/>
+          <w:szCs w:val="26"/>
+        </w:rPr>
+        <w:br w:type="textWrapping"/>
+      </w:r>
+      <w:r>
+        <w:rPr>
+          <w:b/>
+          <w:color w:val="000000"/>
+          <w:sz w:val="26"/>
+          <w:szCs w:val="26"/>
+        </w:rPr>
+        <w:br w:type="textWrapping"/>
+      </w:r>
+      <w:r>
+        <w:rPr>
+          <w:b/>
+          <w:color w:val="000000"/>
+          <w:sz w:val="26"/>
+          <w:szCs w:val="26"/>
+        </w:rPr>
+        <w:br w:type="textWrapping"/>
+      </w:r>
+      <w:r>
+        <w:rPr>
+          <w:b/>
+          <w:color w:val="000000"/>
+          <w:sz w:val="26"/>
+          <w:szCs w:val="26"/>
+        </w:rPr>
+        <w:br w:type="textWrapping"/>
+      </w:r>
+      <w:r>
+        <w:rPr>
+          <w:b/>
+          <w:color w:val="000000"/>
+          <w:sz w:val="26"/>
+          <w:szCs w:val="26"/>
+        </w:rPr>
+        <w:br w:type="textWrapping"/>
+      </w:r>
+      <w:r>
+        <w:rPr>
+          <w:b/>
+          <w:color w:val="000000"/>
+          <w:sz w:val="26"/>
+          <w:szCs w:val="26"/>
+        </w:rPr>
+        <w:br w:type="textWrapping"/>
+      </w:r>
+      <w:r>
+        <w:rPr>
+          <w:b/>
+          <w:color w:val="000000"/>
+          <w:sz w:val="26"/>
+          <w:szCs w:val="26"/>
+        </w:rPr>
+        <w:br w:type="textWrapping"/>
+      </w:r>
+      <w:r>
+        <w:rPr>
+          <w:b/>
+          <w:color w:val="000000"/>
+          <w:sz w:val="26"/>
+          <w:szCs w:val="26"/>
+        </w:rPr>
+        <w:br w:type="textWrapping"/>
+      </w:r>
+      <w:r>
+        <w:rPr>
+          <w:b/>
+          <w:color w:val="000000"/>
+          <w:sz w:val="26"/>
+          <w:szCs w:val="26"/>
+        </w:rPr>
+        <w:br w:type="textWrapping"/>
+      </w:r>
+      <w:r>
+        <w:rPr>
+          <w:b/>
+          <w:color w:val="000000"/>
+          <w:sz w:val="26"/>
+          <w:szCs w:val="26"/>
+        </w:rPr>
+        <w:br w:type="textWrapping"/>
+      </w:r>
+      <w:r>
+        <w:rPr>
+          <w:b/>
+          <w:color w:val="000000"/>
+          <w:sz w:val="26"/>
+          <w:szCs w:val="26"/>
+        </w:rPr>
+        <w:br w:type="textWrapping"/>
+      </w:r>
+      <w:r>
+        <w:rPr>
+          <w:b/>
+          <w:color w:val="000000"/>
+          <w:sz w:val="26"/>
+          <w:szCs w:val="26"/>
+        </w:rPr>
+        <w:t xml:space="preserve">Integrantes: </w:t>
+      </w:r>
+      <w:r>
+        <w:rPr>
+          <w:color w:val="000000"/>
+          <w:sz w:val="26"/>
+          <w:szCs w:val="26"/>
+        </w:rPr>
+        <w:t>João Gabriel, Heitor Maciel, Daniel Brógio</w:t>
+      </w:r>
+      <w:r>
+        <w:rPr>
+          <w:b/>
+          <w:color w:val="000000"/>
+          <w:sz w:val="26"/>
+          <w:szCs w:val="26"/>
+        </w:rPr>
+        <w:br w:type="textWrapping"/>
+      </w:r>
+      <w:r>
+        <w:rPr>
+          <w:b/>
+          <w:color w:val="000000"/>
+          <w:sz w:val="26"/>
+          <w:szCs w:val="26"/>
+        </w:rPr>
         <w:t xml:space="preserve">Nome do Projeto: </w:t>
       </w:r>
       <w:r>
@@ -281,67 +294,66 @@
           <w:sz w:val="26"/>
           <w:szCs w:val="26"/>
         </w:rPr>
-        <w:br/>
-        <w:t>Data:</w:t>
-      </w:r>
-      <w:r>
-        <w:rPr>
-          <w:b/>
-          <w:color w:val="000000"/>
-          <w:sz w:val="26"/>
-          <w:szCs w:val="26"/>
-        </w:rPr>
-        <w:t xml:space="preserve"> </w:t>
-      </w:r>
-      <w:r>
-        <w:rPr>
-          <w:b/>
-          <w:color w:val="000000"/>
-          <w:sz w:val="26"/>
-          <w:szCs w:val="26"/>
-        </w:rPr>
-        <w:br/>
-      </w:r>
-      <w:r>
-        <w:rPr>
-          <w:b/>
-          <w:color w:val="000000"/>
-          <w:sz w:val="26"/>
-          <w:szCs w:val="26"/>
-        </w:rPr>
-        <w:br/>
-      </w:r>
-      <w:r>
-        <w:rPr>
-          <w:b/>
-          <w:color w:val="000000"/>
-          <w:sz w:val="26"/>
-          <w:szCs w:val="26"/>
-        </w:rPr>
-        <w:br/>
-      </w:r>
-      <w:r>
-        <w:rPr>
-          <w:b/>
-          <w:color w:val="000000"/>
-          <w:sz w:val="26"/>
-          <w:szCs w:val="26"/>
-        </w:rPr>
-        <w:br/>
-      </w:r>
-      <w:r>
-        <w:rPr>
-          <w:b/>
-          <w:color w:val="000000"/>
-          <w:sz w:val="26"/>
-          <w:szCs w:val="26"/>
-        </w:rPr>
-        <w:br/>
-      </w:r>
-    </w:p>
-    <w:p>
-      <w:pPr>
-        <w:pStyle w:val="Ttulo3"/>
+        <w:br w:type="textWrapping"/>
+      </w:r>
+      <w:r>
+        <w:rPr>
+          <w:b/>
+          <w:color w:val="000000"/>
+          <w:sz w:val="26"/>
+          <w:szCs w:val="26"/>
+        </w:rPr>
+        <w:t xml:space="preserve">Data: </w:t>
+      </w:r>
+      <w:r>
+        <w:rPr>
+          <w:b/>
+          <w:color w:val="000000"/>
+          <w:sz w:val="26"/>
+          <w:szCs w:val="26"/>
+        </w:rPr>
+        <w:br w:type="textWrapping"/>
+      </w:r>
+      <w:r>
+        <w:rPr>
+          <w:b/>
+          <w:color w:val="000000"/>
+          <w:sz w:val="26"/>
+          <w:szCs w:val="26"/>
+        </w:rPr>
+        <w:br w:type="textWrapping"/>
+      </w:r>
+      <w:r>
+        <w:rPr>
+          <w:b/>
+          <w:color w:val="000000"/>
+          <w:sz w:val="26"/>
+          <w:szCs w:val="26"/>
+        </w:rPr>
+        <w:br w:type="textWrapping"/>
+      </w:r>
+      <w:r>
+        <w:rPr>
+          <w:b/>
+          <w:color w:val="000000"/>
+          <w:sz w:val="26"/>
+          <w:szCs w:val="26"/>
+        </w:rPr>
+        <w:br w:type="textWrapping"/>
+      </w:r>
+      <w:r>
+        <w:rPr>
+          <w:b/>
+          <w:color w:val="000000"/>
+          <w:sz w:val="26"/>
+          <w:szCs w:val="26"/>
+        </w:rPr>
+        <w:br w:type="textWrapping"/>
+      </w:r>
+    </w:p>
+    <w:p>
+      <w:pPr>
+        <w:pStyle w:val="4"/>
         <w:keepNext w:val="0"/>
         <w:keepLines w:val="0"/>
         <w:spacing w:before="280"/>
@@ -356,7 +368,6 @@
           <w:b/>
           <w:color w:val="000000"/>
         </w:rPr>
-        <w:lastRenderedPageBreak/>
         <w:t>Resumo do projeto</w:t>
       </w:r>
     </w:p>
@@ -367,10 +378,9 @@
       </w:pPr>
       <w:r>
         <w:tab/>
-        <w:t>A ideia desenvolvida pelo grupo tem como base uma automação do depósito</w:t>
-      </w:r>
-      <w:r>
-        <w:t xml:space="preserve"> da mecânica, responsável por armazenar as peças mecânicas desenvolvidas, projetadas e usinadas pelos alunos dos cursos de fabricação mecânica.</w:t>
+      </w:r>
+      <w:r>
+        <w:t>A ideia desenvolvida pelo grupo tem como base uma automação do depósito da mecânica, responsável por armazenar as peças mecânicas desenvolvidas, projetadas e usinadas pelos alunos dos cursos de fabricação mecânica.</w:t>
       </w:r>
     </w:p>
     <w:p>
@@ -379,16 +389,9 @@
       </w:pPr>
       <w:r>
         <w:tab/>
-        <w:t xml:space="preserve">A automação busca gerenciar e facilitar a manutenção e utilização do depósito da mecânica, através de um sistema automatizado </w:t>
-      </w:r>
-      <w:r>
-        <w:t>com base em</w:t>
-      </w:r>
-      <w:r>
-        <w:t xml:space="preserve"> um painel interativo, com uma tela que mostra diversas informações sobre o depósito como quais peças estão disponíveis no estoque, a quantidade dessas peças que está disponível, um catálogo das peças que são produzidas, entre outras informações sobre as peças.</w:t>
-      </w:r>
-      <w:r>
-        <w:t xml:space="preserve"> </w:t>
+      </w:r>
+      <w:r>
+        <w:t xml:space="preserve">A automação busca gerenciar e facilitar a manutenção e utilização do depósito da mecânica, através de um sistema automatizado com base em um painel interativo, com uma tela que mostra diversas informações sobre o depósito como quais peças estão disponíveis no estoque, a quantidade dessas peças que está disponível, um catálogo das peças que são produzidas, entre outras informações sobre as peças. </w:t>
       </w:r>
     </w:p>
     <w:p>
@@ -397,16 +400,7 @@
         <w:jc w:val="both"/>
       </w:pPr>
       <w:r>
-        <w:t xml:space="preserve">Após selecionar uma peça, o armazém irá exigir uma autorização de professor, com a autorização todas as peças serão disponibilizadas, sem a autorização apenas algumas peças serão liberadas. Após a verificação, uma luz será acesa no local que a peça está armazenada, indicando o local onde </w:t>
-      </w:r>
-      <w:r>
-        <w:t>ela está no estoque,</w:t>
-      </w:r>
-      <w:r>
-        <w:t xml:space="preserve"> </w:t>
-      </w:r>
-      <w:r>
-        <w:t>facilitando para quem estiver buscando uma peça específica.</w:t>
+        <w:t>Após selecionar uma peça, o armazém irá exigir uma autorização de professor, com a autorização todas as peças serão disponibilizadas, sem a autorização apenas algumas peças serão liberadas. Após a verificação, uma luz será acesa no local que a peça está armazenada, indicando o local onde ela está no estoque, facilitando para quem estiver buscando uma peça específica.</w:t>
       </w:r>
     </w:p>
     <w:p>
@@ -415,6 +409,8 @@
       </w:pPr>
       <w:r>
         <w:tab/>
+      </w:r>
+      <w:r>
         <w:t>Além disso, a automação possui um sistema de identificação das peças que são inseridas no estoque, para enviar para um banco de dados que computa a quantidade das peças e quais peças estão disponíveis. Essas informações serão mostradas no painel como citado anteriormente.</w:t>
       </w:r>
     </w:p>
@@ -430,12 +426,14 @@
       </w:pPr>
       <w:r>
         <w:tab/>
+      </w:r>
+      <w:r>
         <w:t>O principal objetivo da automação é facilitar o uso em geral do depósito, desde quem gerencia o local até quem está buscando uma peça para utilizar em um projeto ou atividade, através do painel interativos e do sistema de identificação das peças essa facilitação é possível.</w:t>
       </w:r>
     </w:p>
     <w:p>
       <w:pPr>
-        <w:pStyle w:val="Ttulo3"/>
+        <w:pStyle w:val="4"/>
         <w:keepNext w:val="0"/>
         <w:keepLines w:val="0"/>
         <w:spacing w:before="280"/>
@@ -454,15 +452,20 @@
           <w:sz w:val="26"/>
           <w:szCs w:val="26"/>
         </w:rPr>
-        <w:br/>
+        <w:br w:type="textWrapping"/>
+      </w:r>
+      <w:r>
+        <w:rPr>
+          <w:b/>
+          <w:color w:val="000000"/>
+          <w:sz w:val="26"/>
+          <w:szCs w:val="26"/>
+        </w:rPr>
         <w:t>1. Sensores e Atuadores</w:t>
       </w:r>
       <w:r>
-        <w:rPr>
-          <w:noProof/>
-        </w:rPr>
         <w:drawing>
-          <wp:anchor distT="114300" distB="114300" distL="114300" distR="114300" simplePos="0" relativeHeight="251658240" behindDoc="0" locked="0" layoutInCell="1" hidden="0" allowOverlap="1">
+          <wp:anchor distT="114300" distB="114300" distL="114300" distR="114300" simplePos="0" relativeHeight="251659264" behindDoc="0" locked="0" layoutInCell="1" allowOverlap="1">
             <wp:simplePos x="0" y="0"/>
             <wp:positionH relativeFrom="column">
               <wp:posOffset>1571625</wp:posOffset>
@@ -470,7 +473,7 @@
             <wp:positionV relativeFrom="paragraph">
               <wp:posOffset>8963025</wp:posOffset>
             </wp:positionV>
-            <wp:extent cx="2438400" cy="750637"/>
+            <wp:extent cx="2438400" cy="750570"/>
             <wp:effectExtent l="0" t="0" r="0" b="0"/>
             <wp:wrapNone/>
             <wp:docPr id="1" name="image1.png"/>
@@ -479,11 +482,11 @@
               <a:graphicData uri="http://schemas.openxmlformats.org/drawingml/2006/picture">
                 <pic:pic xmlns:pic="http://schemas.openxmlformats.org/drawingml/2006/picture">
                   <pic:nvPicPr>
-                    <pic:cNvPr id="0" name="image1.png"/>
+                    <pic:cNvPr id="1" name="image1.png"/>
                     <pic:cNvPicPr preferRelativeResize="0"/>
                   </pic:nvPicPr>
                   <pic:blipFill>
-                    <a:blip r:embed="rId5">
+                    <a:blip r:embed="rId6">
                       <a:alphaModFix amt="18000"/>
                     </a:blip>
                     <a:srcRect/>
@@ -499,7 +502,6 @@
                     <a:prstGeom prst="rect">
                       <a:avLst/>
                     </a:prstGeom>
-                    <a:ln/>
                   </pic:spPr>
                 </pic:pic>
               </a:graphicData>
@@ -512,7 +514,7 @@
       <w:pPr>
         <w:numPr>
           <w:ilvl w:val="0"/>
-          <w:numId w:val="11"/>
+          <w:numId w:val="1"/>
         </w:numPr>
         <w:spacing w:before="240"/>
       </w:pPr>
@@ -528,26 +530,24 @@
       <w:pPr>
         <w:numPr>
           <w:ilvl w:val="1"/>
-          <w:numId w:val="11"/>
-        </w:numPr>
-      </w:pPr>
-      <w:r>
-        <w:t>L</w:t>
-      </w:r>
-      <w:r>
-        <w:t>eitor de código de barra</w:t>
-      </w:r>
-      <w:r>
-        <w:t>s: sensor</w:t>
-      </w:r>
-      <w:r>
-        <w:t xml:space="preserve"> para identificação de peças</w:t>
-      </w:r>
-      <w:r>
-        <w:t xml:space="preserve"> que entram e saem</w:t>
-      </w:r>
-      <w:r>
-        <w:t xml:space="preserve"> do estoque, garantindo que o sistema compute corretamente a quantidade de peças e quais peças estão disponíveis.</w:t>
+          <w:numId w:val="1"/>
+        </w:numPr>
+        <w:spacing w:after="240"/>
+      </w:pPr>
+      <w:r>
+        <w:t>Leitor de código de barras: sensor para identificação de peças que entram e saem do estoque, garantindo que o sistema compute corretamente a quantidade de peças e quais peças estão disponíveis.</w:t>
+      </w:r>
+    </w:p>
+    <w:p>
+      <w:pPr>
+        <w:numPr>
+          <w:ilvl w:val="1"/>
+          <w:numId w:val="1"/>
+        </w:numPr>
+        <w:spacing w:after="240"/>
+      </w:pPr>
+      <w:r>
+        <w:t>Tela interativa: tela interativa para gerenciar o estoque e mostrar informações únicas como quantidade de peças, peças disponíveis no depósito, catálogo de peças produzidas, entre outras informações.</w:t>
       </w:r>
     </w:p>
     <w:p>
@@ -562,7 +562,7 @@
       <w:pPr>
         <w:numPr>
           <w:ilvl w:val="0"/>
-          <w:numId w:val="11"/>
+          <w:numId w:val="1"/>
         </w:numPr>
       </w:pPr>
       <w:r>
@@ -575,94 +575,64 @@
         <w:rPr>
           <w:b/>
         </w:rPr>
-        <w:br/>
+        <w:br w:type="textWrapping"/>
       </w:r>
     </w:p>
     <w:p>
       <w:pPr>
         <w:numPr>
           <w:ilvl w:val="1"/>
-          <w:numId w:val="11"/>
+          <w:numId w:val="1"/>
         </w:numPr>
         <w:spacing w:after="240"/>
       </w:pPr>
       <w:r>
-        <w:t>S</w:t>
-      </w:r>
-      <w:r>
-        <w:t>istema de luzes identificadoras</w:t>
-      </w:r>
-      <w:r>
-        <w:t>: sistema de luzes para identificação das peças selecionadas para retirada.</w:t>
+        <w:t>Sistema de luzes identificadoras: sistema de luzes para identificação das peças selecionadas para retirada.</w:t>
       </w:r>
     </w:p>
     <w:p>
       <w:pPr>
         <w:numPr>
           <w:ilvl w:val="1"/>
-          <w:numId w:val="11"/>
+          <w:numId w:val="1"/>
         </w:numPr>
         <w:spacing w:after="240"/>
       </w:pPr>
       <w:r>
-        <w:t>T</w:t>
-      </w:r>
-      <w:r>
-        <w:t>ela interativa</w:t>
-      </w:r>
-      <w:r>
-        <w:t xml:space="preserve">: </w:t>
-      </w:r>
-      <w:r>
-        <w:t>t</w:t>
-      </w:r>
-      <w:r>
-        <w:t xml:space="preserve">ela interativa para </w:t>
-      </w:r>
-      <w:r>
-        <w:t>gerenciar o estoque e mostrar informações únicas como quantidade de peças, peças disponíveis no depósito, catálogo de peças produzidas, entre outras informações.</w:t>
-      </w:r>
-    </w:p>
-    <w:p>
-      <w:pPr>
-        <w:numPr>
-          <w:ilvl w:val="1"/>
-          <w:numId w:val="11"/>
-        </w:numPr>
-        <w:spacing w:after="240"/>
-      </w:pPr>
-      <w:r>
-        <w:t>T</w:t>
-      </w:r>
-      <w:r>
-        <w:t>ravas elétricas</w:t>
-      </w:r>
-      <w:r>
-        <w:t xml:space="preserve">: travas eletrônicas que funcionam em conjunto com </w:t>
-      </w:r>
-      <w:r>
-        <w:t>o sistema de autorização</w:t>
-      </w:r>
-      <w:r>
-        <w:t>, garantindo que apenas as pessoas certas possam acessar certas peças</w:t>
-      </w:r>
-      <w:r>
-        <w:t>.</w:t>
-      </w:r>
-      <w:r>
-        <w:br/>
+        <w:t>Travas elétricas: travas elétricas</w:t>
+      </w:r>
+      <w:r>
+        <w:rPr>
+          <w:rFonts w:hint="default"/>
+          <w:lang w:val="pt-BR"/>
+        </w:rPr>
+        <w:t xml:space="preserve"> </w:t>
+      </w:r>
+      <w:r>
+        <w:t>que funcionam em conjunto com o sistema de autorização, garantindo que apenas as pessoas certas possam acessar certas peças.</w:t>
+      </w:r>
+      <w:r>
+        <w:br w:type="textWrapping"/>
       </w:r>
     </w:p>
     <w:p>
       <w:r>
         <w:pict>
-          <v:rect id="_x0000_i1025" style="width:0;height:1.5pt" o:hralign="center" o:hrstd="t" o:hr="t" fillcolor="#a0a0a0" stroked="f"/>
+          <v:rect id="_x0000_i1025" o:spt="1" style="height:1.5pt;width:0pt;" fillcolor="#A0A0A0" filled="t" stroked="f" coordsize="21600,21600" o:hr="t" o:hrstd="t" o:hralign="center">
+            <v:path/>
+            <v:fill on="t" focussize="0,0"/>
+            <v:stroke on="f"/>
+            <v:imagedata o:title=""/>
+            <o:lock v:ext="edit"/>
+            <w10:wrap type="none"/>
+            <w10:anchorlock/>
+          </v:rect>
         </w:pict>
       </w:r>
     </w:p>
     <w:p>
       <w:pPr>
-        <w:pStyle w:val="Ttulo3"/>
+        <w:pStyle w:val="4"/>
         <w:keepNext w:val="0"/>
         <w:keepLines w:val="0"/>
         <w:spacing w:before="280"/>
@@ -683,7 +653,6 @@
           <w:sz w:val="26"/>
           <w:szCs w:val="26"/>
         </w:rPr>
-        <w:lastRenderedPageBreak/>
         <w:t>2. Funções de Automação</w:t>
       </w:r>
     </w:p>
@@ -691,7 +660,7 @@
       <w:pPr>
         <w:numPr>
           <w:ilvl w:val="0"/>
-          <w:numId w:val="5"/>
+          <w:numId w:val="2"/>
         </w:numPr>
         <w:spacing w:before="240"/>
       </w:pPr>
@@ -705,14 +674,14 @@
         <w:rPr>
           <w:b/>
         </w:rPr>
-        <w:br/>
+        <w:br w:type="textWrapping"/>
       </w:r>
     </w:p>
     <w:p>
       <w:pPr>
         <w:numPr>
           <w:ilvl w:val="1"/>
-          <w:numId w:val="5"/>
+          <w:numId w:val="2"/>
         </w:numPr>
         <w:spacing w:after="240"/>
       </w:pPr>
@@ -724,7 +693,7 @@
       <w:pPr>
         <w:numPr>
           <w:ilvl w:val="1"/>
-          <w:numId w:val="5"/>
+          <w:numId w:val="2"/>
         </w:numPr>
         <w:spacing w:after="240"/>
       </w:pPr>
@@ -736,42 +705,44 @@
       <w:pPr>
         <w:numPr>
           <w:ilvl w:val="1"/>
-          <w:numId w:val="5"/>
+          <w:numId w:val="2"/>
         </w:numPr>
         <w:spacing w:after="240"/>
       </w:pPr>
       <w:r>
-        <w:t xml:space="preserve">Painel interativo: </w:t>
-      </w:r>
-      <w:r>
-        <w:t>painel com tela que gerencia o estoque e mostra informações úteis, como quais peças estão disponíveis, quantidade de cada uma das peças disponíveis, catálogo de peças e outras informações.</w:t>
+        <w:t>Painel interativo: painel com tela que gerencia o estoque e mostra informações úteis, como quais peças estão disponíveis, quantidade de cada uma das peças disponíveis, catálogo de peças e outras informações.</w:t>
       </w:r>
     </w:p>
     <w:p>
       <w:pPr>
         <w:numPr>
           <w:ilvl w:val="1"/>
-          <w:numId w:val="5"/>
+          <w:numId w:val="2"/>
         </w:numPr>
         <w:spacing w:after="240"/>
       </w:pPr>
       <w:r>
-        <w:t>Sistema de travas elétricas: um sistema de travas elétricas que limita quais tipos de peças certas pessoas com diferentes níveis de segurança</w:t>
-      </w:r>
-      <w:r>
-        <w:t xml:space="preserve"> podem acessar, garantindo um nível de segurança adicional para o estoque.</w:t>
+        <w:t>Sistema de travas elétricas: um sistema de travas elétricas que limita quais tipos de peças certas pessoas com diferentes níveis de segurança podem acessar, garantindo um nível de segurança adicional para o estoque.</w:t>
       </w:r>
     </w:p>
     <w:p>
       <w:r>
         <w:pict>
-          <v:rect id="_x0000_i1026" style="width:0;height:1.5pt" o:hralign="center" o:hrstd="t" o:hr="t" fillcolor="#a0a0a0" stroked="f"/>
+          <v:rect id="_x0000_i1026" o:spt="1" style="height:1.5pt;width:0pt;" fillcolor="#A0A0A0" filled="t" stroked="f" coordsize="21600,21600" o:hr="t" o:hrstd="t" o:hralign="center">
+            <v:path/>
+            <v:fill on="t" focussize="0,0"/>
+            <v:stroke on="f"/>
+            <v:imagedata o:title=""/>
+            <o:lock v:ext="edit"/>
+            <w10:wrap type="none"/>
+            <w10:anchorlock/>
+          </v:rect>
         </w:pict>
       </w:r>
     </w:p>
     <w:p>
       <w:pPr>
-        <w:pStyle w:val="Ttulo3"/>
+        <w:pStyle w:val="4"/>
         <w:keepNext w:val="0"/>
         <w:keepLines w:val="0"/>
         <w:spacing w:before="280"/>
@@ -792,25 +763,14 @@
           <w:sz w:val="26"/>
           <w:szCs w:val="26"/>
         </w:rPr>
-        <w:t xml:space="preserve">3. Quantidade de Dispositivos </w:t>
-      </w:r>
-      <w:proofErr w:type="spellStart"/>
-      <w:r>
-        <w:rPr>
-          <w:b/>
-          <w:color w:val="000000"/>
-          <w:sz w:val="26"/>
-          <w:szCs w:val="26"/>
-        </w:rPr>
-        <w:t>IoT</w:t>
-      </w:r>
-      <w:proofErr w:type="spellEnd"/>
+        <w:t>3. Quantidade de Dispositivos IoT</w:t>
+      </w:r>
     </w:p>
     <w:p>
       <w:pPr>
         <w:numPr>
           <w:ilvl w:val="0"/>
-          <w:numId w:val="6"/>
+          <w:numId w:val="3"/>
         </w:numPr>
         <w:spacing w:before="240"/>
       </w:pPr>
@@ -818,121 +778,294 @@
         <w:rPr>
           <w:b/>
         </w:rPr>
-        <w:t xml:space="preserve">Quantos dispositivos </w:t>
-      </w:r>
-      <w:proofErr w:type="spellStart"/>
-      <w:r>
-        <w:rPr>
-          <w:b/>
-        </w:rPr>
-        <w:t>IoT</w:t>
-      </w:r>
-      <w:proofErr w:type="spellEnd"/>
-      <w:r>
-        <w:rPr>
-          <w:b/>
-        </w:rPr>
-        <w:t xml:space="preserve"> estarão conectados à rede?</w:t>
-      </w:r>
-      <w:r>
-        <w:rPr>
-          <w:b/>
-        </w:rPr>
-        <w:br/>
+        <w:t>Quantos dispositivos IoT estarão conectados à rede?</w:t>
+      </w:r>
+      <w:r>
+        <w:rPr>
+          <w:b/>
+        </w:rPr>
+        <w:br w:type="textWrapping"/>
       </w:r>
     </w:p>
     <w:p>
       <w:pPr>
         <w:numPr>
           <w:ilvl w:val="1"/>
-          <w:numId w:val="6"/>
+          <w:numId w:val="3"/>
+        </w:numPr>
+      </w:pPr>
+      <w:r>
+        <w:t>Leitor de código de barras: sensor para identificação de peças que entram e saem do estoque, garantindo que o sistema compute corretamente a quantidade de peças e quais peças estão disponíveis.</w:t>
+      </w:r>
+    </w:p>
+    <w:p>
+      <w:pPr>
+        <w:ind w:left="1440"/>
+      </w:pPr>
+    </w:p>
+    <w:p>
+      <w:pPr>
+        <w:numPr>
+          <w:ilvl w:val="1"/>
+          <w:numId w:val="3"/>
         </w:numPr>
         <w:spacing w:after="240"/>
       </w:pPr>
       <w:r>
-        <w:t>Justifique a escolha da quantidade de dispositivos, considerando a área escolar e a aplicação de cada sensor ou atuador.</w:t>
+        <w:t>Sistema de luzes identificadoras: sistema de luzes para identificação das peças selecionadas para retirada.</w:t>
       </w:r>
     </w:p>
     <w:p>
       <w:pPr>
         <w:numPr>
           <w:ilvl w:val="1"/>
-          <w:numId w:val="6"/>
-        </w:numPr>
-      </w:pPr>
-      <w:r>
-        <w:t>Leitor de código de barras: sensor para identificação de peças que entram e saem do estoque, garantindo que o sistema compute corretamente a quantidade de peças e quais peças estão disponíveis.</w:t>
-      </w:r>
-    </w:p>
-    <w:p>
-      <w:pPr>
-        <w:ind w:left="1440"/>
-      </w:pPr>
+          <w:numId w:val="3"/>
+        </w:numPr>
+        <w:spacing w:after="240"/>
+      </w:pPr>
+      <w:r>
+        <w:t>Tela interativa: tela interativa para gerenciar o estoque e mostrar informações únicas como quantidade de peças, peças disponíveis no depósito, catálogo de peças produzidas, entre outras informações.</w:t>
+      </w:r>
     </w:p>
     <w:p>
       <w:pPr>
         <w:numPr>
           <w:ilvl w:val="1"/>
-          <w:numId w:val="6"/>
+          <w:numId w:val="3"/>
         </w:numPr>
         <w:spacing w:after="240"/>
       </w:pPr>
       <w:r>
-        <w:t>Sistema de luzes identificadoras: sistema de luzes para identificação das peças selecionadas para retirada.</w:t>
+        <w:t>Travas elétricas: travas eletrônicas que funcionam em conjunto com o sistema de autorização, garantindo que apenas as pessoas certas possam acessar certas peças.</w:t>
       </w:r>
     </w:p>
     <w:p>
       <w:pPr>
         <w:numPr>
           <w:ilvl w:val="1"/>
-          <w:numId w:val="6"/>
+          <w:numId w:val="3"/>
         </w:numPr>
         <w:spacing w:after="240"/>
       </w:pPr>
       <w:r>
-        <w:t>Tela interativa: tela interativa para gerenciar o estoque e mostrar informações únicas como quantidade de peças, peças disponíveis no depósito, catálogo de peças produzidas, entre outras informações.</w:t>
+        <w:rPr>
+          <w:rFonts w:hint="default"/>
+          <w:lang w:val="pt-BR"/>
+        </w:rPr>
+        <w:t>Roteador: um roteador para gerenciar o sistema de automação desenvolvido para o estoque, garantindo a comunicação e o bom funcionamento dos dispositivos, sensores e atuadores estoque.</w:t>
       </w:r>
     </w:p>
     <w:p>
       <w:pPr>
         <w:numPr>
           <w:ilvl w:val="1"/>
-          <w:numId w:val="6"/>
+          <w:numId w:val="3"/>
         </w:numPr>
         <w:spacing w:after="240"/>
       </w:pPr>
       <w:r>
-        <w:t>Travas elétricas: travas eletrônicas que funcionam em conjunto com o sistema de autorização, garantindo que apenas as pessoas certas possam acessar certas peças.</w:t>
-      </w:r>
-    </w:p>
-    <w:p>
-      <w:pPr>
-        <w:pStyle w:val="PargrafodaLista"/>
-        <w:numPr>
-          <w:ilvl w:val="1"/>
-          <w:numId w:val="6"/>
+        <w:rPr>
+          <w:rFonts w:hint="default"/>
+          <w:lang w:val="pt-BR"/>
+        </w:rPr>
+        <w:t>Servidor: um servidor responsável por processar certas informações da rede e retornar quais dispositivos devem agir, como no sistema de verificação de nível de acesso, o painel enviaria os dados para o servidor e o mesmo iria processar e enviar uma mensagem de como o sistema deve agir.</w:t>
+      </w:r>
+    </w:p>
+    <w:p>
+      <w:pPr>
+        <w:pStyle w:val="13"/>
+        <w:numPr>
+          <w:numId w:val="0"/>
         </w:numPr>
         <w:spacing w:after="240"/>
-      </w:pPr>
-      <w:r>
-        <w:t>Os sensores escolhidos buscam uma automatização eficiente e segura</w:t>
-      </w:r>
-      <w:bookmarkStart w:id="3" w:name="_GoBack"/>
-      <w:bookmarkEnd w:id="3"/>
-      <w:r>
-        <w:br/>
+        <w:ind w:firstLine="720" w:firstLineChars="0"/>
+        <w:jc w:val="both"/>
+        <w:rPr>
+          <w:rFonts w:hint="default"/>
+          <w:lang w:val="pt-BR"/>
+        </w:rPr>
+      </w:pPr>
+      <w:r>
+        <w:t xml:space="preserve">Os </w:t>
+      </w:r>
+      <w:r>
+        <w:rPr>
+          <w:rFonts w:hint="default"/>
+          <w:lang w:val="pt-BR"/>
+        </w:rPr>
+        <w:t xml:space="preserve">dispositivos </w:t>
+      </w:r>
+      <w:r>
+        <w:t>escolhidos buscam uma automatização eficiente</w:t>
+      </w:r>
+      <w:r>
+        <w:rPr>
+          <w:rFonts w:hint="default"/>
+          <w:lang w:val="pt-BR"/>
+        </w:rPr>
+        <w:t>,</w:t>
+      </w:r>
+      <w:r>
+        <w:t xml:space="preserve"> segura</w:t>
+      </w:r>
+      <w:r>
+        <w:rPr>
+          <w:rFonts w:hint="default"/>
+          <w:lang w:val="pt-BR"/>
+        </w:rPr>
+        <w:t xml:space="preserve"> e simples do depósito da mecânica. Tendo como base uma quantidade suficiente de sensores, atuadores e dispositivos para o funcionamento correto e ao mesmo tempo evitando uma grande complexidade desnecessária.</w:t>
+      </w:r>
+    </w:p>
+    <w:p>
+      <w:pPr>
+        <w:pStyle w:val="13"/>
+        <w:numPr>
+          <w:numId w:val="0"/>
+        </w:numPr>
+        <w:spacing w:after="240"/>
+        <w:ind w:firstLine="720" w:firstLineChars="0"/>
+        <w:jc w:val="both"/>
+        <w:rPr>
+          <w:rFonts w:hint="default"/>
+          <w:lang w:val="pt-BR"/>
+        </w:rPr>
+      </w:pPr>
+      <w:r>
+        <w:rPr>
+          <w:rFonts w:hint="default"/>
+          <w:lang w:val="pt-BR"/>
+        </w:rPr>
+        <w:t>As funções de cada sensor, atuador ou dispositivo tem como foco total melhorar o uso do estoque de peças mecânicas, através de um painel interativo que exibe informações sobre as peças presentes no estoque e a quantidade delas, exigindo uma autorização para o acesso de certas peças. Ao selecionar a peça e verificar o nível de autorização, o painel mandará um sinal para certas travas elétricas abrirem, conforme o nível de autorização inserido, também enviará um sinal para acender uma luz identificadora da peça selecionada.</w:t>
+      </w:r>
+    </w:p>
+    <w:p>
+      <w:pPr>
+        <w:pStyle w:val="13"/>
+        <w:numPr>
+          <w:numId w:val="0"/>
+        </w:numPr>
+        <w:spacing w:after="240"/>
+        <w:ind w:firstLine="720" w:firstLineChars="0"/>
+        <w:jc w:val="both"/>
+        <w:rPr>
+          <w:rFonts w:hint="default"/>
+          <w:lang w:val="pt-BR"/>
+        </w:rPr>
+      </w:pPr>
+      <w:r>
+        <w:rPr>
+          <w:rFonts w:hint="default"/>
+          <w:lang w:val="pt-BR"/>
+        </w:rPr>
+        <w:t>O papel das travas elétricas é garantir a segurança das peças armazenadas através de um sistema de níveis de autorização e acesso, que conforme descrito acima, está integrado com o painel.</w:t>
+      </w:r>
+    </w:p>
+    <w:p>
+      <w:pPr>
+        <w:pStyle w:val="13"/>
+        <w:numPr>
+          <w:numId w:val="0"/>
+        </w:numPr>
+        <w:spacing w:after="240"/>
+        <w:ind w:firstLine="720" w:firstLineChars="0"/>
+        <w:jc w:val="both"/>
+        <w:rPr>
+          <w:rFonts w:hint="default"/>
+          <w:lang w:val="pt-BR"/>
+        </w:rPr>
+      </w:pPr>
+      <w:r>
+        <w:rPr>
+          <w:rFonts w:hint="default"/>
+          <w:lang w:val="pt-BR"/>
+        </w:rPr>
+        <w:t>As luzes instaladas no estoque têm como objetivo facilitar a identificação da peça selecionada no painel, mostrando a localização da peça no estoque, possuindo integração com o painel para ativação das luzes.</w:t>
+      </w:r>
+    </w:p>
+    <w:p>
+      <w:pPr>
+        <w:pStyle w:val="13"/>
+        <w:numPr>
+          <w:numId w:val="0"/>
+        </w:numPr>
+        <w:spacing w:after="240"/>
+        <w:ind w:firstLine="720" w:firstLineChars="0"/>
+        <w:jc w:val="both"/>
+        <w:rPr>
+          <w:rFonts w:hint="default"/>
+          <w:lang w:val="pt-BR"/>
+        </w:rPr>
+      </w:pPr>
+      <w:r>
+        <w:rPr>
+          <w:rFonts w:hint="default"/>
+          <w:lang w:val="pt-BR"/>
+        </w:rPr>
+        <w:t>O leitor de código de barras tem como objetivo identificar quais peças saem e entram no estoque, garantindo que as informações mostradas no painel sejam corretas e precisas em relação ao que se encontra no estoque.</w:t>
+      </w:r>
+    </w:p>
+    <w:p>
+      <w:pPr>
+        <w:pStyle w:val="13"/>
+        <w:numPr>
+          <w:numId w:val="0"/>
+        </w:numPr>
+        <w:spacing w:after="240"/>
+        <w:ind w:firstLine="720" w:firstLineChars="0"/>
+        <w:jc w:val="both"/>
+        <w:rPr>
+          <w:rFonts w:hint="default"/>
+          <w:lang w:val="pt-BR"/>
+        </w:rPr>
+      </w:pPr>
+      <w:r>
+        <w:rPr>
+          <w:rFonts w:hint="default"/>
+          <w:lang w:val="pt-BR"/>
+        </w:rPr>
+        <w:t>O roteador administra e controla a comunicação entre os dispositivos da rede, servindo como ponte para todos os dispositivos se comunicarem, trocarem informações e funcionarem corretamente.</w:t>
+      </w:r>
+    </w:p>
+    <w:p>
+      <w:pPr>
+        <w:pStyle w:val="13"/>
+        <w:numPr>
+          <w:numId w:val="0"/>
+        </w:numPr>
+        <w:spacing w:after="240"/>
+        <w:ind w:firstLine="720" w:firstLineChars="0"/>
+        <w:jc w:val="both"/>
+        <w:rPr>
+          <w:rFonts w:hint="default"/>
+          <w:lang w:val="pt-BR"/>
+        </w:rPr>
+      </w:pPr>
+      <w:r>
+        <w:rPr>
+          <w:rFonts w:hint="default"/>
+          <w:lang w:val="pt-BR"/>
+        </w:rPr>
+        <w:t>O servidor é responsável pelo processamento de informações da automação, garantindo que as partes lógicas da automação, como a verificação de níveis de autorização, funcionem corretamente.</w:t>
       </w:r>
     </w:p>
     <w:p>
       <w:r>
         <w:pict>
-          <v:rect id="_x0000_i1027" style="width:0;height:1.5pt" o:hralign="center" o:hrstd="t" o:hr="t" fillcolor="#a0a0a0" stroked="f"/>
+          <v:rect id="_x0000_i1027" o:spt="1" style="height:1.5pt;width:0pt;" fillcolor="#A0A0A0" filled="t" stroked="f" coordsize="21600,21600" o:hr="t" o:hrstd="t" o:hralign="center">
+            <v:path/>
+            <v:fill on="t" focussize="0,0"/>
+            <v:stroke on="f"/>
+            <v:imagedata o:title=""/>
+            <o:lock v:ext="edit"/>
+            <w10:wrap type="none"/>
+            <w10:anchorlock/>
+          </v:rect>
         </w:pict>
       </w:r>
     </w:p>
     <w:p>
       <w:pPr>
-        <w:pStyle w:val="Ttulo3"/>
+        <w:pStyle w:val="4"/>
         <w:keepNext w:val="0"/>
         <w:keepLines w:val="0"/>
         <w:spacing w:before="280"/>
@@ -944,16 +1077,15 @@
           <w:szCs w:val="26"/>
         </w:rPr>
       </w:pPr>
-      <w:bookmarkStart w:id="4" w:name="_sts2l6hnw977" w:colFirst="0" w:colLast="0"/>
-      <w:bookmarkEnd w:id="4"/>
-      <w:r>
-        <w:rPr>
-          <w:b/>
-          <w:color w:val="000000"/>
-          <w:sz w:val="26"/>
-          <w:szCs w:val="26"/>
-        </w:rPr>
-        <w:lastRenderedPageBreak/>
+      <w:bookmarkStart w:id="3" w:name="_sts2l6hnw977" w:colFirst="0" w:colLast="0"/>
+      <w:bookmarkEnd w:id="3"/>
+      <w:r>
+        <w:rPr>
+          <w:b/>
+          <w:color w:val="000000"/>
+          <w:sz w:val="26"/>
+          <w:szCs w:val="26"/>
+        </w:rPr>
         <w:t>4. Topologia de Rede</w:t>
       </w:r>
     </w:p>
@@ -961,7 +1093,7 @@
       <w:pPr>
         <w:numPr>
           <w:ilvl w:val="0"/>
-          <w:numId w:val="8"/>
+          <w:numId w:val="4"/>
         </w:numPr>
         <w:spacing w:before="240"/>
       </w:pPr>
@@ -975,34 +1107,68 @@
         <w:rPr>
           <w:b/>
         </w:rPr>
-        <w:br/>
-      </w:r>
-    </w:p>
-    <w:p>
-      <w:pPr>
-        <w:numPr>
-          <w:ilvl w:val="1"/>
-          <w:numId w:val="8"/>
+        <w:br w:type="textWrapping"/>
+      </w:r>
+    </w:p>
+    <w:p>
+      <w:pPr>
+        <w:numPr>
+          <w:numId w:val="0"/>
         </w:numPr>
         <w:spacing w:after="240"/>
-      </w:pPr>
-      <w:r>
-        <w:t>Exemplos de topologias: estrela, barramento, malha. Justifique a escolha com base nas necessidades do projeto, como escalabilidade e redundância.</w:t>
-      </w:r>
-      <w:r>
-        <w:br/>
+        <w:jc w:val="both"/>
+        <w:rPr>
+          <w:rFonts w:hint="default"/>
+          <w:lang w:val="pt-BR"/>
+        </w:rPr>
+      </w:pPr>
+      <w:r>
+        <w:rPr>
+          <w:rFonts w:hint="default"/>
+          <w:lang w:val="pt-BR"/>
+        </w:rPr>
+        <w:tab/>
+        <w:t>A topologia em estrela é a melhor escolha para uma automação do estoque de peças mecânicas, oferecendo um gerenciamento centralizado e eficiente dos dispositivos. Todos os dispositivos, como o painel interativo, sensores, luzes de identificação e sistema de autorização, seriam conectados a um ponto central, que administraria e controlaria os fluxos da rede. Assim, facilitando a configuração da rede e dos dispositivos conectados nela, a manutenção de possíveis falhas e problemas encontrados na rede, além da identificação e isolamento de falhas em dispositivos individuais, melhorando o gerenciamento da rede e seus dispositivos em geral.</w:t>
+      </w:r>
+    </w:p>
+    <w:p>
+      <w:pPr>
+        <w:numPr>
+          <w:numId w:val="0"/>
+        </w:numPr>
+        <w:spacing w:after="240"/>
+        <w:jc w:val="both"/>
+      </w:pPr>
+      <w:r>
+        <w:rPr>
+          <w:rFonts w:hint="default"/>
+          <w:lang w:val="pt-BR"/>
+        </w:rPr>
+        <w:tab/>
+        <w:t>Além disso, a topologia em estrela permite uma escalabilidade facilitada, proporcionando a adição de novos equipamentos sem interferir no funcionamento dos dispositivos já instalados. A comunicação via ponto central, garante uma comunicação rápida, estável e confiável para a rede, assegurando a sincronia entre os processos de atualização do armazém em tempo real e autorização da retirada de peças do estoque. Apesar da dependência do ponto central, essa vulnerabilidade pode ser combatida com equipamentos confiáveis, manutenção preventiva dos aparelhos e uma rotina de checagem da integridade dos equipamentos.</w:t>
+      </w:r>
+      <w:r>
+        <w:br w:type="textWrapping"/>
       </w:r>
     </w:p>
     <w:p>
       <w:r>
         <w:pict>
-          <v:rect id="_x0000_i1028" style="width:0;height:1.5pt" o:hralign="center" o:hrstd="t" o:hr="t" fillcolor="#a0a0a0" stroked="f"/>
+          <v:rect id="_x0000_i1028" o:spt="1" style="height:1.5pt;width:0pt;" fillcolor="#A0A0A0" filled="t" stroked="f" coordsize="21600,21600" o:hr="t" o:hrstd="t" o:hralign="center">
+            <v:path/>
+            <v:fill on="t" focussize="0,0"/>
+            <v:stroke on="f"/>
+            <v:imagedata o:title=""/>
+            <o:lock v:ext="edit"/>
+            <w10:wrap type="none"/>
+            <w10:anchorlock/>
+          </v:rect>
         </w:pict>
       </w:r>
     </w:p>
     <w:p>
       <w:pPr>
-        <w:pStyle w:val="Ttulo3"/>
+        <w:pStyle w:val="4"/>
         <w:keepNext w:val="0"/>
         <w:keepLines w:val="0"/>
         <w:spacing w:before="280"/>
@@ -1014,43 +1180,51 @@
           <w:szCs w:val="26"/>
         </w:rPr>
       </w:pPr>
-      <w:bookmarkStart w:id="5" w:name="_oa7i20myt53" w:colFirst="0" w:colLast="0"/>
-      <w:bookmarkEnd w:id="5"/>
-      <w:r>
-        <w:rPr>
-          <w:b/>
-          <w:color w:val="000000"/>
-          <w:sz w:val="26"/>
-          <w:szCs w:val="26"/>
-        </w:rPr>
-        <w:br/>
-      </w:r>
-      <w:r>
-        <w:rPr>
-          <w:b/>
-          <w:color w:val="000000"/>
-          <w:sz w:val="26"/>
-          <w:szCs w:val="26"/>
-        </w:rPr>
-        <w:br/>
-      </w:r>
-      <w:r>
-        <w:rPr>
-          <w:b/>
-          <w:color w:val="000000"/>
-          <w:sz w:val="26"/>
-          <w:szCs w:val="26"/>
-        </w:rPr>
-        <w:br/>
-      </w:r>
-      <w:r>
-        <w:rPr>
-          <w:b/>
-          <w:color w:val="000000"/>
-          <w:sz w:val="26"/>
-          <w:szCs w:val="26"/>
-        </w:rPr>
-        <w:br/>
+      <w:bookmarkStart w:id="4" w:name="_oa7i20myt53" w:colFirst="0" w:colLast="0"/>
+      <w:bookmarkEnd w:id="4"/>
+      <w:r>
+        <w:rPr>
+          <w:b/>
+          <w:color w:val="000000"/>
+          <w:sz w:val="26"/>
+          <w:szCs w:val="26"/>
+        </w:rPr>
+        <w:br w:type="textWrapping"/>
+      </w:r>
+      <w:r>
+        <w:rPr>
+          <w:b/>
+          <w:color w:val="000000"/>
+          <w:sz w:val="26"/>
+          <w:szCs w:val="26"/>
+        </w:rPr>
+        <w:br w:type="textWrapping"/>
+      </w:r>
+      <w:r>
+        <w:rPr>
+          <w:b/>
+          <w:color w:val="000000"/>
+          <w:sz w:val="26"/>
+          <w:szCs w:val="26"/>
+        </w:rPr>
+        <w:br w:type="textWrapping"/>
+      </w:r>
+      <w:r>
+        <w:rPr>
+          <w:b/>
+          <w:color w:val="000000"/>
+          <w:sz w:val="26"/>
+          <w:szCs w:val="26"/>
+        </w:rPr>
+        <w:br w:type="textWrapping"/>
+      </w:r>
+      <w:r>
+        <w:rPr>
+          <w:b/>
+          <w:color w:val="000000"/>
+          <w:sz w:val="26"/>
+          <w:szCs w:val="26"/>
+        </w:rPr>
         <w:t>5. Uso do IPv6</w:t>
       </w:r>
     </w:p>
@@ -1058,7 +1232,7 @@
       <w:pPr>
         <w:numPr>
           <w:ilvl w:val="0"/>
-          <w:numId w:val="10"/>
+          <w:numId w:val="5"/>
         </w:numPr>
         <w:spacing w:before="240"/>
       </w:pPr>
@@ -1072,42 +1246,123 @@
         <w:rPr>
           <w:b/>
         </w:rPr>
-        <w:br/>
-      </w:r>
-    </w:p>
-    <w:p>
-      <w:pPr>
-        <w:numPr>
-          <w:ilvl w:val="1"/>
-          <w:numId w:val="10"/>
+        <w:br w:type="textWrapping"/>
+      </w:r>
+    </w:p>
+    <w:p>
+      <w:pPr>
+        <w:numPr>
+          <w:numId w:val="0"/>
         </w:numPr>
         <w:spacing w:after="240"/>
-      </w:pPr>
-      <w:r>
-        <w:t xml:space="preserve">Explique as vantagens do IPv6 para a escalabilidade da rede escolar e para garantir que cada dispositivo </w:t>
-      </w:r>
-      <w:proofErr w:type="spellStart"/>
-      <w:r>
-        <w:t>IoT</w:t>
-      </w:r>
-      <w:proofErr w:type="spellEnd"/>
-      <w:r>
-        <w:t xml:space="preserve"> tenha um IP próprio. Considere aspectos como maior número de endereços IP, facilidade de gerenciamento e conectividade.</w:t>
-      </w:r>
-      <w:r>
-        <w:br/>
-      </w:r>
+        <w:ind w:firstLine="720" w:firstLineChars="0"/>
+        <w:jc w:val="both"/>
+      </w:pPr>
+      <w:bookmarkStart w:id="14" w:name="_GoBack"/>
+      <w:bookmarkEnd w:id="14"/>
+      <w:r>
+        <w:t>O uso do IPv6 em um</w:t>
+      </w:r>
+      <w:r>
+        <w:rPr>
+          <w:rFonts w:hint="default"/>
+          <w:lang w:val="pt-BR"/>
+        </w:rPr>
+        <w:t>a</w:t>
+      </w:r>
+      <w:r>
+        <w:t xml:space="preserve"> automação </w:t>
+      </w:r>
+      <w:r>
+        <w:rPr>
+          <w:rFonts w:hint="default"/>
+          <w:lang w:val="pt-BR"/>
+        </w:rPr>
+        <w:t xml:space="preserve">de uma ambiente </w:t>
+      </w:r>
+      <w:r>
+        <w:t xml:space="preserve">como o depósito de peças mecânicas é interessante principalmente pela sua capacidade de oferecer um número praticamente ilimitado de endereços IP únicos para cada dispositivo conectado. Isso é fundamental quando há </w:t>
+      </w:r>
+      <w:r>
+        <w:rPr>
+          <w:rFonts w:hint="default"/>
+          <w:lang w:val="pt-BR"/>
+        </w:rPr>
+        <w:t xml:space="preserve">uma grande variedade de dispositivos como </w:t>
+      </w:r>
+      <w:r>
+        <w:t xml:space="preserve">sensores, painéis, </w:t>
+      </w:r>
+      <w:r>
+        <w:rPr>
+          <w:rFonts w:hint="default"/>
+          <w:lang w:val="pt-BR"/>
+        </w:rPr>
+        <w:t xml:space="preserve">servidores, </w:t>
+      </w:r>
+      <w:r>
+        <w:t>controladores</w:t>
+      </w:r>
+      <w:r>
+        <w:rPr>
+          <w:rFonts w:hint="default"/>
+          <w:lang w:val="pt-BR"/>
+        </w:rPr>
+        <w:t xml:space="preserve"> e luzes</w:t>
+      </w:r>
+      <w:r>
+        <w:t xml:space="preserve"> que precisam estar devidamente conectados e gerenciados na rede, sem a limitação de escassez de endereços presentes no IPv4. O IPv6 permite que cada dispositivo tenha um endereço IP global único, facilitando a comunicação direta e eficiente entre eles sem necessidade de traduções ou múltiplas camadas, o que simplifica a arquitetura da rede e melhora seu desempenho.</w:t>
+      </w:r>
+    </w:p>
+    <w:p>
+      <w:pPr>
+        <w:numPr>
+          <w:numId w:val="0"/>
+        </w:numPr>
+        <w:spacing w:after="240"/>
+        <w:ind w:firstLine="720" w:firstLineChars="0"/>
+        <w:jc w:val="both"/>
+        <w:rPr>
+          <w:rFonts w:hint="default"/>
+          <w:lang w:val="pt-BR"/>
+        </w:rPr>
+      </w:pPr>
+      <w:r>
+        <w:rPr>
+          <w:rFonts w:hint="default"/>
+          <w:lang w:val="pt-BR"/>
+        </w:rPr>
+        <w:t>Além disso, o IPv6 possui benefícios importantes de segurança e integração de rede. O protocolo integra nativamente recursos como o IPsec, que garantem a autenticação e criptografia dos dados transmitidos, melhorando a segurança das informações sensíveis utilizados no sistema. Outra vantagem é a auto-configuração dos dispositivos, que possibilita a conexão automática à rede sem configurações manuais complexas, facilitando a integração de novos equipamentos e a manutenção do sistema. Assim, o IPv6 torna a rede do depósito mais escalável, segura, eficiente.</w:t>
+      </w:r>
+    </w:p>
+    <w:p>
+      <w:pPr>
+        <w:numPr>
+          <w:numId w:val="0"/>
+        </w:numPr>
+        <w:spacing w:after="240"/>
+        <w:ind w:firstLine="720" w:firstLineChars="0"/>
+        <w:jc w:val="both"/>
+      </w:pPr>
     </w:p>
     <w:p>
       <w:r>
         <w:pict>
-          <v:rect id="_x0000_i1029" style="width:0;height:1.5pt" o:hralign="center" o:hrstd="t" o:hr="t" fillcolor="#a0a0a0" stroked="f"/>
+          <v:rect id="_x0000_i1029" o:spt="1" style="height:1.5pt;width:0pt;" fillcolor="#A0A0A0" filled="t" stroked="f" coordsize="21600,21600" o:hr="t" o:hrstd="t" o:hralign="center">
+            <v:path/>
+            <v:fill on="t" focussize="0,0"/>
+            <v:stroke on="f"/>
+            <v:imagedata o:title=""/>
+            <o:lock v:ext="edit"/>
+            <w10:wrap type="none"/>
+            <w10:anchorlock/>
+          </v:rect>
         </w:pict>
       </w:r>
     </w:p>
     <w:p>
       <w:pPr>
-        <w:pStyle w:val="Ttulo3"/>
+        <w:pStyle w:val="4"/>
         <w:keepNext w:val="0"/>
         <w:keepLines w:val="0"/>
         <w:spacing w:before="280"/>
@@ -1119,8 +1374,8 @@
           <w:szCs w:val="26"/>
         </w:rPr>
       </w:pPr>
-      <w:bookmarkStart w:id="6" w:name="_u0mtv4qnvb8p" w:colFirst="0" w:colLast="0"/>
-      <w:bookmarkEnd w:id="6"/>
+      <w:bookmarkStart w:id="5" w:name="_u0mtv4qnvb8p" w:colFirst="0" w:colLast="0"/>
+      <w:bookmarkEnd w:id="5"/>
       <w:r>
         <w:rPr>
           <w:b/>
@@ -1135,7 +1390,7 @@
       <w:pPr>
         <w:numPr>
           <w:ilvl w:val="0"/>
-          <w:numId w:val="9"/>
+          <w:numId w:val="6"/>
         </w:numPr>
         <w:spacing w:before="240"/>
       </w:pPr>
@@ -1143,78 +1398,34 @@
         <w:rPr>
           <w:b/>
         </w:rPr>
-        <w:t xml:space="preserve">Qual tipo de comunicação seria mais </w:t>
-      </w:r>
-      <w:proofErr w:type="gramStart"/>
-      <w:r>
-        <w:rPr>
-          <w:b/>
-        </w:rPr>
-        <w:t>adequada</w:t>
-      </w:r>
-      <w:proofErr w:type="gramEnd"/>
-      <w:r>
-        <w:rPr>
-          <w:b/>
-        </w:rPr>
-        <w:t xml:space="preserve"> para a rede </w:t>
-      </w:r>
-      <w:proofErr w:type="spellStart"/>
-      <w:r>
-        <w:rPr>
-          <w:b/>
-        </w:rPr>
-        <w:t>IoT</w:t>
-      </w:r>
-      <w:proofErr w:type="spellEnd"/>
-      <w:r>
-        <w:rPr>
-          <w:b/>
-        </w:rPr>
-        <w:t>?</w:t>
-      </w:r>
-      <w:r>
-        <w:rPr>
-          <w:b/>
-        </w:rPr>
-        <w:br/>
+        <w:t>Qual tipo de comunicação seria mais adequada para a rede IoT?</w:t>
+      </w:r>
+      <w:r>
+        <w:rPr>
+          <w:b/>
+        </w:rPr>
+        <w:br w:type="textWrapping"/>
       </w:r>
     </w:p>
     <w:p>
       <w:pPr>
         <w:numPr>
           <w:ilvl w:val="1"/>
-          <w:numId w:val="9"/>
-        </w:numPr>
-      </w:pPr>
-      <w:r>
-        <w:t xml:space="preserve">Exemplos: comunicação wireless (Wi-Fi, </w:t>
-      </w:r>
-      <w:proofErr w:type="spellStart"/>
-      <w:r>
-        <w:t>Zigbee</w:t>
-      </w:r>
-      <w:proofErr w:type="spellEnd"/>
-      <w:r>
-        <w:t xml:space="preserve">, </w:t>
-      </w:r>
-      <w:proofErr w:type="spellStart"/>
-      <w:r>
-        <w:t>LoRaWAN</w:t>
-      </w:r>
-      <w:proofErr w:type="spellEnd"/>
-      <w:r>
-        <w:t>), cabeada (Ethernet), híbrida.</w:t>
-      </w:r>
-      <w:r>
-        <w:br/>
+          <w:numId w:val="6"/>
+        </w:numPr>
+      </w:pPr>
+      <w:r>
+        <w:t>Exemplos: comunicação wireless (Wi-Fi, Zigbee, LoRaWAN), cabeada (Ethernet), híbrida.</w:t>
+      </w:r>
+      <w:r>
+        <w:br w:type="textWrapping"/>
       </w:r>
     </w:p>
     <w:p>
       <w:pPr>
         <w:numPr>
           <w:ilvl w:val="1"/>
-          <w:numId w:val="9"/>
+          <w:numId w:val="6"/>
         </w:numPr>
         <w:spacing w:after="240"/>
       </w:pPr>
@@ -1222,7 +1433,7 @@
         <w:t>Justifique a escolha com base no alcance, custo e necessidade de mobilidade dos dispositivos.</w:t>
       </w:r>
       <w:r>
-        <w:br/>
+        <w:br w:type="textWrapping"/>
       </w:r>
     </w:p>
     <w:p>
@@ -1231,13 +1442,21 @@
       </w:pPr>
       <w:r>
         <w:pict>
-          <v:rect id="_x0000_i1030" style="width:0;height:1.5pt" o:hralign="center" o:hrstd="t" o:hr="t" fillcolor="#a0a0a0" stroked="f"/>
+          <v:rect id="_x0000_i1030" o:spt="1" style="height:1.5pt;width:0pt;" fillcolor="#A0A0A0" filled="t" stroked="f" coordsize="21600,21600" o:hr="t" o:hrstd="t" o:hralign="center">
+            <v:path/>
+            <v:fill on="t" focussize="0,0"/>
+            <v:stroke on="f"/>
+            <v:imagedata o:title=""/>
+            <o:lock v:ext="edit"/>
+            <w10:wrap type="none"/>
+            <w10:anchorlock/>
+          </v:rect>
         </w:pict>
       </w:r>
     </w:p>
     <w:p>
       <w:pPr>
-        <w:pStyle w:val="Ttulo3"/>
+        <w:pStyle w:val="4"/>
         <w:keepNext w:val="0"/>
         <w:keepLines w:val="0"/>
         <w:spacing w:before="280"/>
@@ -1249,8 +1468,8 @@
           <w:szCs w:val="26"/>
         </w:rPr>
       </w:pPr>
-      <w:bookmarkStart w:id="7" w:name="_qxlv7cw479at" w:colFirst="0" w:colLast="0"/>
-      <w:bookmarkEnd w:id="7"/>
+      <w:bookmarkStart w:id="6" w:name="_qxlv7cw479at" w:colFirst="0" w:colLast="0"/>
+      <w:bookmarkEnd w:id="6"/>
       <w:r>
         <w:rPr>
           <w:b/>
@@ -1265,7 +1484,7 @@
       <w:pPr>
         <w:numPr>
           <w:ilvl w:val="0"/>
-          <w:numId w:val="2"/>
+          <w:numId w:val="7"/>
         </w:numPr>
         <w:spacing w:before="240"/>
       </w:pPr>
@@ -1279,28 +1498,28 @@
         <w:rPr>
           <w:b/>
         </w:rPr>
-        <w:br/>
+        <w:br w:type="textWrapping"/>
       </w:r>
     </w:p>
     <w:p>
       <w:pPr>
         <w:numPr>
           <w:ilvl w:val="1"/>
-          <w:numId w:val="2"/>
+          <w:numId w:val="7"/>
         </w:numPr>
       </w:pPr>
       <w:r>
         <w:t>Exemplos: localmente (dentro da rede escolar), para a nuvem, ou para servidores internos da escola.</w:t>
       </w:r>
       <w:r>
-        <w:br/>
+        <w:br w:type="textWrapping"/>
       </w:r>
     </w:p>
     <w:p>
       <w:pPr>
         <w:numPr>
           <w:ilvl w:val="1"/>
-          <w:numId w:val="2"/>
+          <w:numId w:val="7"/>
         </w:numPr>
         <w:spacing w:after="240"/>
       </w:pPr>
@@ -1308,19 +1527,27 @@
         <w:t>Justifique o local de armazenamento e como os dados serão processados.</w:t>
       </w:r>
       <w:r>
-        <w:br/>
+        <w:br w:type="textWrapping"/>
       </w:r>
     </w:p>
     <w:p>
       <w:r>
         <w:pict>
-          <v:rect id="_x0000_i1031" style="width:0;height:1.5pt" o:hralign="center" o:hrstd="t" o:hr="t" fillcolor="#a0a0a0" stroked="f"/>
+          <v:rect id="_x0000_i1031" o:spt="1" style="height:1.5pt;width:0pt;" fillcolor="#A0A0A0" filled="t" stroked="f" coordsize="21600,21600" o:hr="t" o:hrstd="t" o:hralign="center">
+            <v:path/>
+            <v:fill on="t" focussize="0,0"/>
+            <v:stroke on="f"/>
+            <v:imagedata o:title=""/>
+            <o:lock v:ext="edit"/>
+            <w10:wrap type="none"/>
+            <w10:anchorlock/>
+          </v:rect>
         </w:pict>
       </w:r>
     </w:p>
     <w:p>
       <w:pPr>
-        <w:pStyle w:val="Ttulo3"/>
+        <w:pStyle w:val="4"/>
         <w:keepNext w:val="0"/>
         <w:keepLines w:val="0"/>
         <w:spacing w:before="280"/>
@@ -1332,16 +1559,15 @@
           <w:szCs w:val="26"/>
         </w:rPr>
       </w:pPr>
-      <w:bookmarkStart w:id="8" w:name="_e2h5zm9z7f0a" w:colFirst="0" w:colLast="0"/>
-      <w:bookmarkEnd w:id="8"/>
-      <w:r>
-        <w:rPr>
-          <w:b/>
-          <w:color w:val="000000"/>
-          <w:sz w:val="26"/>
-          <w:szCs w:val="26"/>
-        </w:rPr>
-        <w:lastRenderedPageBreak/>
+      <w:bookmarkStart w:id="7" w:name="_e2h5zm9z7f0a" w:colFirst="0" w:colLast="0"/>
+      <w:bookmarkEnd w:id="7"/>
+      <w:r>
+        <w:rPr>
+          <w:b/>
+          <w:color w:val="000000"/>
+          <w:sz w:val="26"/>
+          <w:szCs w:val="26"/>
+        </w:rPr>
         <w:t>8. Riscos de Segurança na Rede</w:t>
       </w:r>
     </w:p>
@@ -1349,7 +1575,7 @@
       <w:pPr>
         <w:numPr>
           <w:ilvl w:val="0"/>
-          <w:numId w:val="1"/>
+          <w:numId w:val="8"/>
         </w:numPr>
         <w:spacing w:before="240"/>
       </w:pPr>
@@ -1363,28 +1589,28 @@
         <w:rPr>
           <w:b/>
         </w:rPr>
-        <w:br/>
+        <w:br w:type="textWrapping"/>
       </w:r>
     </w:p>
     <w:p>
       <w:pPr>
         <w:numPr>
           <w:ilvl w:val="1"/>
-          <w:numId w:val="1"/>
+          <w:numId w:val="8"/>
         </w:numPr>
       </w:pPr>
       <w:r>
         <w:t>Exemplos: ataques cibernéticos, acesso não autorizado, vazamento de dados sensíveis.</w:t>
       </w:r>
       <w:r>
-        <w:br/>
+        <w:br w:type="textWrapping"/>
       </w:r>
     </w:p>
     <w:p>
       <w:pPr>
         <w:numPr>
           <w:ilvl w:val="1"/>
-          <w:numId w:val="1"/>
+          <w:numId w:val="8"/>
         </w:numPr>
         <w:spacing w:after="240"/>
       </w:pPr>
@@ -1392,19 +1618,27 @@
         <w:t>Identifique as vulnerabilidades e como elas podem afetar o ambiente escolar.</w:t>
       </w:r>
       <w:r>
-        <w:br/>
+        <w:br w:type="textWrapping"/>
       </w:r>
     </w:p>
     <w:p>
       <w:r>
         <w:pict>
-          <v:rect id="_x0000_i1032" style="width:0;height:1.5pt" o:hralign="center" o:hrstd="t" o:hr="t" fillcolor="#a0a0a0" stroked="f"/>
+          <v:rect id="_x0000_i1032" o:spt="1" style="height:1.5pt;width:0pt;" fillcolor="#A0A0A0" filled="t" stroked="f" coordsize="21600,21600" o:hr="t" o:hrstd="t" o:hralign="center">
+            <v:path/>
+            <v:fill on="t" focussize="0,0"/>
+            <v:stroke on="f"/>
+            <v:imagedata o:title=""/>
+            <o:lock v:ext="edit"/>
+            <w10:wrap type="none"/>
+            <w10:anchorlock/>
+          </v:rect>
         </w:pict>
       </w:r>
     </w:p>
     <w:p>
       <w:pPr>
-        <w:pStyle w:val="Ttulo3"/>
+        <w:pStyle w:val="4"/>
         <w:keepNext w:val="0"/>
         <w:keepLines w:val="0"/>
         <w:spacing w:before="280"/>
@@ -1416,8 +1650,8 @@
           <w:szCs w:val="26"/>
         </w:rPr>
       </w:pPr>
-      <w:bookmarkStart w:id="9" w:name="_e4tmemlo6uho" w:colFirst="0" w:colLast="0"/>
-      <w:bookmarkEnd w:id="9"/>
+      <w:bookmarkStart w:id="8" w:name="_e4tmemlo6uho" w:colFirst="0" w:colLast="0"/>
+      <w:bookmarkEnd w:id="8"/>
       <w:r>
         <w:rPr>
           <w:b/>
@@ -1432,7 +1666,7 @@
       <w:pPr>
         <w:numPr>
           <w:ilvl w:val="0"/>
-          <w:numId w:val="13"/>
+          <w:numId w:val="9"/>
         </w:numPr>
         <w:spacing w:before="240"/>
       </w:pPr>
@@ -1440,48 +1674,34 @@
         <w:rPr>
           <w:b/>
         </w:rPr>
-        <w:t xml:space="preserve">Quais medidas de segurança devem ser implementadas para proteger a rede </w:t>
-      </w:r>
-      <w:proofErr w:type="spellStart"/>
-      <w:r>
-        <w:rPr>
-          <w:b/>
-        </w:rPr>
-        <w:t>IoT</w:t>
-      </w:r>
-      <w:proofErr w:type="spellEnd"/>
-      <w:r>
-        <w:rPr>
-          <w:b/>
-        </w:rPr>
-        <w:t>?</w:t>
-      </w:r>
-      <w:r>
-        <w:rPr>
-          <w:b/>
-        </w:rPr>
-        <w:br/>
+        <w:t>Quais medidas de segurança devem ser implementadas para proteger a rede IoT?</w:t>
+      </w:r>
+      <w:r>
+        <w:rPr>
+          <w:b/>
+        </w:rPr>
+        <w:br w:type="textWrapping"/>
       </w:r>
     </w:p>
     <w:p>
       <w:pPr>
         <w:numPr>
           <w:ilvl w:val="1"/>
-          <w:numId w:val="13"/>
+          <w:numId w:val="9"/>
         </w:numPr>
       </w:pPr>
       <w:r>
         <w:t>Exemplos: firewalls, autenticação, criptografia, segmentação de rede.</w:t>
       </w:r>
       <w:r>
-        <w:br/>
+        <w:br w:type="textWrapping"/>
       </w:r>
     </w:p>
     <w:p>
       <w:pPr>
         <w:numPr>
           <w:ilvl w:val="1"/>
-          <w:numId w:val="13"/>
+          <w:numId w:val="9"/>
         </w:numPr>
         <w:spacing w:after="240"/>
       </w:pPr>
@@ -1489,19 +1709,27 @@
         <w:t>Explique como essas medidas podem garantir a proteção dos dispositivos e dados.</w:t>
       </w:r>
       <w:r>
-        <w:br/>
+        <w:br w:type="textWrapping"/>
       </w:r>
     </w:p>
     <w:p>
       <w:r>
         <w:pict>
-          <v:rect id="_x0000_i1033" style="width:0;height:1.5pt" o:hralign="center" o:hrstd="t" o:hr="t" fillcolor="#a0a0a0" stroked="f"/>
+          <v:rect id="_x0000_i1033" o:spt="1" style="height:1.5pt;width:0pt;" fillcolor="#A0A0A0" filled="t" stroked="f" coordsize="21600,21600" o:hr="t" o:hrstd="t" o:hralign="center">
+            <v:path/>
+            <v:fill on="t" focussize="0,0"/>
+            <v:stroke on="f"/>
+            <v:imagedata o:title=""/>
+            <o:lock v:ext="edit"/>
+            <w10:wrap type="none"/>
+            <w10:anchorlock/>
+          </v:rect>
         </w:pict>
       </w:r>
     </w:p>
     <w:p>
       <w:pPr>
-        <w:pStyle w:val="Ttulo3"/>
+        <w:pStyle w:val="4"/>
         <w:keepNext w:val="0"/>
         <w:keepLines w:val="0"/>
         <w:spacing w:before="280"/>
@@ -1513,8 +1741,8 @@
           <w:szCs w:val="26"/>
         </w:rPr>
       </w:pPr>
-      <w:bookmarkStart w:id="10" w:name="_q65t53igk03r" w:colFirst="0" w:colLast="0"/>
-      <w:bookmarkEnd w:id="10"/>
+      <w:bookmarkStart w:id="9" w:name="_q65t53igk03r" w:colFirst="0" w:colLast="0"/>
+      <w:bookmarkEnd w:id="9"/>
       <w:r>
         <w:rPr>
           <w:b/>
@@ -1529,7 +1757,7 @@
       <w:pPr>
         <w:numPr>
           <w:ilvl w:val="0"/>
-          <w:numId w:val="3"/>
+          <w:numId w:val="10"/>
         </w:numPr>
         <w:spacing w:before="240"/>
       </w:pPr>
@@ -1543,14 +1771,14 @@
         <w:rPr>
           <w:b/>
         </w:rPr>
-        <w:br/>
+        <w:br w:type="textWrapping"/>
       </w:r>
     </w:p>
     <w:p>
       <w:pPr>
         <w:numPr>
           <w:ilvl w:val="1"/>
-          <w:numId w:val="3"/>
+          <w:numId w:val="10"/>
         </w:numPr>
         <w:spacing w:after="240"/>
       </w:pPr>
@@ -1558,19 +1786,27 @@
         <w:t>Explique as características de segurança do IPv6 e como ele pode ser configurado para melhorar a proteção da rede escolar.</w:t>
       </w:r>
       <w:r>
-        <w:br/>
+        <w:br w:type="textWrapping"/>
       </w:r>
     </w:p>
     <w:p>
       <w:r>
         <w:pict>
-          <v:rect id="_x0000_i1034" style="width:0;height:1.5pt" o:hralign="center" o:hrstd="t" o:hr="t" fillcolor="#a0a0a0" stroked="f"/>
+          <v:rect id="_x0000_i1034" o:spt="1" style="height:1.5pt;width:0pt;" fillcolor="#A0A0A0" filled="t" stroked="f" coordsize="21600,21600" o:hr="t" o:hrstd="t" o:hralign="center">
+            <v:path/>
+            <v:fill on="t" focussize="0,0"/>
+            <v:stroke on="f"/>
+            <v:imagedata o:title=""/>
+            <o:lock v:ext="edit"/>
+            <w10:wrap type="none"/>
+            <w10:anchorlock/>
+          </v:rect>
         </w:pict>
       </w:r>
     </w:p>
     <w:p>
       <w:pPr>
-        <w:pStyle w:val="Ttulo3"/>
+        <w:pStyle w:val="4"/>
         <w:keepNext w:val="0"/>
         <w:keepLines w:val="0"/>
         <w:spacing w:before="280"/>
@@ -1582,34 +1818,23 @@
           <w:szCs w:val="26"/>
         </w:rPr>
       </w:pPr>
-      <w:bookmarkStart w:id="11" w:name="_dwjn5qr5reyn" w:colFirst="0" w:colLast="0"/>
-      <w:bookmarkEnd w:id="11"/>
-      <w:r>
-        <w:rPr>
-          <w:b/>
-          <w:color w:val="000000"/>
-          <w:sz w:val="26"/>
-          <w:szCs w:val="26"/>
-        </w:rPr>
-        <w:t xml:space="preserve">11. Proteção de Dispositivos </w:t>
-      </w:r>
-      <w:proofErr w:type="spellStart"/>
-      <w:r>
-        <w:rPr>
-          <w:b/>
-          <w:color w:val="000000"/>
-          <w:sz w:val="26"/>
-          <w:szCs w:val="26"/>
-        </w:rPr>
-        <w:t>IoT</w:t>
-      </w:r>
-      <w:proofErr w:type="spellEnd"/>
+      <w:bookmarkStart w:id="10" w:name="_dwjn5qr5reyn" w:colFirst="0" w:colLast="0"/>
+      <w:bookmarkEnd w:id="10"/>
+      <w:r>
+        <w:rPr>
+          <w:b/>
+          <w:color w:val="000000"/>
+          <w:sz w:val="26"/>
+          <w:szCs w:val="26"/>
+        </w:rPr>
+        <w:t>11. Proteção de Dispositivos IoT</w:t>
+      </w:r>
     </w:p>
     <w:p>
       <w:pPr>
         <w:numPr>
           <w:ilvl w:val="0"/>
-          <w:numId w:val="12"/>
+          <w:numId w:val="11"/>
         </w:numPr>
         <w:spacing w:before="240"/>
       </w:pPr>
@@ -1617,34 +1842,20 @@
         <w:rPr>
           <w:b/>
         </w:rPr>
-        <w:t xml:space="preserve">Como proteger os dispositivos </w:t>
-      </w:r>
-      <w:proofErr w:type="spellStart"/>
-      <w:r>
-        <w:rPr>
-          <w:b/>
-        </w:rPr>
-        <w:t>IoT</w:t>
-      </w:r>
-      <w:proofErr w:type="spellEnd"/>
-      <w:r>
-        <w:rPr>
-          <w:b/>
-        </w:rPr>
-        <w:t>, considerando que eles geralmente têm recursos limitados (processamento, memória)?</w:t>
-      </w:r>
-      <w:r>
-        <w:rPr>
-          <w:b/>
-        </w:rPr>
-        <w:br/>
+        <w:t>Como proteger os dispositivos IoT, considerando que eles geralmente têm recursos limitados (processamento, memória)?</w:t>
+      </w:r>
+      <w:r>
+        <w:rPr>
+          <w:b/>
+        </w:rPr>
+        <w:br w:type="textWrapping"/>
       </w:r>
     </w:p>
     <w:p>
       <w:pPr>
         <w:numPr>
           <w:ilvl w:val="1"/>
-          <w:numId w:val="12"/>
+          <w:numId w:val="11"/>
         </w:numPr>
         <w:spacing w:after="240"/>
       </w:pPr>
@@ -1652,19 +1863,27 @@
         <w:t>Exemplos: técnicas de segurança leves, atualização remota, uso de chaves de criptografia de baixo impacto.</w:t>
       </w:r>
       <w:r>
-        <w:br/>
+        <w:br w:type="textWrapping"/>
       </w:r>
     </w:p>
     <w:p>
       <w:r>
         <w:pict>
-          <v:rect id="_x0000_i1035" style="width:0;height:1.5pt" o:hralign="center" o:hrstd="t" o:hr="t" fillcolor="#a0a0a0" stroked="f"/>
+          <v:rect id="_x0000_i1035" o:spt="1" style="height:1.5pt;width:0pt;" fillcolor="#A0A0A0" filled="t" stroked="f" coordsize="21600,21600" o:hr="t" o:hrstd="t" o:hralign="center">
+            <v:path/>
+            <v:fill on="t" focussize="0,0"/>
+            <v:stroke on="f"/>
+            <v:imagedata o:title=""/>
+            <o:lock v:ext="edit"/>
+            <w10:wrap type="none"/>
+            <w10:anchorlock/>
+          </v:rect>
         </w:pict>
       </w:r>
     </w:p>
     <w:p>
       <w:pPr>
-        <w:pStyle w:val="Ttulo3"/>
+        <w:pStyle w:val="4"/>
         <w:keepNext w:val="0"/>
         <w:keepLines w:val="0"/>
         <w:spacing w:before="280"/>
@@ -1676,8 +1895,8 @@
           <w:szCs w:val="26"/>
         </w:rPr>
       </w:pPr>
-      <w:bookmarkStart w:id="12" w:name="_caibag9xvi82" w:colFirst="0" w:colLast="0"/>
-      <w:bookmarkEnd w:id="12"/>
+      <w:bookmarkStart w:id="11" w:name="_caibag9xvi82" w:colFirst="0" w:colLast="0"/>
+      <w:bookmarkEnd w:id="11"/>
       <w:r>
         <w:rPr>
           <w:b/>
@@ -1692,7 +1911,7 @@
       <w:pPr>
         <w:numPr>
           <w:ilvl w:val="0"/>
-          <w:numId w:val="4"/>
+          <w:numId w:val="12"/>
         </w:numPr>
         <w:spacing w:before="240"/>
       </w:pPr>
@@ -1700,55 +1919,48 @@
         <w:rPr>
           <w:b/>
         </w:rPr>
-        <w:t xml:space="preserve">Que tipo de dados serão coletados pelos dispositivos </w:t>
-      </w:r>
-      <w:proofErr w:type="spellStart"/>
-      <w:r>
-        <w:rPr>
-          <w:b/>
-        </w:rPr>
-        <w:t>IoT</w:t>
-      </w:r>
-      <w:proofErr w:type="spellEnd"/>
-      <w:r>
-        <w:rPr>
-          <w:b/>
-        </w:rPr>
-        <w:t>?</w:t>
-      </w:r>
-      <w:r>
-        <w:rPr>
-          <w:b/>
-        </w:rPr>
-        <w:br/>
+        <w:t>Que tipo de dados serão coletados pelos dispositivos IoT?</w:t>
+      </w:r>
+      <w:r>
+        <w:rPr>
+          <w:b/>
+        </w:rPr>
+        <w:br w:type="textWrapping"/>
       </w:r>
     </w:p>
     <w:p>
       <w:pPr>
         <w:numPr>
           <w:ilvl w:val="1"/>
-          <w:numId w:val="4"/>
+          <w:numId w:val="12"/>
         </w:numPr>
         <w:spacing w:after="240"/>
       </w:pPr>
       <w:r>
-        <w:lastRenderedPageBreak/>
         <w:t>Exemplos: logs de eventos, leituras de sensores (temperatura, umidade, presença), imagens de câmeras de segurança, alertas de sistemas.</w:t>
       </w:r>
       <w:r>
-        <w:br/>
+        <w:br w:type="textWrapping"/>
       </w:r>
     </w:p>
     <w:p>
       <w:r>
         <w:pict>
-          <v:rect id="_x0000_i1036" style="width:0;height:1.5pt" o:hralign="center" o:hrstd="t" o:hr="t" fillcolor="#a0a0a0" stroked="f"/>
+          <v:rect id="_x0000_i1036" o:spt="1" style="height:1.5pt;width:0pt;" fillcolor="#A0A0A0" filled="t" stroked="f" coordsize="21600,21600" o:hr="t" o:hrstd="t" o:hralign="center">
+            <v:path/>
+            <v:fill on="t" focussize="0,0"/>
+            <v:stroke on="f"/>
+            <v:imagedata o:title=""/>
+            <o:lock v:ext="edit"/>
+            <w10:wrap type="none"/>
+            <w10:anchorlock/>
+          </v:rect>
         </w:pict>
       </w:r>
     </w:p>
     <w:p>
       <w:pPr>
-        <w:pStyle w:val="Ttulo3"/>
+        <w:pStyle w:val="4"/>
         <w:keepNext w:val="0"/>
         <w:keepLines w:val="0"/>
         <w:spacing w:before="280"/>
@@ -1760,8 +1972,8 @@
           <w:szCs w:val="26"/>
         </w:rPr>
       </w:pPr>
-      <w:bookmarkStart w:id="13" w:name="_ufihm7vqc68j" w:colFirst="0" w:colLast="0"/>
-      <w:bookmarkEnd w:id="13"/>
+      <w:bookmarkStart w:id="12" w:name="_ufihm7vqc68j" w:colFirst="0" w:colLast="0"/>
+      <w:bookmarkEnd w:id="12"/>
       <w:r>
         <w:rPr>
           <w:b/>
@@ -1776,7 +1988,7 @@
       <w:pPr>
         <w:numPr>
           <w:ilvl w:val="0"/>
-          <w:numId w:val="14"/>
+          <w:numId w:val="13"/>
         </w:numPr>
         <w:spacing w:before="240"/>
       </w:pPr>
@@ -1784,48 +1996,34 @@
         <w:rPr>
           <w:b/>
         </w:rPr>
-        <w:t xml:space="preserve">Estime o volume diário de dados gerado pelos dispositivos </w:t>
-      </w:r>
-      <w:proofErr w:type="spellStart"/>
-      <w:r>
-        <w:rPr>
-          <w:b/>
-        </w:rPr>
-        <w:t>IoT</w:t>
-      </w:r>
-      <w:proofErr w:type="spellEnd"/>
-      <w:r>
-        <w:rPr>
-          <w:b/>
-        </w:rPr>
-        <w:t xml:space="preserve"> em um período de 24 horas.</w:t>
-      </w:r>
-      <w:r>
-        <w:rPr>
-          <w:b/>
-        </w:rPr>
-        <w:br/>
+        <w:t>Estime o volume diário de dados gerado pelos dispositivos IoT em um período de 24 horas.</w:t>
+      </w:r>
+      <w:r>
+        <w:rPr>
+          <w:b/>
+        </w:rPr>
+        <w:br w:type="textWrapping"/>
       </w:r>
     </w:p>
     <w:p>
       <w:pPr>
         <w:numPr>
           <w:ilvl w:val="1"/>
-          <w:numId w:val="14"/>
+          <w:numId w:val="13"/>
         </w:numPr>
       </w:pPr>
       <w:r>
         <w:t>Considere a quantidade de dispositivos, a frequência de leitura dos sensores, e a necessidade de monitoramento contínuo.</w:t>
       </w:r>
       <w:r>
-        <w:br/>
+        <w:br w:type="textWrapping"/>
       </w:r>
     </w:p>
     <w:p>
       <w:pPr>
         <w:numPr>
           <w:ilvl w:val="1"/>
-          <w:numId w:val="14"/>
+          <w:numId w:val="13"/>
         </w:numPr>
         <w:spacing w:after="240"/>
       </w:pPr>
@@ -1833,19 +2031,27 @@
         <w:t>Como os dados serão armazenados? Localmente, na nuvem, ou em servidores da escola?</w:t>
       </w:r>
       <w:r>
-        <w:br/>
+        <w:br w:type="textWrapping"/>
       </w:r>
     </w:p>
     <w:p>
       <w:r>
         <w:pict>
-          <v:rect id="_x0000_i1037" style="width:0;height:1.5pt" o:hralign="center" o:hrstd="t" o:hr="t" fillcolor="#a0a0a0" stroked="f"/>
+          <v:rect id="_x0000_i1037" o:spt="1" style="height:1.5pt;width:0pt;" fillcolor="#A0A0A0" filled="t" stroked="f" coordsize="21600,21600" o:hr="t" o:hrstd="t" o:hralign="center">
+            <v:path/>
+            <v:fill on="t" focussize="0,0"/>
+            <v:stroke on="f"/>
+            <v:imagedata o:title=""/>
+            <o:lock v:ext="edit"/>
+            <w10:wrap type="none"/>
+            <w10:anchorlock/>
+          </v:rect>
         </w:pict>
       </w:r>
     </w:p>
     <w:p>
       <w:pPr>
-        <w:pStyle w:val="Ttulo3"/>
+        <w:pStyle w:val="4"/>
         <w:keepNext w:val="0"/>
         <w:keepLines w:val="0"/>
         <w:spacing w:before="280"/>
@@ -1857,8 +2063,8 @@
           <w:szCs w:val="26"/>
         </w:rPr>
       </w:pPr>
-      <w:bookmarkStart w:id="14" w:name="_ithwkgbvnxyd" w:colFirst="0" w:colLast="0"/>
-      <w:bookmarkEnd w:id="14"/>
+      <w:bookmarkStart w:id="13" w:name="_ithwkgbvnxyd" w:colFirst="0" w:colLast="0"/>
+      <w:bookmarkEnd w:id="13"/>
       <w:r>
         <w:rPr>
           <w:b/>
@@ -1873,7 +2079,7 @@
       <w:pPr>
         <w:numPr>
           <w:ilvl w:val="0"/>
-          <w:numId w:val="7"/>
+          <w:numId w:val="14"/>
         </w:numPr>
         <w:spacing w:before="240"/>
       </w:pPr>
@@ -1881,34 +2087,20 @@
         <w:rPr>
           <w:b/>
         </w:rPr>
-        <w:t xml:space="preserve">Os dispositivos </w:t>
-      </w:r>
-      <w:proofErr w:type="spellStart"/>
-      <w:r>
-        <w:rPr>
-          <w:b/>
-        </w:rPr>
-        <w:t>IoT</w:t>
-      </w:r>
-      <w:proofErr w:type="spellEnd"/>
-      <w:r>
-        <w:rPr>
-          <w:b/>
-        </w:rPr>
-        <w:t xml:space="preserve"> devem armazenar dados localmente ou enviar os dados para servidores externos?</w:t>
-      </w:r>
-      <w:r>
-        <w:rPr>
-          <w:b/>
-        </w:rPr>
-        <w:br/>
+        <w:t>Os dispositivos IoT devem armazenar dados localmente ou enviar os dados para servidores externos?</w:t>
+      </w:r>
+      <w:r>
+        <w:rPr>
+          <w:b/>
+        </w:rPr>
+        <w:br w:type="textWrapping"/>
       </w:r>
     </w:p>
     <w:p>
       <w:pPr>
         <w:numPr>
           <w:ilvl w:val="1"/>
-          <w:numId w:val="7"/>
+          <w:numId w:val="14"/>
         </w:numPr>
         <w:spacing w:after="240"/>
       </w:pPr>
@@ -1921,19 +2113,69 @@
       <w:pgSz w:w="11909" w:h="16834"/>
       <w:pgMar w:top="850" w:right="1440" w:bottom="1440" w:left="1440" w:header="720" w:footer="720" w:gutter="0"/>
       <w:pgNumType w:start="1"/>
-      <w:cols w:space="720"/>
+      <w:cols w:space="720" w:num="1"/>
     </w:sectPr>
   </w:body>
 </w:document>
 </file>
 
+<file path=word/endnotes.xml><?xml version="1.0" encoding="utf-8"?>
+<w:endnotes xmlns:wpc="http://schemas.microsoft.com/office/word/2010/wordprocessingCanvas" xmlns:mc="http://schemas.openxmlformats.org/markup-compatibility/2006" xmlns:o="urn:schemas-microsoft-com:office:office" xmlns:r="http://schemas.openxmlformats.org/officeDocument/2006/relationships" xmlns:m="http://schemas.openxmlformats.org/officeDocument/2006/math" xmlns:v="urn:schemas-microsoft-com:vml" xmlns:wp14="http://schemas.microsoft.com/office/word/2010/wordprocessingDrawing" xmlns:wp="http://schemas.openxmlformats.org/drawingml/2006/wordprocessingDrawing" xmlns:w="http://schemas.openxmlformats.org/wordprocessingml/2006/main" xmlns:w14="http://schemas.microsoft.com/office/word/2010/wordml" xmlns:w15="http://schemas.microsoft.com/office/word/2012/wordml" xmlns:w10="urn:schemas-microsoft-com:office:word" xmlns:wpg="http://schemas.microsoft.com/office/word/2010/wordprocessingGroup" xmlns:wpi="http://schemas.microsoft.com/office/word/2010/wordprocessingInk" xmlns:wne="http://schemas.microsoft.com/office/word/2006/wordml" xmlns:wps="http://schemas.microsoft.com/office/word/2010/wordprocessingShape" xmlns:wpsCustomData="http://www.wps.cn/officeDocument/2013/wpsCustomData" mc:Ignorable="w14 w15 wp14">
+  <w:endnote w:type="separator" w:id="0">
+    <w:p>
+      <w:pPr>
+        <w:spacing w:line="240" w:lineRule="auto"/>
+      </w:pPr>
+      <w:r>
+        <w:separator/>
+      </w:r>
+    </w:p>
+  </w:endnote>
+  <w:endnote w:type="continuationSeparator" w:id="1">
+    <w:p>
+      <w:pPr>
+        <w:spacing w:line="240" w:lineRule="auto"/>
+      </w:pPr>
+      <w:r>
+        <w:continuationSeparator/>
+      </w:r>
+    </w:p>
+  </w:endnote>
+</w:endnotes>
+</file>
+
+<file path=word/footnotes.xml><?xml version="1.0" encoding="utf-8"?>
+<w:footnotes xmlns:wpc="http://schemas.microsoft.com/office/word/2010/wordprocessingCanvas" xmlns:mc="http://schemas.openxmlformats.org/markup-compatibility/2006" xmlns:o="urn:schemas-microsoft-com:office:office" xmlns:r="http://schemas.openxmlformats.org/officeDocument/2006/relationships" xmlns:m="http://schemas.openxmlformats.org/officeDocument/2006/math" xmlns:v="urn:schemas-microsoft-com:vml" xmlns:wp14="http://schemas.microsoft.com/office/word/2010/wordprocessingDrawing" xmlns:wp="http://schemas.openxmlformats.org/drawingml/2006/wordprocessingDrawing" xmlns:w="http://schemas.openxmlformats.org/wordprocessingml/2006/main" xmlns:w14="http://schemas.microsoft.com/office/word/2010/wordml" xmlns:w15="http://schemas.microsoft.com/office/word/2012/wordml" xmlns:w10="urn:schemas-microsoft-com:office:word" xmlns:wpg="http://schemas.microsoft.com/office/word/2010/wordprocessingGroup" xmlns:wpi="http://schemas.microsoft.com/office/word/2010/wordprocessingInk" xmlns:wne="http://schemas.microsoft.com/office/word/2006/wordml" xmlns:wps="http://schemas.microsoft.com/office/word/2010/wordprocessingShape" xmlns:wpsCustomData="http://www.wps.cn/officeDocument/2013/wpsCustomData" mc:Ignorable="w14 w15 wp14">
+  <w:footnote w:type="separator" w:id="0">
+    <w:p>
+      <w:pPr>
+        <w:spacing w:line="276" w:lineRule="auto"/>
+      </w:pPr>
+      <w:r>
+        <w:separator/>
+      </w:r>
+    </w:p>
+  </w:footnote>
+  <w:footnote w:type="continuationSeparator" w:id="1">
+    <w:p>
+      <w:pPr>
+        <w:spacing w:line="276" w:lineRule="auto"/>
+      </w:pPr>
+      <w:r>
+        <w:continuationSeparator/>
+      </w:r>
+    </w:p>
+  </w:footnote>
+</w:footnotes>
+</file>
+
 <file path=word/numbering.xml><?xml version="1.0" encoding="utf-8"?>
-<w:numbering xmlns:wpc="http://schemas.microsoft.com/office/word/2010/wordprocessingCanvas" xmlns:cx="http://schemas.microsoft.com/office/drawing/2014/chartex" xmlns:cx1="http://schemas.microsoft.com/office/drawing/2015/9/8/chartex" xmlns:cx2="http://schemas.microsoft.com/office/drawing/2015/10/21/chartex" xmlns:cx3="http://schemas.microsoft.com/office/drawing/2016/5/9/chartex" xmlns:cx4="http://schemas.microsoft.com/office/drawing/2016/5/10/chartex" xmlns:cx5="http://schemas.microsoft.com/office/drawing/2016/5/11/chartex" xmlns:cx6="http://schemas.microsoft.com/office/drawing/2016/5/12/chartex" xmlns:cx7="http://schemas.microsoft.com/office/drawing/2016/5/13/chartex" xmlns:cx8="http://schemas.microsoft.com/office/drawing/2016/5/14/chartex" xmlns:mc="http://schemas.openxmlformats.org/markup-compatibility/2006" xmlns:aink="http://schemas.microsoft.com/office/drawing/2016/ink" xmlns:am3d="http://schemas.microsoft.com/office/drawing/2017/model3d" xmlns:o="urn:schemas-microsoft-com:office:office" xmlns:r="http://schemas.openxmlformats.org/officeDocument/2006/relationships" xmlns:m="http://schemas.openxmlformats.org/officeDocument/2006/math" xmlns:v="urn:schemas-microsoft-com:vml" xmlns:wp14="http://schemas.microsoft.com/office/word/2010/wordprocessingDrawing" xmlns:wp="http://schemas.openxmlformats.org/drawingml/2006/wordprocessingDrawing" xmlns:w10="urn:schemas-microsoft-com:office:word" xmlns:w="http://schemas.openxmlformats.org/wordprocessingml/2006/main" xmlns:w14="http://schemas.microsoft.com/office/word/2010/wordml" xmlns:w15="http://schemas.microsoft.com/office/word/2012/wordml" xmlns:w16cid="http://schemas.microsoft.com/office/word/2016/wordml/cid" xmlns:w16se="http://schemas.microsoft.com/office/word/2015/wordml/symex" xmlns:wpg="http://schemas.microsoft.com/office/word/2010/wordprocessingGroup" xmlns:wpi="http://schemas.microsoft.com/office/word/2010/wordprocessingInk" xmlns:wne="http://schemas.microsoft.com/office/word/2006/wordml" xmlns:wps="http://schemas.microsoft.com/office/word/2010/wordprocessingShape" mc:Ignorable="w14 w15 w16se w16cid wp14">
-  <w:abstractNum w:abstractNumId="0" w15:restartNumberingAfterBreak="0">
+<w:numbering xmlns:wpc="http://schemas.microsoft.com/office/word/2010/wordprocessingCanvas" xmlns:mc="http://schemas.openxmlformats.org/markup-compatibility/2006" xmlns:o="urn:schemas-microsoft-com:office:office" xmlns:r="http://schemas.openxmlformats.org/officeDocument/2006/relationships" xmlns:m="http://schemas.openxmlformats.org/officeDocument/2006/math" xmlns:v="urn:schemas-microsoft-com:vml" xmlns:wp14="http://schemas.microsoft.com/office/word/2010/wordprocessingDrawing" xmlns:wp="http://schemas.openxmlformats.org/drawingml/2006/wordprocessingDrawing" xmlns:w10="urn:schemas-microsoft-com:office:word" xmlns:w="http://schemas.openxmlformats.org/wordprocessingml/2006/main" xmlns:w14="http://schemas.microsoft.com/office/word/2010/wordml" xmlns:wpg="http://schemas.microsoft.com/office/word/2010/wordprocessingGroup" xmlns:wpi="http://schemas.microsoft.com/office/word/2010/wordprocessingInk" xmlns:wne="http://schemas.microsoft.com/office/word/2006/wordml" xmlns:wps="http://schemas.microsoft.com/office/word/2010/wordprocessingShape" xmlns:wpsCustomData="http://www.wps.cn/officeDocument/2013/wpsCustomData" mc:Ignorable="w14 wp14">
+  <w:abstractNum w:abstractNumId="0">
     <w:nsid w:val="12556EBB"/>
     <w:multiLevelType w:val="multilevel"/>
-    <w:tmpl w:val="72C2D74C"/>
-    <w:lvl w:ilvl="0">
+    <w:tmpl w:val="12556EBB"/>
+    <w:lvl w:ilvl="0" w:tentative="0">
       <w:start w:val="1"/>
       <w:numFmt w:val="bullet"/>
       <w:lvlText w:val="●"/>
@@ -1945,7 +2187,7 @@
         <w:u w:val="none"/>
       </w:rPr>
     </w:lvl>
-    <w:lvl w:ilvl="1">
+    <w:lvl w:ilvl="1" w:tentative="0">
       <w:start w:val="1"/>
       <w:numFmt w:val="bullet"/>
       <w:lvlText w:val="○"/>
@@ -1957,7 +2199,7 @@
         <w:u w:val="none"/>
       </w:rPr>
     </w:lvl>
-    <w:lvl w:ilvl="2">
+    <w:lvl w:ilvl="2" w:tentative="0">
       <w:start w:val="1"/>
       <w:numFmt w:val="bullet"/>
       <w:lvlText w:val="■"/>
@@ -1969,7 +2211,7 @@
         <w:u w:val="none"/>
       </w:rPr>
     </w:lvl>
-    <w:lvl w:ilvl="3">
+    <w:lvl w:ilvl="3" w:tentative="0">
       <w:start w:val="1"/>
       <w:numFmt w:val="bullet"/>
       <w:lvlText w:val="●"/>
@@ -1981,7 +2223,7 @@
         <w:u w:val="none"/>
       </w:rPr>
     </w:lvl>
-    <w:lvl w:ilvl="4">
+    <w:lvl w:ilvl="4" w:tentative="0">
       <w:start w:val="1"/>
       <w:numFmt w:val="bullet"/>
       <w:lvlText w:val="○"/>
@@ -1993,7 +2235,7 @@
         <w:u w:val="none"/>
       </w:rPr>
     </w:lvl>
-    <w:lvl w:ilvl="5">
+    <w:lvl w:ilvl="5" w:tentative="0">
       <w:start w:val="1"/>
       <w:numFmt w:val="bullet"/>
       <w:lvlText w:val="■"/>
@@ -2005,7 +2247,7 @@
         <w:u w:val="none"/>
       </w:rPr>
     </w:lvl>
-    <w:lvl w:ilvl="6">
+    <w:lvl w:ilvl="6" w:tentative="0">
       <w:start w:val="1"/>
       <w:numFmt w:val="bullet"/>
       <w:lvlText w:val="●"/>
@@ -2017,7 +2259,7 @@
         <w:u w:val="none"/>
       </w:rPr>
     </w:lvl>
-    <w:lvl w:ilvl="7">
+    <w:lvl w:ilvl="7" w:tentative="0">
       <w:start w:val="1"/>
       <w:numFmt w:val="bullet"/>
       <w:lvlText w:val="○"/>
@@ -2029,7 +2271,7 @@
         <w:u w:val="none"/>
       </w:rPr>
     </w:lvl>
-    <w:lvl w:ilvl="8">
+    <w:lvl w:ilvl="8" w:tentative="0">
       <w:start w:val="1"/>
       <w:numFmt w:val="bullet"/>
       <w:lvlText w:val="■"/>
@@ -2042,11 +2284,11 @@
       </w:rPr>
     </w:lvl>
   </w:abstractNum>
-  <w:abstractNum w:abstractNumId="1" w15:restartNumberingAfterBreak="0">
+  <w:abstractNum w:abstractNumId="1">
     <w:nsid w:val="13217B17"/>
     <w:multiLevelType w:val="multilevel"/>
-    <w:tmpl w:val="CD200466"/>
-    <w:lvl w:ilvl="0">
+    <w:tmpl w:val="13217B17"/>
+    <w:lvl w:ilvl="0" w:tentative="0">
       <w:start w:val="1"/>
       <w:numFmt w:val="bullet"/>
       <w:lvlText w:val="●"/>
@@ -2058,7 +2300,7 @@
         <w:u w:val="none"/>
       </w:rPr>
     </w:lvl>
-    <w:lvl w:ilvl="1">
+    <w:lvl w:ilvl="1" w:tentative="0">
       <w:start w:val="1"/>
       <w:numFmt w:val="bullet"/>
       <w:lvlText w:val="○"/>
@@ -2070,7 +2312,7 @@
         <w:u w:val="none"/>
       </w:rPr>
     </w:lvl>
-    <w:lvl w:ilvl="2">
+    <w:lvl w:ilvl="2" w:tentative="0">
       <w:start w:val="1"/>
       <w:numFmt w:val="bullet"/>
       <w:lvlText w:val="■"/>
@@ -2082,7 +2324,7 @@
         <w:u w:val="none"/>
       </w:rPr>
     </w:lvl>
-    <w:lvl w:ilvl="3">
+    <w:lvl w:ilvl="3" w:tentative="0">
       <w:start w:val="1"/>
       <w:numFmt w:val="bullet"/>
       <w:lvlText w:val="●"/>
@@ -2094,7 +2336,7 @@
         <w:u w:val="none"/>
       </w:rPr>
     </w:lvl>
-    <w:lvl w:ilvl="4">
+    <w:lvl w:ilvl="4" w:tentative="0">
       <w:start w:val="1"/>
       <w:numFmt w:val="bullet"/>
       <w:lvlText w:val="○"/>
@@ -2106,7 +2348,7 @@
         <w:u w:val="none"/>
       </w:rPr>
     </w:lvl>
-    <w:lvl w:ilvl="5">
+    <w:lvl w:ilvl="5" w:tentative="0">
       <w:start w:val="1"/>
       <w:numFmt w:val="bullet"/>
       <w:lvlText w:val="■"/>
@@ -2118,7 +2360,7 @@
         <w:u w:val="none"/>
       </w:rPr>
     </w:lvl>
-    <w:lvl w:ilvl="6">
+    <w:lvl w:ilvl="6" w:tentative="0">
       <w:start w:val="1"/>
       <w:numFmt w:val="bullet"/>
       <w:lvlText w:val="●"/>
@@ -2130,7 +2372,7 @@
         <w:u w:val="none"/>
       </w:rPr>
     </w:lvl>
-    <w:lvl w:ilvl="7">
+    <w:lvl w:ilvl="7" w:tentative="0">
       <w:start w:val="1"/>
       <w:numFmt w:val="bullet"/>
       <w:lvlText w:val="○"/>
@@ -2142,7 +2384,7 @@
         <w:u w:val="none"/>
       </w:rPr>
     </w:lvl>
-    <w:lvl w:ilvl="8">
+    <w:lvl w:ilvl="8" w:tentative="0">
       <w:start w:val="1"/>
       <w:numFmt w:val="bullet"/>
       <w:lvlText w:val="■"/>
@@ -2155,11 +2397,11 @@
       </w:rPr>
     </w:lvl>
   </w:abstractNum>
-  <w:abstractNum w:abstractNumId="2" w15:restartNumberingAfterBreak="0">
+  <w:abstractNum w:abstractNumId="2">
     <w:nsid w:val="146D57C3"/>
     <w:multiLevelType w:val="multilevel"/>
-    <w:tmpl w:val="223A895E"/>
-    <w:lvl w:ilvl="0">
+    <w:tmpl w:val="146D57C3"/>
+    <w:lvl w:ilvl="0" w:tentative="0">
       <w:start w:val="1"/>
       <w:numFmt w:val="bullet"/>
       <w:lvlText w:val="●"/>
@@ -2171,7 +2413,7 @@
         <w:u w:val="none"/>
       </w:rPr>
     </w:lvl>
-    <w:lvl w:ilvl="1">
+    <w:lvl w:ilvl="1" w:tentative="0">
       <w:start w:val="1"/>
       <w:numFmt w:val="bullet"/>
       <w:lvlText w:val="○"/>
@@ -2183,7 +2425,7 @@
         <w:u w:val="none"/>
       </w:rPr>
     </w:lvl>
-    <w:lvl w:ilvl="2">
+    <w:lvl w:ilvl="2" w:tentative="0">
       <w:start w:val="1"/>
       <w:numFmt w:val="bullet"/>
       <w:lvlText w:val="■"/>
@@ -2195,7 +2437,7 @@
         <w:u w:val="none"/>
       </w:rPr>
     </w:lvl>
-    <w:lvl w:ilvl="3">
+    <w:lvl w:ilvl="3" w:tentative="0">
       <w:start w:val="1"/>
       <w:numFmt w:val="bullet"/>
       <w:lvlText w:val="●"/>
@@ -2207,7 +2449,7 @@
         <w:u w:val="none"/>
       </w:rPr>
     </w:lvl>
-    <w:lvl w:ilvl="4">
+    <w:lvl w:ilvl="4" w:tentative="0">
       <w:start w:val="1"/>
       <w:numFmt w:val="bullet"/>
       <w:lvlText w:val="○"/>
@@ -2219,7 +2461,7 @@
         <w:u w:val="none"/>
       </w:rPr>
     </w:lvl>
-    <w:lvl w:ilvl="5">
+    <w:lvl w:ilvl="5" w:tentative="0">
       <w:start w:val="1"/>
       <w:numFmt w:val="bullet"/>
       <w:lvlText w:val="■"/>
@@ -2231,7 +2473,7 @@
         <w:u w:val="none"/>
       </w:rPr>
     </w:lvl>
-    <w:lvl w:ilvl="6">
+    <w:lvl w:ilvl="6" w:tentative="0">
       <w:start w:val="1"/>
       <w:numFmt w:val="bullet"/>
       <w:lvlText w:val="●"/>
@@ -2243,7 +2485,7 @@
         <w:u w:val="none"/>
       </w:rPr>
     </w:lvl>
-    <w:lvl w:ilvl="7">
+    <w:lvl w:ilvl="7" w:tentative="0">
       <w:start w:val="1"/>
       <w:numFmt w:val="bullet"/>
       <w:lvlText w:val="○"/>
@@ -2255,7 +2497,7 @@
         <w:u w:val="none"/>
       </w:rPr>
     </w:lvl>
-    <w:lvl w:ilvl="8">
+    <w:lvl w:ilvl="8" w:tentative="0">
       <w:start w:val="1"/>
       <w:numFmt w:val="bullet"/>
       <w:lvlText w:val="■"/>
@@ -2268,11 +2510,11 @@
       </w:rPr>
     </w:lvl>
   </w:abstractNum>
-  <w:abstractNum w:abstractNumId="3" w15:restartNumberingAfterBreak="0">
+  <w:abstractNum w:abstractNumId="3">
     <w:nsid w:val="14CC100F"/>
     <w:multiLevelType w:val="multilevel"/>
-    <w:tmpl w:val="66D20FEE"/>
-    <w:lvl w:ilvl="0">
+    <w:tmpl w:val="14CC100F"/>
+    <w:lvl w:ilvl="0" w:tentative="0">
       <w:start w:val="1"/>
       <w:numFmt w:val="bullet"/>
       <w:lvlText w:val="●"/>
@@ -2284,7 +2526,7 @@
         <w:u w:val="none"/>
       </w:rPr>
     </w:lvl>
-    <w:lvl w:ilvl="1">
+    <w:lvl w:ilvl="1" w:tentative="0">
       <w:start w:val="1"/>
       <w:numFmt w:val="bullet"/>
       <w:lvlText w:val="○"/>
@@ -2296,7 +2538,7 @@
         <w:u w:val="none"/>
       </w:rPr>
     </w:lvl>
-    <w:lvl w:ilvl="2">
+    <w:lvl w:ilvl="2" w:tentative="0">
       <w:start w:val="1"/>
       <w:numFmt w:val="bullet"/>
       <w:lvlText w:val="■"/>
@@ -2308,7 +2550,7 @@
         <w:u w:val="none"/>
       </w:rPr>
     </w:lvl>
-    <w:lvl w:ilvl="3">
+    <w:lvl w:ilvl="3" w:tentative="0">
       <w:start w:val="1"/>
       <w:numFmt w:val="bullet"/>
       <w:lvlText w:val="●"/>
@@ -2320,7 +2562,7 @@
         <w:u w:val="none"/>
       </w:rPr>
     </w:lvl>
-    <w:lvl w:ilvl="4">
+    <w:lvl w:ilvl="4" w:tentative="0">
       <w:start w:val="1"/>
       <w:numFmt w:val="bullet"/>
       <w:lvlText w:val="○"/>
@@ -2332,7 +2574,7 @@
         <w:u w:val="none"/>
       </w:rPr>
     </w:lvl>
-    <w:lvl w:ilvl="5">
+    <w:lvl w:ilvl="5" w:tentative="0">
       <w:start w:val="1"/>
       <w:numFmt w:val="bullet"/>
       <w:lvlText w:val="■"/>
@@ -2344,7 +2586,7 @@
         <w:u w:val="none"/>
       </w:rPr>
     </w:lvl>
-    <w:lvl w:ilvl="6">
+    <w:lvl w:ilvl="6" w:tentative="0">
       <w:start w:val="1"/>
       <w:numFmt w:val="bullet"/>
       <w:lvlText w:val="●"/>
@@ -2356,7 +2598,7 @@
         <w:u w:val="none"/>
       </w:rPr>
     </w:lvl>
-    <w:lvl w:ilvl="7">
+    <w:lvl w:ilvl="7" w:tentative="0">
       <w:start w:val="1"/>
       <w:numFmt w:val="bullet"/>
       <w:lvlText w:val="○"/>
@@ -2368,7 +2610,7 @@
         <w:u w:val="none"/>
       </w:rPr>
     </w:lvl>
-    <w:lvl w:ilvl="8">
+    <w:lvl w:ilvl="8" w:tentative="0">
       <w:start w:val="1"/>
       <w:numFmt w:val="bullet"/>
       <w:lvlText w:val="■"/>
@@ -2381,11 +2623,11 @@
       </w:rPr>
     </w:lvl>
   </w:abstractNum>
-  <w:abstractNum w:abstractNumId="4" w15:restartNumberingAfterBreak="0">
+  <w:abstractNum w:abstractNumId="4">
     <w:nsid w:val="1D7C478B"/>
     <w:multiLevelType w:val="multilevel"/>
-    <w:tmpl w:val="B9F81834"/>
-    <w:lvl w:ilvl="0">
+    <w:tmpl w:val="1D7C478B"/>
+    <w:lvl w:ilvl="0" w:tentative="0">
       <w:start w:val="1"/>
       <w:numFmt w:val="bullet"/>
       <w:lvlText w:val="●"/>
@@ -2397,7 +2639,7 @@
         <w:u w:val="none"/>
       </w:rPr>
     </w:lvl>
-    <w:lvl w:ilvl="1">
+    <w:lvl w:ilvl="1" w:tentative="0">
       <w:start w:val="1"/>
       <w:numFmt w:val="bullet"/>
       <w:lvlText w:val="○"/>
@@ -2409,7 +2651,7 @@
         <w:u w:val="none"/>
       </w:rPr>
     </w:lvl>
-    <w:lvl w:ilvl="2">
+    <w:lvl w:ilvl="2" w:tentative="0">
       <w:start w:val="1"/>
       <w:numFmt w:val="bullet"/>
       <w:lvlText w:val="■"/>
@@ -2421,7 +2663,7 @@
         <w:u w:val="none"/>
       </w:rPr>
     </w:lvl>
-    <w:lvl w:ilvl="3">
+    <w:lvl w:ilvl="3" w:tentative="0">
       <w:start w:val="1"/>
       <w:numFmt w:val="bullet"/>
       <w:lvlText w:val="●"/>
@@ -2433,7 +2675,7 @@
         <w:u w:val="none"/>
       </w:rPr>
     </w:lvl>
-    <w:lvl w:ilvl="4">
+    <w:lvl w:ilvl="4" w:tentative="0">
       <w:start w:val="1"/>
       <w:numFmt w:val="bullet"/>
       <w:lvlText w:val="○"/>
@@ -2445,7 +2687,7 @@
         <w:u w:val="none"/>
       </w:rPr>
     </w:lvl>
-    <w:lvl w:ilvl="5">
+    <w:lvl w:ilvl="5" w:tentative="0">
       <w:start w:val="1"/>
       <w:numFmt w:val="bullet"/>
       <w:lvlText w:val="■"/>
@@ -2457,7 +2699,7 @@
         <w:u w:val="none"/>
       </w:rPr>
     </w:lvl>
-    <w:lvl w:ilvl="6">
+    <w:lvl w:ilvl="6" w:tentative="0">
       <w:start w:val="1"/>
       <w:numFmt w:val="bullet"/>
       <w:lvlText w:val="●"/>
@@ -2469,7 +2711,7 @@
         <w:u w:val="none"/>
       </w:rPr>
     </w:lvl>
-    <w:lvl w:ilvl="7">
+    <w:lvl w:ilvl="7" w:tentative="0">
       <w:start w:val="1"/>
       <w:numFmt w:val="bullet"/>
       <w:lvlText w:val="○"/>
@@ -2481,7 +2723,7 @@
         <w:u w:val="none"/>
       </w:rPr>
     </w:lvl>
-    <w:lvl w:ilvl="8">
+    <w:lvl w:ilvl="8" w:tentative="0">
       <w:start w:val="1"/>
       <w:numFmt w:val="bullet"/>
       <w:lvlText w:val="■"/>
@@ -2494,11 +2736,11 @@
       </w:rPr>
     </w:lvl>
   </w:abstractNum>
-  <w:abstractNum w:abstractNumId="5" w15:restartNumberingAfterBreak="0">
+  <w:abstractNum w:abstractNumId="5">
     <w:nsid w:val="2DB23A23"/>
     <w:multiLevelType w:val="multilevel"/>
-    <w:tmpl w:val="3934FA1E"/>
-    <w:lvl w:ilvl="0">
+    <w:tmpl w:val="2DB23A23"/>
+    <w:lvl w:ilvl="0" w:tentative="0">
       <w:start w:val="1"/>
       <w:numFmt w:val="bullet"/>
       <w:lvlText w:val="●"/>
@@ -2510,7 +2752,7 @@
         <w:u w:val="none"/>
       </w:rPr>
     </w:lvl>
-    <w:lvl w:ilvl="1">
+    <w:lvl w:ilvl="1" w:tentative="0">
       <w:start w:val="1"/>
       <w:numFmt w:val="bullet"/>
       <w:lvlText w:val="○"/>
@@ -2522,7 +2764,7 @@
         <w:u w:val="none"/>
       </w:rPr>
     </w:lvl>
-    <w:lvl w:ilvl="2">
+    <w:lvl w:ilvl="2" w:tentative="0">
       <w:start w:val="1"/>
       <w:numFmt w:val="bullet"/>
       <w:lvlText w:val="■"/>
@@ -2534,7 +2776,7 @@
         <w:u w:val="none"/>
       </w:rPr>
     </w:lvl>
-    <w:lvl w:ilvl="3">
+    <w:lvl w:ilvl="3" w:tentative="0">
       <w:start w:val="1"/>
       <w:numFmt w:val="bullet"/>
       <w:lvlText w:val="●"/>
@@ -2546,7 +2788,7 @@
         <w:u w:val="none"/>
       </w:rPr>
     </w:lvl>
-    <w:lvl w:ilvl="4">
+    <w:lvl w:ilvl="4" w:tentative="0">
       <w:start w:val="1"/>
       <w:numFmt w:val="bullet"/>
       <w:lvlText w:val="○"/>
@@ -2558,7 +2800,7 @@
         <w:u w:val="none"/>
       </w:rPr>
     </w:lvl>
-    <w:lvl w:ilvl="5">
+    <w:lvl w:ilvl="5" w:tentative="0">
       <w:start w:val="1"/>
       <w:numFmt w:val="bullet"/>
       <w:lvlText w:val="■"/>
@@ -2570,7 +2812,7 @@
         <w:u w:val="none"/>
       </w:rPr>
     </w:lvl>
-    <w:lvl w:ilvl="6">
+    <w:lvl w:ilvl="6" w:tentative="0">
       <w:start w:val="1"/>
       <w:numFmt w:val="bullet"/>
       <w:lvlText w:val="●"/>
@@ -2582,7 +2824,7 @@
         <w:u w:val="none"/>
       </w:rPr>
     </w:lvl>
-    <w:lvl w:ilvl="7">
+    <w:lvl w:ilvl="7" w:tentative="0">
       <w:start w:val="1"/>
       <w:numFmt w:val="bullet"/>
       <w:lvlText w:val="○"/>
@@ -2594,7 +2836,7 @@
         <w:u w:val="none"/>
       </w:rPr>
     </w:lvl>
-    <w:lvl w:ilvl="8">
+    <w:lvl w:ilvl="8" w:tentative="0">
       <w:start w:val="1"/>
       <w:numFmt w:val="bullet"/>
       <w:lvlText w:val="■"/>
@@ -2607,11 +2849,11 @@
       </w:rPr>
     </w:lvl>
   </w:abstractNum>
-  <w:abstractNum w:abstractNumId="6" w15:restartNumberingAfterBreak="0">
+  <w:abstractNum w:abstractNumId="6">
     <w:nsid w:val="476702BE"/>
     <w:multiLevelType w:val="multilevel"/>
-    <w:tmpl w:val="D8ACEE9A"/>
-    <w:lvl w:ilvl="0">
+    <w:tmpl w:val="476702BE"/>
+    <w:lvl w:ilvl="0" w:tentative="0">
       <w:start w:val="1"/>
       <w:numFmt w:val="bullet"/>
       <w:lvlText w:val="●"/>
@@ -2623,7 +2865,7 @@
         <w:u w:val="none"/>
       </w:rPr>
     </w:lvl>
-    <w:lvl w:ilvl="1">
+    <w:lvl w:ilvl="1" w:tentative="0">
       <w:start w:val="1"/>
       <w:numFmt w:val="bullet"/>
       <w:lvlText w:val="○"/>
@@ -2635,7 +2877,7 @@
         <w:u w:val="none"/>
       </w:rPr>
     </w:lvl>
-    <w:lvl w:ilvl="2">
+    <w:lvl w:ilvl="2" w:tentative="0">
       <w:start w:val="1"/>
       <w:numFmt w:val="bullet"/>
       <w:lvlText w:val="■"/>
@@ -2647,7 +2889,7 @@
         <w:u w:val="none"/>
       </w:rPr>
     </w:lvl>
-    <w:lvl w:ilvl="3">
+    <w:lvl w:ilvl="3" w:tentative="0">
       <w:start w:val="1"/>
       <w:numFmt w:val="bullet"/>
       <w:lvlText w:val="●"/>
@@ -2659,7 +2901,7 @@
         <w:u w:val="none"/>
       </w:rPr>
     </w:lvl>
-    <w:lvl w:ilvl="4">
+    <w:lvl w:ilvl="4" w:tentative="0">
       <w:start w:val="1"/>
       <w:numFmt w:val="bullet"/>
       <w:lvlText w:val="○"/>
@@ -2671,7 +2913,7 @@
         <w:u w:val="none"/>
       </w:rPr>
     </w:lvl>
-    <w:lvl w:ilvl="5">
+    <w:lvl w:ilvl="5" w:tentative="0">
       <w:start w:val="1"/>
       <w:numFmt w:val="bullet"/>
       <w:lvlText w:val="■"/>
@@ -2683,7 +2925,7 @@
         <w:u w:val="none"/>
       </w:rPr>
     </w:lvl>
-    <w:lvl w:ilvl="6">
+    <w:lvl w:ilvl="6" w:tentative="0">
       <w:start w:val="1"/>
       <w:numFmt w:val="bullet"/>
       <w:lvlText w:val="●"/>
@@ -2695,7 +2937,7 @@
         <w:u w:val="none"/>
       </w:rPr>
     </w:lvl>
-    <w:lvl w:ilvl="7">
+    <w:lvl w:ilvl="7" w:tentative="0">
       <w:start w:val="1"/>
       <w:numFmt w:val="bullet"/>
       <w:lvlText w:val="○"/>
@@ -2707,7 +2949,7 @@
         <w:u w:val="none"/>
       </w:rPr>
     </w:lvl>
-    <w:lvl w:ilvl="8">
+    <w:lvl w:ilvl="8" w:tentative="0">
       <w:start w:val="1"/>
       <w:numFmt w:val="bullet"/>
       <w:lvlText w:val="■"/>
@@ -2720,11 +2962,11 @@
       </w:rPr>
     </w:lvl>
   </w:abstractNum>
-  <w:abstractNum w:abstractNumId="7" w15:restartNumberingAfterBreak="0">
+  <w:abstractNum w:abstractNumId="7">
     <w:nsid w:val="4AE459F1"/>
     <w:multiLevelType w:val="multilevel"/>
-    <w:tmpl w:val="9D8C9F94"/>
-    <w:lvl w:ilvl="0">
+    <w:tmpl w:val="4AE459F1"/>
+    <w:lvl w:ilvl="0" w:tentative="0">
       <w:start w:val="1"/>
       <w:numFmt w:val="bullet"/>
       <w:lvlText w:val="●"/>
@@ -2736,7 +2978,7 @@
         <w:u w:val="none"/>
       </w:rPr>
     </w:lvl>
-    <w:lvl w:ilvl="1">
+    <w:lvl w:ilvl="1" w:tentative="0">
       <w:start w:val="1"/>
       <w:numFmt w:val="bullet"/>
       <w:lvlText w:val="○"/>
@@ -2748,7 +2990,7 @@
         <w:u w:val="none"/>
       </w:rPr>
     </w:lvl>
-    <w:lvl w:ilvl="2">
+    <w:lvl w:ilvl="2" w:tentative="0">
       <w:start w:val="1"/>
       <w:numFmt w:val="bullet"/>
       <w:lvlText w:val="■"/>
@@ -2760,7 +3002,7 @@
         <w:u w:val="none"/>
       </w:rPr>
     </w:lvl>
-    <w:lvl w:ilvl="3">
+    <w:lvl w:ilvl="3" w:tentative="0">
       <w:start w:val="1"/>
       <w:numFmt w:val="bullet"/>
       <w:lvlText w:val="●"/>
@@ -2772,7 +3014,7 @@
         <w:u w:val="none"/>
       </w:rPr>
     </w:lvl>
-    <w:lvl w:ilvl="4">
+    <w:lvl w:ilvl="4" w:tentative="0">
       <w:start w:val="1"/>
       <w:numFmt w:val="bullet"/>
       <w:lvlText w:val="○"/>
@@ -2784,7 +3026,7 @@
         <w:u w:val="none"/>
       </w:rPr>
     </w:lvl>
-    <w:lvl w:ilvl="5">
+    <w:lvl w:ilvl="5" w:tentative="0">
       <w:start w:val="1"/>
       <w:numFmt w:val="bullet"/>
       <w:lvlText w:val="■"/>
@@ -2796,7 +3038,7 @@
         <w:u w:val="none"/>
       </w:rPr>
     </w:lvl>
-    <w:lvl w:ilvl="6">
+    <w:lvl w:ilvl="6" w:tentative="0">
       <w:start w:val="1"/>
       <w:numFmt w:val="bullet"/>
       <w:lvlText w:val="●"/>
@@ -2808,7 +3050,7 @@
         <w:u w:val="none"/>
       </w:rPr>
     </w:lvl>
-    <w:lvl w:ilvl="7">
+    <w:lvl w:ilvl="7" w:tentative="0">
       <w:start w:val="1"/>
       <w:numFmt w:val="bullet"/>
       <w:lvlText w:val="○"/>
@@ -2820,7 +3062,7 @@
         <w:u w:val="none"/>
       </w:rPr>
     </w:lvl>
-    <w:lvl w:ilvl="8">
+    <w:lvl w:ilvl="8" w:tentative="0">
       <w:start w:val="1"/>
       <w:numFmt w:val="bullet"/>
       <w:lvlText w:val="■"/>
@@ -2833,11 +3075,11 @@
       </w:rPr>
     </w:lvl>
   </w:abstractNum>
-  <w:abstractNum w:abstractNumId="8" w15:restartNumberingAfterBreak="0">
+  <w:abstractNum w:abstractNumId="8">
     <w:nsid w:val="4AE61511"/>
     <w:multiLevelType w:val="multilevel"/>
-    <w:tmpl w:val="E65CE672"/>
-    <w:lvl w:ilvl="0">
+    <w:tmpl w:val="4AE61511"/>
+    <w:lvl w:ilvl="0" w:tentative="0">
       <w:start w:val="1"/>
       <w:numFmt w:val="bullet"/>
       <w:lvlText w:val="●"/>
@@ -2849,7 +3091,7 @@
         <w:u w:val="none"/>
       </w:rPr>
     </w:lvl>
-    <w:lvl w:ilvl="1">
+    <w:lvl w:ilvl="1" w:tentative="0">
       <w:start w:val="1"/>
       <w:numFmt w:val="bullet"/>
       <w:lvlText w:val="○"/>
@@ -2861,7 +3103,7 @@
         <w:u w:val="none"/>
       </w:rPr>
     </w:lvl>
-    <w:lvl w:ilvl="2">
+    <w:lvl w:ilvl="2" w:tentative="0">
       <w:start w:val="1"/>
       <w:numFmt w:val="bullet"/>
       <w:lvlText w:val="■"/>
@@ -2873,7 +3115,7 @@
         <w:u w:val="none"/>
       </w:rPr>
     </w:lvl>
-    <w:lvl w:ilvl="3">
+    <w:lvl w:ilvl="3" w:tentative="0">
       <w:start w:val="1"/>
       <w:numFmt w:val="bullet"/>
       <w:lvlText w:val="●"/>
@@ -2885,7 +3127,7 @@
         <w:u w:val="none"/>
       </w:rPr>
     </w:lvl>
-    <w:lvl w:ilvl="4">
+    <w:lvl w:ilvl="4" w:tentative="0">
       <w:start w:val="1"/>
       <w:numFmt w:val="bullet"/>
       <w:lvlText w:val="○"/>
@@ -2897,7 +3139,7 @@
         <w:u w:val="none"/>
       </w:rPr>
     </w:lvl>
-    <w:lvl w:ilvl="5">
+    <w:lvl w:ilvl="5" w:tentative="0">
       <w:start w:val="1"/>
       <w:numFmt w:val="bullet"/>
       <w:lvlText w:val="■"/>
@@ -2909,7 +3151,7 @@
         <w:u w:val="none"/>
       </w:rPr>
     </w:lvl>
-    <w:lvl w:ilvl="6">
+    <w:lvl w:ilvl="6" w:tentative="0">
       <w:start w:val="1"/>
       <w:numFmt w:val="bullet"/>
       <w:lvlText w:val="●"/>
@@ -2921,7 +3163,7 @@
         <w:u w:val="none"/>
       </w:rPr>
     </w:lvl>
-    <w:lvl w:ilvl="7">
+    <w:lvl w:ilvl="7" w:tentative="0">
       <w:start w:val="1"/>
       <w:numFmt w:val="bullet"/>
       <w:lvlText w:val="○"/>
@@ -2933,7 +3175,7 @@
         <w:u w:val="none"/>
       </w:rPr>
     </w:lvl>
-    <w:lvl w:ilvl="8">
+    <w:lvl w:ilvl="8" w:tentative="0">
       <w:start w:val="1"/>
       <w:numFmt w:val="bullet"/>
       <w:lvlText w:val="■"/>
@@ -2946,11 +3188,11 @@
       </w:rPr>
     </w:lvl>
   </w:abstractNum>
-  <w:abstractNum w:abstractNumId="9" w15:restartNumberingAfterBreak="0">
+  <w:abstractNum w:abstractNumId="9">
     <w:nsid w:val="537E40DC"/>
     <w:multiLevelType w:val="multilevel"/>
-    <w:tmpl w:val="D1D8EF0C"/>
-    <w:lvl w:ilvl="0">
+    <w:tmpl w:val="537E40DC"/>
+    <w:lvl w:ilvl="0" w:tentative="0">
       <w:start w:val="1"/>
       <w:numFmt w:val="bullet"/>
       <w:lvlText w:val="●"/>
@@ -2962,7 +3204,7 @@
         <w:u w:val="none"/>
       </w:rPr>
     </w:lvl>
-    <w:lvl w:ilvl="1">
+    <w:lvl w:ilvl="1" w:tentative="0">
       <w:start w:val="1"/>
       <w:numFmt w:val="bullet"/>
       <w:lvlText w:val="○"/>
@@ -2974,7 +3216,7 @@
         <w:u w:val="none"/>
       </w:rPr>
     </w:lvl>
-    <w:lvl w:ilvl="2">
+    <w:lvl w:ilvl="2" w:tentative="0">
       <w:start w:val="1"/>
       <w:numFmt w:val="bullet"/>
       <w:lvlText w:val="■"/>
@@ -2986,7 +3228,7 @@
         <w:u w:val="none"/>
       </w:rPr>
     </w:lvl>
-    <w:lvl w:ilvl="3">
+    <w:lvl w:ilvl="3" w:tentative="0">
       <w:start w:val="1"/>
       <w:numFmt w:val="bullet"/>
       <w:lvlText w:val="●"/>
@@ -2998,7 +3240,7 @@
         <w:u w:val="none"/>
       </w:rPr>
     </w:lvl>
-    <w:lvl w:ilvl="4">
+    <w:lvl w:ilvl="4" w:tentative="0">
       <w:start w:val="1"/>
       <w:numFmt w:val="bullet"/>
       <w:lvlText w:val="○"/>
@@ -3010,7 +3252,7 @@
         <w:u w:val="none"/>
       </w:rPr>
     </w:lvl>
-    <w:lvl w:ilvl="5">
+    <w:lvl w:ilvl="5" w:tentative="0">
       <w:start w:val="1"/>
       <w:numFmt w:val="bullet"/>
       <w:lvlText w:val="■"/>
@@ -3022,7 +3264,7 @@
         <w:u w:val="none"/>
       </w:rPr>
     </w:lvl>
-    <w:lvl w:ilvl="6">
+    <w:lvl w:ilvl="6" w:tentative="0">
       <w:start w:val="1"/>
       <w:numFmt w:val="bullet"/>
       <w:lvlText w:val="●"/>
@@ -3034,7 +3276,7 @@
         <w:u w:val="none"/>
       </w:rPr>
     </w:lvl>
-    <w:lvl w:ilvl="7">
+    <w:lvl w:ilvl="7" w:tentative="0">
       <w:start w:val="1"/>
       <w:numFmt w:val="bullet"/>
       <w:lvlText w:val="○"/>
@@ -3046,7 +3288,7 @@
         <w:u w:val="none"/>
       </w:rPr>
     </w:lvl>
-    <w:lvl w:ilvl="8">
+    <w:lvl w:ilvl="8" w:tentative="0">
       <w:start w:val="1"/>
       <w:numFmt w:val="bullet"/>
       <w:lvlText w:val="■"/>
@@ -3059,11 +3301,11 @@
       </w:rPr>
     </w:lvl>
   </w:abstractNum>
-  <w:abstractNum w:abstractNumId="10" w15:restartNumberingAfterBreak="0">
+  <w:abstractNum w:abstractNumId="10">
     <w:nsid w:val="5BB86280"/>
     <w:multiLevelType w:val="multilevel"/>
-    <w:tmpl w:val="30104322"/>
-    <w:lvl w:ilvl="0">
+    <w:tmpl w:val="5BB86280"/>
+    <w:lvl w:ilvl="0" w:tentative="0">
       <w:start w:val="1"/>
       <w:numFmt w:val="bullet"/>
       <w:lvlText w:val="●"/>
@@ -3075,7 +3317,7 @@
         <w:u w:val="none"/>
       </w:rPr>
     </w:lvl>
-    <w:lvl w:ilvl="1">
+    <w:lvl w:ilvl="1" w:tentative="0">
       <w:start w:val="1"/>
       <w:numFmt w:val="bullet"/>
       <w:lvlText w:val="○"/>
@@ -3087,7 +3329,7 @@
         <w:u w:val="none"/>
       </w:rPr>
     </w:lvl>
-    <w:lvl w:ilvl="2">
+    <w:lvl w:ilvl="2" w:tentative="0">
       <w:start w:val="1"/>
       <w:numFmt w:val="bullet"/>
       <w:lvlText w:val="■"/>
@@ -3099,7 +3341,7 @@
         <w:u w:val="none"/>
       </w:rPr>
     </w:lvl>
-    <w:lvl w:ilvl="3">
+    <w:lvl w:ilvl="3" w:tentative="0">
       <w:start w:val="1"/>
       <w:numFmt w:val="bullet"/>
       <w:lvlText w:val="●"/>
@@ -3111,7 +3353,7 @@
         <w:u w:val="none"/>
       </w:rPr>
     </w:lvl>
-    <w:lvl w:ilvl="4">
+    <w:lvl w:ilvl="4" w:tentative="0">
       <w:start w:val="1"/>
       <w:numFmt w:val="bullet"/>
       <w:lvlText w:val="○"/>
@@ -3123,7 +3365,7 @@
         <w:u w:val="none"/>
       </w:rPr>
     </w:lvl>
-    <w:lvl w:ilvl="5">
+    <w:lvl w:ilvl="5" w:tentative="0">
       <w:start w:val="1"/>
       <w:numFmt w:val="bullet"/>
       <w:lvlText w:val="■"/>
@@ -3135,7 +3377,7 @@
         <w:u w:val="none"/>
       </w:rPr>
     </w:lvl>
-    <w:lvl w:ilvl="6">
+    <w:lvl w:ilvl="6" w:tentative="0">
       <w:start w:val="1"/>
       <w:numFmt w:val="bullet"/>
       <w:lvlText w:val="●"/>
@@ -3147,7 +3389,7 @@
         <w:u w:val="none"/>
       </w:rPr>
     </w:lvl>
-    <w:lvl w:ilvl="7">
+    <w:lvl w:ilvl="7" w:tentative="0">
       <w:start w:val="1"/>
       <w:numFmt w:val="bullet"/>
       <w:lvlText w:val="○"/>
@@ -3159,7 +3401,7 @@
         <w:u w:val="none"/>
       </w:rPr>
     </w:lvl>
-    <w:lvl w:ilvl="8">
+    <w:lvl w:ilvl="8" w:tentative="0">
       <w:start w:val="1"/>
       <w:numFmt w:val="bullet"/>
       <w:lvlText w:val="■"/>
@@ -3172,11 +3414,11 @@
       </w:rPr>
     </w:lvl>
   </w:abstractNum>
-  <w:abstractNum w:abstractNumId="11" w15:restartNumberingAfterBreak="0">
+  <w:abstractNum w:abstractNumId="11">
     <w:nsid w:val="610E17D0"/>
     <w:multiLevelType w:val="multilevel"/>
-    <w:tmpl w:val="63983BAC"/>
-    <w:lvl w:ilvl="0">
+    <w:tmpl w:val="610E17D0"/>
+    <w:lvl w:ilvl="0" w:tentative="0">
       <w:start w:val="1"/>
       <w:numFmt w:val="bullet"/>
       <w:lvlText w:val="●"/>
@@ -3188,7 +3430,7 @@
         <w:u w:val="none"/>
       </w:rPr>
     </w:lvl>
-    <w:lvl w:ilvl="1">
+    <w:lvl w:ilvl="1" w:tentative="0">
       <w:start w:val="1"/>
       <w:numFmt w:val="bullet"/>
       <w:lvlText w:val="○"/>
@@ -3200,7 +3442,7 @@
         <w:u w:val="none"/>
       </w:rPr>
     </w:lvl>
-    <w:lvl w:ilvl="2">
+    <w:lvl w:ilvl="2" w:tentative="0">
       <w:start w:val="1"/>
       <w:numFmt w:val="bullet"/>
       <w:lvlText w:val="■"/>
@@ -3212,7 +3454,7 @@
         <w:u w:val="none"/>
       </w:rPr>
     </w:lvl>
-    <w:lvl w:ilvl="3">
+    <w:lvl w:ilvl="3" w:tentative="0">
       <w:start w:val="1"/>
       <w:numFmt w:val="bullet"/>
       <w:lvlText w:val="●"/>
@@ -3224,7 +3466,7 @@
         <w:u w:val="none"/>
       </w:rPr>
     </w:lvl>
-    <w:lvl w:ilvl="4">
+    <w:lvl w:ilvl="4" w:tentative="0">
       <w:start w:val="1"/>
       <w:numFmt w:val="bullet"/>
       <w:lvlText w:val="○"/>
@@ -3236,7 +3478,7 @@
         <w:u w:val="none"/>
       </w:rPr>
     </w:lvl>
-    <w:lvl w:ilvl="5">
+    <w:lvl w:ilvl="5" w:tentative="0">
       <w:start w:val="1"/>
       <w:numFmt w:val="bullet"/>
       <w:lvlText w:val="■"/>
@@ -3248,7 +3490,7 @@
         <w:u w:val="none"/>
       </w:rPr>
     </w:lvl>
-    <w:lvl w:ilvl="6">
+    <w:lvl w:ilvl="6" w:tentative="0">
       <w:start w:val="1"/>
       <w:numFmt w:val="bullet"/>
       <w:lvlText w:val="●"/>
@@ -3260,7 +3502,7 @@
         <w:u w:val="none"/>
       </w:rPr>
     </w:lvl>
-    <w:lvl w:ilvl="7">
+    <w:lvl w:ilvl="7" w:tentative="0">
       <w:start w:val="1"/>
       <w:numFmt w:val="bullet"/>
       <w:lvlText w:val="○"/>
@@ -3272,7 +3514,7 @@
         <w:u w:val="none"/>
       </w:rPr>
     </w:lvl>
-    <w:lvl w:ilvl="8">
+    <w:lvl w:ilvl="8" w:tentative="0">
       <w:start w:val="1"/>
       <w:numFmt w:val="bullet"/>
       <w:lvlText w:val="■"/>
@@ -3285,11 +3527,11 @@
       </w:rPr>
     </w:lvl>
   </w:abstractNum>
-  <w:abstractNum w:abstractNumId="12" w15:restartNumberingAfterBreak="0">
+  <w:abstractNum w:abstractNumId="12">
     <w:nsid w:val="64AF6366"/>
     <w:multiLevelType w:val="multilevel"/>
-    <w:tmpl w:val="FC6C4468"/>
-    <w:lvl w:ilvl="0">
+    <w:tmpl w:val="64AF6366"/>
+    <w:lvl w:ilvl="0" w:tentative="0">
       <w:start w:val="1"/>
       <w:numFmt w:val="bullet"/>
       <w:lvlText w:val="●"/>
@@ -3301,7 +3543,7 @@
         <w:u w:val="none"/>
       </w:rPr>
     </w:lvl>
-    <w:lvl w:ilvl="1">
+    <w:lvl w:ilvl="1" w:tentative="0">
       <w:start w:val="1"/>
       <w:numFmt w:val="bullet"/>
       <w:lvlText w:val="○"/>
@@ -3313,7 +3555,7 @@
         <w:u w:val="none"/>
       </w:rPr>
     </w:lvl>
-    <w:lvl w:ilvl="2">
+    <w:lvl w:ilvl="2" w:tentative="0">
       <w:start w:val="1"/>
       <w:numFmt w:val="bullet"/>
       <w:lvlText w:val="■"/>
@@ -3325,7 +3567,7 @@
         <w:u w:val="none"/>
       </w:rPr>
     </w:lvl>
-    <w:lvl w:ilvl="3">
+    <w:lvl w:ilvl="3" w:tentative="0">
       <w:start w:val="1"/>
       <w:numFmt w:val="bullet"/>
       <w:lvlText w:val="●"/>
@@ -3337,7 +3579,7 @@
         <w:u w:val="none"/>
       </w:rPr>
     </w:lvl>
-    <w:lvl w:ilvl="4">
+    <w:lvl w:ilvl="4" w:tentative="0">
       <w:start w:val="1"/>
       <w:numFmt w:val="bullet"/>
       <w:lvlText w:val="○"/>
@@ -3349,7 +3591,7 @@
         <w:u w:val="none"/>
       </w:rPr>
     </w:lvl>
-    <w:lvl w:ilvl="5">
+    <w:lvl w:ilvl="5" w:tentative="0">
       <w:start w:val="1"/>
       <w:numFmt w:val="bullet"/>
       <w:lvlText w:val="■"/>
@@ -3361,7 +3603,7 @@
         <w:u w:val="none"/>
       </w:rPr>
     </w:lvl>
-    <w:lvl w:ilvl="6">
+    <w:lvl w:ilvl="6" w:tentative="0">
       <w:start w:val="1"/>
       <w:numFmt w:val="bullet"/>
       <w:lvlText w:val="●"/>
@@ -3373,7 +3615,7 @@
         <w:u w:val="none"/>
       </w:rPr>
     </w:lvl>
-    <w:lvl w:ilvl="7">
+    <w:lvl w:ilvl="7" w:tentative="0">
       <w:start w:val="1"/>
       <w:numFmt w:val="bullet"/>
       <w:lvlText w:val="○"/>
@@ -3385,7 +3627,7 @@
         <w:u w:val="none"/>
       </w:rPr>
     </w:lvl>
-    <w:lvl w:ilvl="8">
+    <w:lvl w:ilvl="8" w:tentative="0">
       <w:start w:val="1"/>
       <w:numFmt w:val="bullet"/>
       <w:lvlText w:val="■"/>
@@ -3398,11 +3640,11 @@
       </w:rPr>
     </w:lvl>
   </w:abstractNum>
-  <w:abstractNum w:abstractNumId="13" w15:restartNumberingAfterBreak="0">
+  <w:abstractNum w:abstractNumId="13">
     <w:nsid w:val="7F680356"/>
     <w:multiLevelType w:val="multilevel"/>
-    <w:tmpl w:val="3CC4A470"/>
-    <w:lvl w:ilvl="0">
+    <w:tmpl w:val="7F680356"/>
+    <w:lvl w:ilvl="0" w:tentative="0">
       <w:start w:val="1"/>
       <w:numFmt w:val="bullet"/>
       <w:lvlText w:val="●"/>
@@ -3414,7 +3656,7 @@
         <w:u w:val="none"/>
       </w:rPr>
     </w:lvl>
-    <w:lvl w:ilvl="1">
+    <w:lvl w:ilvl="1" w:tentative="0">
       <w:start w:val="1"/>
       <w:numFmt w:val="bullet"/>
       <w:lvlText w:val="○"/>
@@ -3426,7 +3668,7 @@
         <w:u w:val="none"/>
       </w:rPr>
     </w:lvl>
-    <w:lvl w:ilvl="2">
+    <w:lvl w:ilvl="2" w:tentative="0">
       <w:start w:val="1"/>
       <w:numFmt w:val="bullet"/>
       <w:lvlText w:val="■"/>
@@ -3438,7 +3680,7 @@
         <w:u w:val="none"/>
       </w:rPr>
     </w:lvl>
-    <w:lvl w:ilvl="3">
+    <w:lvl w:ilvl="3" w:tentative="0">
       <w:start w:val="1"/>
       <w:numFmt w:val="bullet"/>
       <w:lvlText w:val="●"/>
@@ -3450,7 +3692,7 @@
         <w:u w:val="none"/>
       </w:rPr>
     </w:lvl>
-    <w:lvl w:ilvl="4">
+    <w:lvl w:ilvl="4" w:tentative="0">
       <w:start w:val="1"/>
       <w:numFmt w:val="bullet"/>
       <w:lvlText w:val="○"/>
@@ -3462,7 +3704,7 @@
         <w:u w:val="none"/>
       </w:rPr>
     </w:lvl>
-    <w:lvl w:ilvl="5">
+    <w:lvl w:ilvl="5" w:tentative="0">
       <w:start w:val="1"/>
       <w:numFmt w:val="bullet"/>
       <w:lvlText w:val="■"/>
@@ -3474,7 +3716,7 @@
         <w:u w:val="none"/>
       </w:rPr>
     </w:lvl>
-    <w:lvl w:ilvl="6">
+    <w:lvl w:ilvl="6" w:tentative="0">
       <w:start w:val="1"/>
       <w:numFmt w:val="bullet"/>
       <w:lvlText w:val="●"/>
@@ -3486,7 +3728,7 @@
         <w:u w:val="none"/>
       </w:rPr>
     </w:lvl>
-    <w:lvl w:ilvl="7">
+    <w:lvl w:ilvl="7" w:tentative="0">
       <w:start w:val="1"/>
       <w:numFmt w:val="bullet"/>
       <w:lvlText w:val="○"/>
@@ -3498,7 +3740,7 @@
         <w:u w:val="none"/>
       </w:rPr>
     </w:lvl>
-    <w:lvl w:ilvl="8">
+    <w:lvl w:ilvl="8" w:tentative="0">
       <w:start w:val="1"/>
       <w:numFmt w:val="bullet"/>
       <w:lvlText w:val="■"/>
@@ -3512,454 +3754,233 @@
     </w:lvl>
   </w:abstractNum>
   <w:num w:numId="1">
+    <w:abstractNumId w:val="6"/>
+  </w:num>
+  <w:num w:numId="2">
+    <w:abstractNumId w:val="8"/>
+  </w:num>
+  <w:num w:numId="3">
+    <w:abstractNumId w:val="5"/>
+  </w:num>
+  <w:num w:numId="4">
+    <w:abstractNumId w:val="12"/>
+  </w:num>
+  <w:num w:numId="5">
+    <w:abstractNumId w:val="11"/>
+  </w:num>
+  <w:num w:numId="6">
+    <w:abstractNumId w:val="10"/>
+  </w:num>
+  <w:num w:numId="7">
+    <w:abstractNumId w:val="0"/>
+  </w:num>
+  <w:num w:numId="8">
     <w:abstractNumId w:val="9"/>
   </w:num>
-  <w:num w:numId="2">
-    <w:abstractNumId w:val="0"/>
+  <w:num w:numId="9">
+    <w:abstractNumId w:val="2"/>
   </w:num>
-  <w:num w:numId="3">
+  <w:num w:numId="10">
     <w:abstractNumId w:val="3"/>
   </w:num>
-  <w:num w:numId="4">
+  <w:num w:numId="11">
+    <w:abstractNumId w:val="1"/>
+  </w:num>
+  <w:num w:numId="12">
     <w:abstractNumId w:val="7"/>
   </w:num>
-  <w:num w:numId="5">
-    <w:abstractNumId w:val="8"/>
-  </w:num>
-  <w:num w:numId="6">
-    <w:abstractNumId w:val="5"/>
-  </w:num>
-  <w:num w:numId="7">
-    <w:abstractNumId w:val="13"/>
-  </w:num>
-  <w:num w:numId="8">
-    <w:abstractNumId w:val="12"/>
-  </w:num>
-  <w:num w:numId="9">
-    <w:abstractNumId w:val="10"/>
-  </w:num>
-  <w:num w:numId="10">
-    <w:abstractNumId w:val="11"/>
-  </w:num>
-  <w:num w:numId="11">
-    <w:abstractNumId w:val="6"/>
-  </w:num>
-  <w:num w:numId="12">
-    <w:abstractNumId w:val="1"/>
-  </w:num>
   <w:num w:numId="13">
-    <w:abstractNumId w:val="2"/>
+    <w:abstractNumId w:val="4"/>
   </w:num>
   <w:num w:numId="14">
-    <w:abstractNumId w:val="4"/>
+    <w:abstractNumId w:val="13"/>
   </w:num>
 </w:numbering>
 </file>
 
 <file path=word/styles.xml><?xml version="1.0" encoding="utf-8"?>
-<w:styles xmlns:mc="http://schemas.openxmlformats.org/markup-compatibility/2006" xmlns:r="http://schemas.openxmlformats.org/officeDocument/2006/relationships" xmlns:w="http://schemas.openxmlformats.org/wordprocessingml/2006/main" xmlns:w14="http://schemas.microsoft.com/office/word/2010/wordml" xmlns:w15="http://schemas.microsoft.com/office/word/2012/wordml" xmlns:w16cid="http://schemas.microsoft.com/office/word/2016/wordml/cid" xmlns:w16se="http://schemas.microsoft.com/office/word/2015/wordml/symex" mc:Ignorable="w14 w15 w16se w16cid">
+<w:styles xmlns:mc="http://schemas.openxmlformats.org/markup-compatibility/2006" xmlns:o="urn:schemas-microsoft-com:office:office" xmlns:r="http://schemas.openxmlformats.org/officeDocument/2006/relationships" xmlns:m="http://schemas.openxmlformats.org/officeDocument/2006/math" xmlns:v="urn:schemas-microsoft-com:vml" xmlns:w="http://schemas.openxmlformats.org/wordprocessingml/2006/main" xmlns:w14="http://schemas.microsoft.com/office/word/2010/wordml" xmlns:w10="urn:schemas-microsoft-com:office:word" xmlns:sl="http://schemas.openxmlformats.org/schemaLibrary/2006/main" xmlns:wpsCustomData="http://www.wps.cn/officeDocument/2013/wpsCustomData" mc:Ignorable="w14">
   <w:docDefaults>
     <w:rPrDefault>
       <w:rPr>
-        <w:rFonts w:ascii="Arial" w:eastAsia="Arial" w:hAnsi="Arial" w:cs="Arial"/>
-        <w:sz w:val="22"/>
-        <w:szCs w:val="22"/>
-        <w:lang w:val="pt-BR" w:eastAsia="pt-BR" w:bidi="ar-SA"/>
+        <w:rFonts w:ascii="Times New Roman" w:hAnsi="Times New Roman" w:eastAsia="SimSun" w:cs="Times New Roman"/>
       </w:rPr>
     </w:rPrDefault>
-    <w:pPrDefault>
-      <w:pPr>
-        <w:spacing w:line="276" w:lineRule="auto"/>
-      </w:pPr>
-    </w:pPrDefault>
+    <w:pPrDefault/>
   </w:docDefaults>
-  <w:latentStyles w:defLockedState="0" w:defUIPriority="99" w:defSemiHidden="0" w:defUnhideWhenUsed="0" w:defQFormat="0" w:count="375">
-    <w:lsdException w:name="Normal" w:uiPriority="0" w:qFormat="1"/>
-    <w:lsdException w:name="heading 1" w:uiPriority="9" w:qFormat="1"/>
-    <w:lsdException w:name="heading 2" w:semiHidden="1" w:uiPriority="9" w:unhideWhenUsed="1" w:qFormat="1"/>
-    <w:lsdException w:name="heading 3" w:semiHidden="1" w:uiPriority="9" w:unhideWhenUsed="1" w:qFormat="1"/>
-    <w:lsdException w:name="heading 4" w:semiHidden="1" w:uiPriority="9" w:unhideWhenUsed="1" w:qFormat="1"/>
-    <w:lsdException w:name="heading 5" w:semiHidden="1" w:uiPriority="9" w:unhideWhenUsed="1" w:qFormat="1"/>
-    <w:lsdException w:name="heading 6" w:semiHidden="1" w:uiPriority="9" w:unhideWhenUsed="1" w:qFormat="1"/>
-    <w:lsdException w:name="heading 7" w:semiHidden="1" w:uiPriority="9" w:unhideWhenUsed="1" w:qFormat="1"/>
-    <w:lsdException w:name="heading 8" w:semiHidden="1" w:uiPriority="9" w:unhideWhenUsed="1" w:qFormat="1"/>
-    <w:lsdException w:name="heading 9" w:semiHidden="1" w:uiPriority="9" w:unhideWhenUsed="1" w:qFormat="1"/>
-    <w:lsdException w:name="index 1" w:semiHidden="1" w:unhideWhenUsed="1"/>
-    <w:lsdException w:name="index 2" w:semiHidden="1" w:unhideWhenUsed="1"/>
-    <w:lsdException w:name="index 3" w:semiHidden="1" w:unhideWhenUsed="1"/>
-    <w:lsdException w:name="index 4" w:semiHidden="1" w:unhideWhenUsed="1"/>
-    <w:lsdException w:name="index 5" w:semiHidden="1" w:unhideWhenUsed="1"/>
-    <w:lsdException w:name="index 6" w:semiHidden="1" w:unhideWhenUsed="1"/>
-    <w:lsdException w:name="index 7" w:semiHidden="1" w:unhideWhenUsed="1"/>
-    <w:lsdException w:name="index 8" w:semiHidden="1" w:unhideWhenUsed="1"/>
-    <w:lsdException w:name="index 9" w:semiHidden="1" w:unhideWhenUsed="1"/>
-    <w:lsdException w:name="toc 1" w:semiHidden="1" w:uiPriority="39" w:unhideWhenUsed="1"/>
-    <w:lsdException w:name="toc 2" w:semiHidden="1" w:uiPriority="39" w:unhideWhenUsed="1"/>
-    <w:lsdException w:name="toc 3" w:semiHidden="1" w:uiPriority="39" w:unhideWhenUsed="1"/>
-    <w:lsdException w:name="toc 4" w:semiHidden="1" w:uiPriority="39" w:unhideWhenUsed="1"/>
-    <w:lsdException w:name="toc 5" w:semiHidden="1" w:uiPriority="39" w:unhideWhenUsed="1"/>
-    <w:lsdException w:name="toc 6" w:semiHidden="1" w:uiPriority="39" w:unhideWhenUsed="1"/>
-    <w:lsdException w:name="toc 7" w:semiHidden="1" w:uiPriority="39" w:unhideWhenUsed="1"/>
-    <w:lsdException w:name="toc 8" w:semiHidden="1" w:uiPriority="39" w:unhideWhenUsed="1"/>
-    <w:lsdException w:name="toc 9" w:semiHidden="1" w:uiPriority="39" w:unhideWhenUsed="1"/>
-    <w:lsdException w:name="Normal Indent" w:semiHidden="1" w:unhideWhenUsed="1"/>
-    <w:lsdException w:name="footnote text" w:semiHidden="1" w:unhideWhenUsed="1"/>
-    <w:lsdException w:name="annotation text" w:semiHidden="1" w:unhideWhenUsed="1"/>
-    <w:lsdException w:name="header" w:semiHidden="1" w:unhideWhenUsed="1"/>
-    <w:lsdException w:name="footer" w:semiHidden="1" w:unhideWhenUsed="1"/>
-    <w:lsdException w:name="index heading" w:semiHidden="1" w:unhideWhenUsed="1"/>
-    <w:lsdException w:name="caption" w:semiHidden="1" w:uiPriority="35" w:unhideWhenUsed="1" w:qFormat="1"/>
-    <w:lsdException w:name="table of figures" w:semiHidden="1" w:unhideWhenUsed="1"/>
-    <w:lsdException w:name="envelope address" w:semiHidden="1" w:unhideWhenUsed="1"/>
-    <w:lsdException w:name="envelope return" w:semiHidden="1" w:unhideWhenUsed="1"/>
-    <w:lsdException w:name="footnote reference" w:semiHidden="1" w:unhideWhenUsed="1"/>
-    <w:lsdException w:name="annotation reference" w:semiHidden="1" w:unhideWhenUsed="1"/>
-    <w:lsdException w:name="line number" w:semiHidden="1" w:unhideWhenUsed="1"/>
-    <w:lsdException w:name="page number" w:semiHidden="1" w:unhideWhenUsed="1"/>
-    <w:lsdException w:name="endnote reference" w:semiHidden="1" w:unhideWhenUsed="1"/>
-    <w:lsdException w:name="endnote text" w:semiHidden="1" w:unhideWhenUsed="1"/>
-    <w:lsdException w:name="table of authorities" w:semiHidden="1" w:unhideWhenUsed="1"/>
-    <w:lsdException w:name="macro" w:semiHidden="1" w:unhideWhenUsed="1"/>
-    <w:lsdException w:name="toa heading" w:semiHidden="1" w:unhideWhenUsed="1"/>
-    <w:lsdException w:name="List" w:semiHidden="1" w:unhideWhenUsed="1"/>
-    <w:lsdException w:name="List Bullet" w:semiHidden="1" w:unhideWhenUsed="1"/>
-    <w:lsdException w:name="List Number" w:semiHidden="1" w:unhideWhenUsed="1"/>
-    <w:lsdException w:name="List 2" w:semiHidden="1" w:unhideWhenUsed="1"/>
-    <w:lsdException w:name="List 3" w:semiHidden="1" w:unhideWhenUsed="1"/>
-    <w:lsdException w:name="List 4" w:semiHidden="1" w:unhideWhenUsed="1"/>
-    <w:lsdException w:name="List 5" w:semiHidden="1" w:unhideWhenUsed="1"/>
-    <w:lsdException w:name="List Bullet 2" w:semiHidden="1" w:unhideWhenUsed="1"/>
-    <w:lsdException w:name="List Bullet 3" w:semiHidden="1" w:unhideWhenUsed="1"/>
-    <w:lsdException w:name="List Bullet 4" w:semiHidden="1" w:unhideWhenUsed="1"/>
-    <w:lsdException w:name="List Bullet 5" w:semiHidden="1" w:unhideWhenUsed="1"/>
-    <w:lsdException w:name="List Number 2" w:semiHidden="1" w:unhideWhenUsed="1"/>
-    <w:lsdException w:name="List Number 3" w:semiHidden="1" w:unhideWhenUsed="1"/>
-    <w:lsdException w:name="List Number 4" w:semiHidden="1" w:unhideWhenUsed="1"/>
-    <w:lsdException w:name="List Number 5" w:semiHidden="1" w:unhideWhenUsed="1"/>
-    <w:lsdException w:name="Title" w:uiPriority="10" w:qFormat="1"/>
-    <w:lsdException w:name="Closing" w:semiHidden="1" w:unhideWhenUsed="1"/>
-    <w:lsdException w:name="Signature" w:semiHidden="1" w:unhideWhenUsed="1"/>
-    <w:lsdException w:name="Default Paragraph Font" w:semiHidden="1" w:uiPriority="1" w:unhideWhenUsed="1"/>
-    <w:lsdException w:name="Body Text" w:semiHidden="1" w:unhideWhenUsed="1"/>
-    <w:lsdException w:name="Body Text Indent" w:semiHidden="1" w:unhideWhenUsed="1"/>
-    <w:lsdException w:name="List Continue" w:semiHidden="1" w:unhideWhenUsed="1"/>
-    <w:lsdException w:name="List Continue 2" w:semiHidden="1" w:unhideWhenUsed="1"/>
-    <w:lsdException w:name="List Continue 3" w:semiHidden="1" w:unhideWhenUsed="1"/>
-    <w:lsdException w:name="List Continue 4" w:semiHidden="1" w:unhideWhenUsed="1"/>
-    <w:lsdException w:name="List Continue 5" w:semiHidden="1" w:unhideWhenUsed="1"/>
-    <w:lsdException w:name="Message Header" w:semiHidden="1" w:unhideWhenUsed="1"/>
-    <w:lsdException w:name="Subtitle" w:uiPriority="11" w:qFormat="1"/>
-    <w:lsdException w:name="Salutation" w:semiHidden="1" w:unhideWhenUsed="1"/>
-    <w:lsdException w:name="Date" w:semiHidden="1" w:unhideWhenUsed="1"/>
-    <w:lsdException w:name="Body Text First Indent" w:semiHidden="1" w:unhideWhenUsed="1"/>
-    <w:lsdException w:name="Body Text First Indent 2" w:semiHidden="1" w:unhideWhenUsed="1"/>
-    <w:lsdException w:name="Note Heading" w:semiHidden="1" w:unhideWhenUsed="1"/>
-    <w:lsdException w:name="Body Text 2" w:semiHidden="1" w:unhideWhenUsed="1"/>
-    <w:lsdException w:name="Body Text 3" w:semiHidden="1" w:unhideWhenUsed="1"/>
-    <w:lsdException w:name="Body Text Indent 2" w:semiHidden="1" w:unhideWhenUsed="1"/>
-    <w:lsdException w:name="Body Text Indent 3" w:semiHidden="1" w:unhideWhenUsed="1"/>
-    <w:lsdException w:name="Block Text" w:semiHidden="1" w:unhideWhenUsed="1"/>
-    <w:lsdException w:name="Hyperlink" w:semiHidden="1" w:unhideWhenUsed="1"/>
-    <w:lsdException w:name="FollowedHyperlink" w:semiHidden="1" w:unhideWhenUsed="1"/>
-    <w:lsdException w:name="Strong" w:uiPriority="22" w:qFormat="1"/>
-    <w:lsdException w:name="Emphasis" w:uiPriority="20" w:qFormat="1"/>
-    <w:lsdException w:name="Document Map" w:semiHidden="1" w:unhideWhenUsed="1"/>
-    <w:lsdException w:name="Plain Text" w:semiHidden="1" w:unhideWhenUsed="1"/>
-    <w:lsdException w:name="E-mail Signature" w:semiHidden="1" w:unhideWhenUsed="1"/>
-    <w:lsdException w:name="HTML Top of Form" w:semiHidden="1" w:unhideWhenUsed="1"/>
-    <w:lsdException w:name="HTML Bottom of Form" w:semiHidden="1" w:unhideWhenUsed="1"/>
-    <w:lsdException w:name="Normal (Web)" w:semiHidden="1" w:unhideWhenUsed="1"/>
-    <w:lsdException w:name="HTML Acronym" w:semiHidden="1" w:unhideWhenUsed="1"/>
-    <w:lsdException w:name="HTML Address" w:semiHidden="1" w:unhideWhenUsed="1"/>
-    <w:lsdException w:name="HTML Cite" w:semiHidden="1" w:unhideWhenUsed="1"/>
-    <w:lsdException w:name="HTML Code" w:semiHidden="1" w:unhideWhenUsed="1"/>
-    <w:lsdException w:name="HTML Definition" w:semiHidden="1" w:unhideWhenUsed="1"/>
-    <w:lsdException w:name="HTML Keyboard" w:semiHidden="1" w:unhideWhenUsed="1"/>
-    <w:lsdException w:name="HTML Preformatted" w:semiHidden="1" w:unhideWhenUsed="1"/>
-    <w:lsdException w:name="HTML Sample" w:semiHidden="1" w:unhideWhenUsed="1"/>
-    <w:lsdException w:name="HTML Typewriter" w:semiHidden="1" w:unhideWhenUsed="1"/>
-    <w:lsdException w:name="HTML Variable" w:semiHidden="1" w:unhideWhenUsed="1"/>
-    <w:lsdException w:name="Normal Table" w:semiHidden="1" w:unhideWhenUsed="1"/>
-    <w:lsdException w:name="annotation subject" w:semiHidden="1" w:unhideWhenUsed="1"/>
-    <w:lsdException w:name="No List" w:semiHidden="1" w:unhideWhenUsed="1"/>
-    <w:lsdException w:name="Outline List 1" w:semiHidden="1" w:unhideWhenUsed="1"/>
-    <w:lsdException w:name="Outline List 2" w:semiHidden="1" w:unhideWhenUsed="1"/>
-    <w:lsdException w:name="Outline List 3" w:semiHidden="1" w:unhideWhenUsed="1"/>
-    <w:lsdException w:name="Table Simple 1" w:semiHidden="1" w:unhideWhenUsed="1"/>
-    <w:lsdException w:name="Table Simple 2" w:semiHidden="1" w:unhideWhenUsed="1"/>
-    <w:lsdException w:name="Table Simple 3" w:semiHidden="1" w:unhideWhenUsed="1"/>
-    <w:lsdException w:name="Table Classic 1" w:semiHidden="1" w:unhideWhenUsed="1"/>
-    <w:lsdException w:name="Table Classic 2" w:semiHidden="1" w:unhideWhenUsed="1"/>
-    <w:lsdException w:name="Table Classic 3" w:semiHidden="1" w:unhideWhenUsed="1"/>
-    <w:lsdException w:name="Table Classic 4" w:semiHidden="1" w:unhideWhenUsed="1"/>
-    <w:lsdException w:name="Table Colorful 1" w:semiHidden="1" w:unhideWhenUsed="1"/>
-    <w:lsdException w:name="Table Colorful 2" w:semiHidden="1" w:unhideWhenUsed="1"/>
-    <w:lsdException w:name="Table Colorful 3" w:semiHidden="1" w:unhideWhenUsed="1"/>
-    <w:lsdException w:name="Table Columns 1" w:semiHidden="1" w:unhideWhenUsed="1"/>
-    <w:lsdException w:name="Table Columns 2" w:semiHidden="1" w:unhideWhenUsed="1"/>
-    <w:lsdException w:name="Table Columns 3" w:semiHidden="1" w:unhideWhenUsed="1"/>
-    <w:lsdException w:name="Table Columns 4" w:semiHidden="1" w:unhideWhenUsed="1"/>
-    <w:lsdException w:name="Table Columns 5" w:semiHidden="1" w:unhideWhenUsed="1"/>
-    <w:lsdException w:name="Table Grid 1" w:semiHidden="1" w:unhideWhenUsed="1"/>
-    <w:lsdException w:name="Table Grid 2" w:semiHidden="1" w:unhideWhenUsed="1"/>
-    <w:lsdException w:name="Table Grid 3" w:semiHidden="1" w:unhideWhenUsed="1"/>
-    <w:lsdException w:name="Table Grid 4" w:semiHidden="1" w:unhideWhenUsed="1"/>
-    <w:lsdException w:name="Table Grid 5" w:semiHidden="1" w:unhideWhenUsed="1"/>
-    <w:lsdException w:name="Table Grid 6" w:semiHidden="1" w:unhideWhenUsed="1"/>
-    <w:lsdException w:name="Table Grid 7" w:semiHidden="1" w:unhideWhenUsed="1"/>
-    <w:lsdException w:name="Table Grid 8" w:semiHidden="1" w:unhideWhenUsed="1"/>
-    <w:lsdException w:name="Table List 1" w:semiHidden="1" w:unhideWhenUsed="1"/>
-    <w:lsdException w:name="Table List 2" w:semiHidden="1" w:unhideWhenUsed="1"/>
-    <w:lsdException w:name="Table List 3" w:semiHidden="1" w:unhideWhenUsed="1"/>
-    <w:lsdException w:name="Table List 4" w:semiHidden="1" w:unhideWhenUsed="1"/>
-    <w:lsdException w:name="Table List 5" w:semiHidden="1" w:unhideWhenUsed="1"/>
-    <w:lsdException w:name="Table List 6" w:semiHidden="1" w:unhideWhenUsed="1"/>
-    <w:lsdException w:name="Table List 7" w:semiHidden="1" w:unhideWhenUsed="1"/>
-    <w:lsdException w:name="Table List 8" w:semiHidden="1" w:unhideWhenUsed="1"/>
-    <w:lsdException w:name="Table 3D effects 1" w:semiHidden="1" w:unhideWhenUsed="1"/>
-    <w:lsdException w:name="Table 3D effects 2" w:semiHidden="1" w:unhideWhenUsed="1"/>
-    <w:lsdException w:name="Table 3D effects 3" w:semiHidden="1" w:unhideWhenUsed="1"/>
-    <w:lsdException w:name="Table Contemporary" w:semiHidden="1" w:unhideWhenUsed="1"/>
-    <w:lsdException w:name="Table Elegant" w:semiHidden="1" w:unhideWhenUsed="1"/>
-    <w:lsdException w:name="Table Professional" w:semiHidden="1" w:unhideWhenUsed="1"/>
-    <w:lsdException w:name="Table Subtle 1" w:semiHidden="1" w:unhideWhenUsed="1"/>
-    <w:lsdException w:name="Table Subtle 2" w:semiHidden="1" w:unhideWhenUsed="1"/>
-    <w:lsdException w:name="Table Web 1" w:semiHidden="1" w:unhideWhenUsed="1"/>
-    <w:lsdException w:name="Table Web 2" w:semiHidden="1" w:unhideWhenUsed="1"/>
-    <w:lsdException w:name="Table Web 3" w:semiHidden="1" w:unhideWhenUsed="1"/>
-    <w:lsdException w:name="Balloon Text" w:semiHidden="1" w:unhideWhenUsed="1"/>
-    <w:lsdException w:name="Table Grid" w:uiPriority="39"/>
-    <w:lsdException w:name="Table Theme" w:semiHidden="1" w:unhideWhenUsed="1"/>
-    <w:lsdException w:name="Placeholder Text" w:semiHidden="1"/>
-    <w:lsdException w:name="No Spacing" w:uiPriority="1" w:qFormat="1"/>
-    <w:lsdException w:name="Light Shading" w:uiPriority="60"/>
-    <w:lsdException w:name="Light List" w:uiPriority="61"/>
-    <w:lsdException w:name="Light Grid" w:uiPriority="62"/>
-    <w:lsdException w:name="Medium Shading 1" w:uiPriority="63"/>
-    <w:lsdException w:name="Medium Shading 2" w:uiPriority="64"/>
-    <w:lsdException w:name="Medium List 1" w:uiPriority="65"/>
-    <w:lsdException w:name="Medium List 2" w:uiPriority="66"/>
-    <w:lsdException w:name="Medium Grid 1" w:uiPriority="67"/>
-    <w:lsdException w:name="Medium Grid 2" w:uiPriority="68"/>
-    <w:lsdException w:name="Medium Grid 3" w:uiPriority="69"/>
-    <w:lsdException w:name="Dark List" w:uiPriority="70"/>
-    <w:lsdException w:name="Colorful Shading" w:uiPriority="71"/>
-    <w:lsdException w:name="Colorful List" w:uiPriority="72"/>
-    <w:lsdException w:name="Colorful Grid" w:uiPriority="73"/>
-    <w:lsdException w:name="Light Shading Accent 1" w:uiPriority="60"/>
-    <w:lsdException w:name="Light List Accent 1" w:uiPriority="61"/>
-    <w:lsdException w:name="Light Grid Accent 1" w:uiPriority="62"/>
-    <w:lsdException w:name="Medium Shading 1 Accent 1" w:uiPriority="63"/>
-    <w:lsdException w:name="Medium Shading 2 Accent 1" w:uiPriority="64"/>
-    <w:lsdException w:name="Medium List 1 Accent 1" w:uiPriority="65"/>
-    <w:lsdException w:name="Revision" w:semiHidden="1"/>
-    <w:lsdException w:name="List Paragraph" w:uiPriority="34" w:qFormat="1"/>
-    <w:lsdException w:name="Quote" w:uiPriority="29" w:qFormat="1"/>
-    <w:lsdException w:name="Intense Quote" w:uiPriority="30" w:qFormat="1"/>
-    <w:lsdException w:name="Medium List 2 Accent 1" w:uiPriority="66"/>
-    <w:lsdException w:name="Medium Grid 1 Accent 1" w:uiPriority="67"/>
-    <w:lsdException w:name="Medium Grid 2 Accent 1" w:uiPriority="68"/>
-    <w:lsdException w:name="Medium Grid 3 Accent 1" w:uiPriority="69"/>
-    <w:lsdException w:name="Dark List Accent 1" w:uiPriority="70"/>
-    <w:lsdException w:name="Colorful Shading Accent 1" w:uiPriority="71"/>
-    <w:lsdException w:name="Colorful List Accent 1" w:uiPriority="72"/>
-    <w:lsdException w:name="Colorful Grid Accent 1" w:uiPriority="73"/>
-    <w:lsdException w:name="Light Shading Accent 2" w:uiPriority="60"/>
-    <w:lsdException w:name="Light List Accent 2" w:uiPriority="61"/>
-    <w:lsdException w:name="Light Grid Accent 2" w:uiPriority="62"/>
-    <w:lsdException w:name="Medium Shading 1 Accent 2" w:uiPriority="63"/>
-    <w:lsdException w:name="Medium Shading 2 Accent 2" w:uiPriority="64"/>
-    <w:lsdException w:name="Medium List 1 Accent 2" w:uiPriority="65"/>
-    <w:lsdException w:name="Medium List 2 Accent 2" w:uiPriority="66"/>
-    <w:lsdException w:name="Medium Grid 1 Accent 2" w:uiPriority="67"/>
-    <w:lsdException w:name="Medium Grid 2 Accent 2" w:uiPriority="68"/>
-    <w:lsdException w:name="Medium Grid 3 Accent 2" w:uiPriority="69"/>
-    <w:lsdException w:name="Dark List Accent 2" w:uiPriority="70"/>
-    <w:lsdException w:name="Colorful Shading Accent 2" w:uiPriority="71"/>
-    <w:lsdException w:name="Colorful List Accent 2" w:uiPriority="72"/>
-    <w:lsdException w:name="Colorful Grid Accent 2" w:uiPriority="73"/>
-    <w:lsdException w:name="Light Shading Accent 3" w:uiPriority="60"/>
-    <w:lsdException w:name="Light List Accent 3" w:uiPriority="61"/>
-    <w:lsdException w:name="Light Grid Accent 3" w:uiPriority="62"/>
-    <w:lsdException w:name="Medium Shading 1 Accent 3" w:uiPriority="63"/>
-    <w:lsdException w:name="Medium Shading 2 Accent 3" w:uiPriority="64"/>
-    <w:lsdException w:name="Medium List 1 Accent 3" w:uiPriority="65"/>
-    <w:lsdException w:name="Medium List 2 Accent 3" w:uiPriority="66"/>
-    <w:lsdException w:name="Medium Grid 1 Accent 3" w:uiPriority="67"/>
-    <w:lsdException w:name="Medium Grid 2 Accent 3" w:uiPriority="68"/>
-    <w:lsdException w:name="Medium Grid 3 Accent 3" w:uiPriority="69"/>
-    <w:lsdException w:name="Dark List Accent 3" w:uiPriority="70"/>
-    <w:lsdException w:name="Colorful Shading Accent 3" w:uiPriority="71"/>
-    <w:lsdException w:name="Colorful List Accent 3" w:uiPriority="72"/>
-    <w:lsdException w:name="Colorful Grid Accent 3" w:uiPriority="73"/>
-    <w:lsdException w:name="Light Shading Accent 4" w:uiPriority="60"/>
-    <w:lsdException w:name="Light List Accent 4" w:uiPriority="61"/>
-    <w:lsdException w:name="Light Grid Accent 4" w:uiPriority="62"/>
-    <w:lsdException w:name="Medium Shading 1 Accent 4" w:uiPriority="63"/>
-    <w:lsdException w:name="Medium Shading 2 Accent 4" w:uiPriority="64"/>
-    <w:lsdException w:name="Medium List 1 Accent 4" w:uiPriority="65"/>
-    <w:lsdException w:name="Medium List 2 Accent 4" w:uiPriority="66"/>
-    <w:lsdException w:name="Medium Grid 1 Accent 4" w:uiPriority="67"/>
-    <w:lsdException w:name="Medium Grid 2 Accent 4" w:uiPriority="68"/>
-    <w:lsdException w:name="Medium Grid 3 Accent 4" w:uiPriority="69"/>
-    <w:lsdException w:name="Dark List Accent 4" w:uiPriority="70"/>
-    <w:lsdException w:name="Colorful Shading Accent 4" w:uiPriority="71"/>
-    <w:lsdException w:name="Colorful List Accent 4" w:uiPriority="72"/>
-    <w:lsdException w:name="Colorful Grid Accent 4" w:uiPriority="73"/>
-    <w:lsdException w:name="Light Shading Accent 5" w:uiPriority="60"/>
-    <w:lsdException w:name="Light List Accent 5" w:uiPriority="61"/>
-    <w:lsdException w:name="Light Grid Accent 5" w:uiPriority="62"/>
-    <w:lsdException w:name="Medium Shading 1 Accent 5" w:uiPriority="63"/>
-    <w:lsdException w:name="Medium Shading 2 Accent 5" w:uiPriority="64"/>
-    <w:lsdException w:name="Medium List 1 Accent 5" w:uiPriority="65"/>
-    <w:lsdException w:name="Medium List 2 Accent 5" w:uiPriority="66"/>
-    <w:lsdException w:name="Medium Grid 1 Accent 5" w:uiPriority="67"/>
-    <w:lsdException w:name="Medium Grid 2 Accent 5" w:uiPriority="68"/>
-    <w:lsdException w:name="Medium Grid 3 Accent 5" w:uiPriority="69"/>
-    <w:lsdException w:name="Dark List Accent 5" w:uiPriority="70"/>
-    <w:lsdException w:name="Colorful Shading Accent 5" w:uiPriority="71"/>
-    <w:lsdException w:name="Colorful List Accent 5" w:uiPriority="72"/>
-    <w:lsdException w:name="Colorful Grid Accent 5" w:uiPriority="73"/>
-    <w:lsdException w:name="Light Shading Accent 6" w:uiPriority="60"/>
-    <w:lsdException w:name="Light List Accent 6" w:uiPriority="61"/>
-    <w:lsdException w:name="Light Grid Accent 6" w:uiPriority="62"/>
-    <w:lsdException w:name="Medium Shading 1 Accent 6" w:uiPriority="63"/>
-    <w:lsdException w:name="Medium Shading 2 Accent 6" w:uiPriority="64"/>
-    <w:lsdException w:name="Medium List 1 Accent 6" w:uiPriority="65"/>
-    <w:lsdException w:name="Medium List 2 Accent 6" w:uiPriority="66"/>
-    <w:lsdException w:name="Medium Grid 1 Accent 6" w:uiPriority="67"/>
-    <w:lsdException w:name="Medium Grid 2 Accent 6" w:uiPriority="68"/>
-    <w:lsdException w:name="Medium Grid 3 Accent 6" w:uiPriority="69"/>
-    <w:lsdException w:name="Dark List Accent 6" w:uiPriority="70"/>
-    <w:lsdException w:name="Colorful Shading Accent 6" w:uiPriority="71"/>
-    <w:lsdException w:name="Colorful List Accent 6" w:uiPriority="72"/>
-    <w:lsdException w:name="Colorful Grid Accent 6" w:uiPriority="73"/>
-    <w:lsdException w:name="Subtle Emphasis" w:uiPriority="19" w:qFormat="1"/>
-    <w:lsdException w:name="Intense Emphasis" w:uiPriority="21" w:qFormat="1"/>
-    <w:lsdException w:name="Subtle Reference" w:uiPriority="31" w:qFormat="1"/>
-    <w:lsdException w:name="Intense Reference" w:uiPriority="32" w:qFormat="1"/>
-    <w:lsdException w:name="Book Title" w:uiPriority="33" w:qFormat="1"/>
-    <w:lsdException w:name="Bibliography" w:semiHidden="1" w:uiPriority="37" w:unhideWhenUsed="1"/>
-    <w:lsdException w:name="TOC Heading" w:semiHidden="1" w:uiPriority="39" w:unhideWhenUsed="1" w:qFormat="1"/>
-    <w:lsdException w:name="Plain Table 1" w:uiPriority="41"/>
-    <w:lsdException w:name="Plain Table 2" w:uiPriority="42"/>
-    <w:lsdException w:name="Plain Table 3" w:uiPriority="43"/>
-    <w:lsdException w:name="Plain Table 4" w:uiPriority="44"/>
-    <w:lsdException w:name="Plain Table 5" w:uiPriority="45"/>
-    <w:lsdException w:name="Grid Table Light" w:uiPriority="40"/>
-    <w:lsdException w:name="Grid Table 1 Light" w:uiPriority="46"/>
-    <w:lsdException w:name="Grid Table 2" w:uiPriority="47"/>
-    <w:lsdException w:name="Grid Table 3" w:uiPriority="48"/>
-    <w:lsdException w:name="Grid Table 4" w:uiPriority="49"/>
-    <w:lsdException w:name="Grid Table 5 Dark" w:uiPriority="50"/>
-    <w:lsdException w:name="Grid Table 6 Colorful" w:uiPriority="51"/>
-    <w:lsdException w:name="Grid Table 7 Colorful" w:uiPriority="52"/>
-    <w:lsdException w:name="Grid Table 1 Light Accent 1" w:uiPriority="46"/>
-    <w:lsdException w:name="Grid Table 2 Accent 1" w:uiPriority="47"/>
-    <w:lsdException w:name="Grid Table 3 Accent 1" w:uiPriority="48"/>
-    <w:lsdException w:name="Grid Table 4 Accent 1" w:uiPriority="49"/>
-    <w:lsdException w:name="Grid Table 5 Dark Accent 1" w:uiPriority="50"/>
-    <w:lsdException w:name="Grid Table 6 Colorful Accent 1" w:uiPriority="51"/>
-    <w:lsdException w:name="Grid Table 7 Colorful Accent 1" w:uiPriority="52"/>
-    <w:lsdException w:name="Grid Table 1 Light Accent 2" w:uiPriority="46"/>
-    <w:lsdException w:name="Grid Table 2 Accent 2" w:uiPriority="47"/>
-    <w:lsdException w:name="Grid Table 3 Accent 2" w:uiPriority="48"/>
-    <w:lsdException w:name="Grid Table 4 Accent 2" w:uiPriority="49"/>
-    <w:lsdException w:name="Grid Table 5 Dark Accent 2" w:uiPriority="50"/>
-    <w:lsdException w:name="Grid Table 6 Colorful Accent 2" w:uiPriority="51"/>
-    <w:lsdException w:name="Grid Table 7 Colorful Accent 2" w:uiPriority="52"/>
-    <w:lsdException w:name="Grid Table 1 Light Accent 3" w:uiPriority="46"/>
-    <w:lsdException w:name="Grid Table 2 Accent 3" w:uiPriority="47"/>
-    <w:lsdException w:name="Grid Table 3 Accent 3" w:uiPriority="48"/>
-    <w:lsdException w:name="Grid Table 4 Accent 3" w:uiPriority="49"/>
-    <w:lsdException w:name="Grid Table 5 Dark Accent 3" w:uiPriority="50"/>
-    <w:lsdException w:name="Grid Table 6 Colorful Accent 3" w:uiPriority="51"/>
-    <w:lsdException w:name="Grid Table 7 Colorful Accent 3" w:uiPriority="52"/>
-    <w:lsdException w:name="Grid Table 1 Light Accent 4" w:uiPriority="46"/>
-    <w:lsdException w:name="Grid Table 2 Accent 4" w:uiPriority="47"/>
-    <w:lsdException w:name="Grid Table 3 Accent 4" w:uiPriority="48"/>
-    <w:lsdException w:name="Grid Table 4 Accent 4" w:uiPriority="49"/>
-    <w:lsdException w:name="Grid Table 5 Dark Accent 4" w:uiPriority="50"/>
-    <w:lsdException w:name="Grid Table 6 Colorful Accent 4" w:uiPriority="51"/>
-    <w:lsdException w:name="Grid Table 7 Colorful Accent 4" w:uiPriority="52"/>
-    <w:lsdException w:name="Grid Table 1 Light Accent 5" w:uiPriority="46"/>
-    <w:lsdException w:name="Grid Table 2 Accent 5" w:uiPriority="47"/>
-    <w:lsdException w:name="Grid Table 3 Accent 5" w:uiPriority="48"/>
-    <w:lsdException w:name="Grid Table 4 Accent 5" w:uiPriority="49"/>
-    <w:lsdException w:name="Grid Table 5 Dark Accent 5" w:uiPriority="50"/>
-    <w:lsdException w:name="Grid Table 6 Colorful Accent 5" w:uiPriority="51"/>
-    <w:lsdException w:name="Grid Table 7 Colorful Accent 5" w:uiPriority="52"/>
-    <w:lsdException w:name="Grid Table 1 Light Accent 6" w:uiPriority="46"/>
-    <w:lsdException w:name="Grid Table 2 Accent 6" w:uiPriority="47"/>
-    <w:lsdException w:name="Grid Table 3 Accent 6" w:uiPriority="48"/>
-    <w:lsdException w:name="Grid Table 4 Accent 6" w:uiPriority="49"/>
-    <w:lsdException w:name="Grid Table 5 Dark Accent 6" w:uiPriority="50"/>
-    <w:lsdException w:name="Grid Table 6 Colorful Accent 6" w:uiPriority="51"/>
-    <w:lsdException w:name="Grid Table 7 Colorful Accent 6" w:uiPriority="52"/>
-    <w:lsdException w:name="List Table 1 Light" w:uiPriority="46"/>
-    <w:lsdException w:name="List Table 2" w:uiPriority="47"/>
-    <w:lsdException w:name="List Table 3" w:uiPriority="48"/>
-    <w:lsdException w:name="List Table 4" w:uiPriority="49"/>
-    <w:lsdException w:name="List Table 5 Dark" w:uiPriority="50"/>
-    <w:lsdException w:name="List Table 6 Colorful" w:uiPriority="51"/>
-    <w:lsdException w:name="List Table 7 Colorful" w:uiPriority="52"/>
-    <w:lsdException w:name="List Table 1 Light Accent 1" w:uiPriority="46"/>
-    <w:lsdException w:name="List Table 2 Accent 1" w:uiPriority="47"/>
-    <w:lsdException w:name="List Table 3 Accent 1" w:uiPriority="48"/>
-    <w:lsdException w:name="List Table 4 Accent 1" w:uiPriority="49"/>
-    <w:lsdException w:name="List Table 5 Dark Accent 1" w:uiPriority="50"/>
-    <w:lsdException w:name="List Table 6 Colorful Accent 1" w:uiPriority="51"/>
-    <w:lsdException w:name="List Table 7 Colorful Accent 1" w:uiPriority="52"/>
-    <w:lsdException w:name="List Table 1 Light Accent 2" w:uiPriority="46"/>
-    <w:lsdException w:name="List Table 2 Accent 2" w:uiPriority="47"/>
-    <w:lsdException w:name="List Table 3 Accent 2" w:uiPriority="48"/>
-    <w:lsdException w:name="List Table 4 Accent 2" w:uiPriority="49"/>
-    <w:lsdException w:name="List Table 5 Dark Accent 2" w:uiPriority="50"/>
-    <w:lsdException w:name="List Table 6 Colorful Accent 2" w:uiPriority="51"/>
-    <w:lsdException w:name="List Table 7 Colorful Accent 2" w:uiPriority="52"/>
-    <w:lsdException w:name="List Table 1 Light Accent 3" w:uiPriority="46"/>
-    <w:lsdException w:name="List Table 2 Accent 3" w:uiPriority="47"/>
-    <w:lsdException w:name="List Table 3 Accent 3" w:uiPriority="48"/>
-    <w:lsdException w:name="List Table 4 Accent 3" w:uiPriority="49"/>
-    <w:lsdException w:name="List Table 5 Dark Accent 3" w:uiPriority="50"/>
-    <w:lsdException w:name="List Table 6 Colorful Accent 3" w:uiPriority="51"/>
-    <w:lsdException w:name="List Table 7 Colorful Accent 3" w:uiPriority="52"/>
-    <w:lsdException w:name="List Table 1 Light Accent 4" w:uiPriority="46"/>
-    <w:lsdException w:name="List Table 2 Accent 4" w:uiPriority="47"/>
-    <w:lsdException w:name="List Table 3 Accent 4" w:uiPriority="48"/>
-    <w:lsdException w:name="List Table 4 Accent 4" w:uiPriority="49"/>
-    <w:lsdException w:name="List Table 5 Dark Accent 4" w:uiPriority="50"/>
-    <w:lsdException w:name="List Table 6 Colorful Accent 4" w:uiPriority="51"/>
-    <w:lsdException w:name="List Table 7 Colorful Accent 4" w:uiPriority="52"/>
-    <w:lsdException w:name="List Table 1 Light Accent 5" w:uiPriority="46"/>
-    <w:lsdException w:name="List Table 2 Accent 5" w:uiPriority="47"/>
-    <w:lsdException w:name="List Table 3 Accent 5" w:uiPriority="48"/>
-    <w:lsdException w:name="List Table 4 Accent 5" w:uiPriority="49"/>
-    <w:lsdException w:name="List Table 5 Dark Accent 5" w:uiPriority="50"/>
-    <w:lsdException w:name="List Table 6 Colorful Accent 5" w:uiPriority="51"/>
-    <w:lsdException w:name="List Table 7 Colorful Accent 5" w:uiPriority="52"/>
-    <w:lsdException w:name="List Table 1 Light Accent 6" w:uiPriority="46"/>
-    <w:lsdException w:name="List Table 2 Accent 6" w:uiPriority="47"/>
-    <w:lsdException w:name="List Table 3 Accent 6" w:uiPriority="48"/>
-    <w:lsdException w:name="List Table 4 Accent 6" w:uiPriority="49"/>
-    <w:lsdException w:name="List Table 5 Dark Accent 6" w:uiPriority="50"/>
-    <w:lsdException w:name="List Table 6 Colorful Accent 6" w:uiPriority="51"/>
-    <w:lsdException w:name="List Table 7 Colorful Accent 6" w:uiPriority="52"/>
-    <w:lsdException w:name="Mention" w:semiHidden="1" w:unhideWhenUsed="1"/>
-    <w:lsdException w:name="Smart Hyperlink" w:semiHidden="1" w:unhideWhenUsed="1"/>
-    <w:lsdException w:name="Hashtag" w:semiHidden="1" w:unhideWhenUsed="1"/>
-    <w:lsdException w:name="Unresolved Mention" w:semiHidden="1" w:unhideWhenUsed="1"/>
+  <w:latentStyles w:count="260" w:defQFormat="0" w:defUnhideWhenUsed="1" w:defSemiHidden="1" w:defUIPriority="99" w:defLockedState="0">
+    <w:lsdException w:qFormat="1" w:unhideWhenUsed="0" w:uiPriority="0" w:semiHidden="0" w:name="Normal"/>
+    <w:lsdException w:qFormat="1" w:unhideWhenUsed="0" w:uiPriority="9" w:semiHidden="0" w:name="heading 1"/>
+    <w:lsdException w:qFormat="1" w:uiPriority="9" w:semiHidden="0" w:name="heading 2"/>
+    <w:lsdException w:qFormat="1" w:uiPriority="9" w:semiHidden="0" w:name="heading 3"/>
+    <w:lsdException w:qFormat="1" w:uiPriority="9" w:name="heading 4"/>
+    <w:lsdException w:qFormat="1" w:uiPriority="9" w:name="heading 5"/>
+    <w:lsdException w:qFormat="1" w:uiPriority="9" w:name="heading 6"/>
+    <w:lsdException w:qFormat="1" w:uiPriority="9" w:name="heading 7"/>
+    <w:lsdException w:qFormat="1" w:uiPriority="9" w:name="heading 8"/>
+    <w:lsdException w:qFormat="1" w:uiPriority="9" w:name="heading 9"/>
+    <w:lsdException w:uiPriority="99" w:name="index 1"/>
+    <w:lsdException w:uiPriority="99" w:name="index 2"/>
+    <w:lsdException w:uiPriority="99" w:name="index 3"/>
+    <w:lsdException w:uiPriority="99" w:name="index 4"/>
+    <w:lsdException w:uiPriority="99" w:name="index 5"/>
+    <w:lsdException w:uiPriority="99" w:name="index 6"/>
+    <w:lsdException w:uiPriority="99" w:name="index 7"/>
+    <w:lsdException w:uiPriority="99" w:name="index 8"/>
+    <w:lsdException w:uiPriority="99" w:name="index 9"/>
+    <w:lsdException w:uiPriority="39" w:name="toc 1"/>
+    <w:lsdException w:uiPriority="39" w:name="toc 2"/>
+    <w:lsdException w:uiPriority="39" w:name="toc 3"/>
+    <w:lsdException w:uiPriority="39" w:name="toc 4"/>
+    <w:lsdException w:uiPriority="39" w:name="toc 5"/>
+    <w:lsdException w:uiPriority="39" w:name="toc 6"/>
+    <w:lsdException w:uiPriority="39" w:name="toc 7"/>
+    <w:lsdException w:uiPriority="39" w:name="toc 8"/>
+    <w:lsdException w:uiPriority="39" w:name="toc 9"/>
+    <w:lsdException w:uiPriority="99" w:name="Normal Indent"/>
+    <w:lsdException w:uiPriority="99" w:name="footnote text"/>
+    <w:lsdException w:uiPriority="99" w:name="annotation text"/>
+    <w:lsdException w:uiPriority="99" w:name="header"/>
+    <w:lsdException w:uiPriority="99" w:name="footer"/>
+    <w:lsdException w:uiPriority="99" w:name="index heading"/>
+    <w:lsdException w:qFormat="1" w:uiPriority="35" w:name="caption"/>
+    <w:lsdException w:uiPriority="99" w:name="table of figures"/>
+    <w:lsdException w:uiPriority="99" w:name="envelope address"/>
+    <w:lsdException w:uiPriority="99" w:name="envelope return"/>
+    <w:lsdException w:uiPriority="99" w:name="footnote reference"/>
+    <w:lsdException w:uiPriority="99" w:name="annotation reference"/>
+    <w:lsdException w:uiPriority="99" w:name="line number"/>
+    <w:lsdException w:uiPriority="99" w:name="page number"/>
+    <w:lsdException w:uiPriority="99" w:name="endnote reference"/>
+    <w:lsdException w:uiPriority="99" w:name="endnote text"/>
+    <w:lsdException w:uiPriority="99" w:name="table of authorities"/>
+    <w:lsdException w:uiPriority="99" w:name="macro"/>
+    <w:lsdException w:uiPriority="99" w:name="toa heading"/>
+    <w:lsdException w:uiPriority="99" w:name="List"/>
+    <w:lsdException w:uiPriority="99" w:name="List Bullet"/>
+    <w:lsdException w:uiPriority="99" w:name="List Number"/>
+    <w:lsdException w:uiPriority="99" w:name="List 2"/>
+    <w:lsdException w:uiPriority="99" w:name="List 3"/>
+    <w:lsdException w:uiPriority="99" w:name="List 4"/>
+    <w:lsdException w:uiPriority="99" w:name="List 5"/>
+    <w:lsdException w:uiPriority="99" w:name="List Bullet 2"/>
+    <w:lsdException w:uiPriority="99" w:name="List Bullet 3"/>
+    <w:lsdException w:uiPriority="99" w:name="List Bullet 4"/>
+    <w:lsdException w:uiPriority="99" w:name="List Bullet 5"/>
+    <w:lsdException w:uiPriority="99" w:name="List Number 2"/>
+    <w:lsdException w:uiPriority="99" w:name="List Number 3"/>
+    <w:lsdException w:uiPriority="99" w:name="List Number 4"/>
+    <w:lsdException w:uiPriority="99" w:name="List Number 5"/>
+    <w:lsdException w:qFormat="1" w:unhideWhenUsed="0" w:uiPriority="10" w:semiHidden="0" w:name="Title"/>
+    <w:lsdException w:uiPriority="99" w:name="Closing"/>
+    <w:lsdException w:uiPriority="99" w:name="Signature"/>
+    <w:lsdException w:uiPriority="1" w:name="Default Paragraph Font"/>
+    <w:lsdException w:uiPriority="99" w:name="Body Text"/>
+    <w:lsdException w:uiPriority="99" w:name="Body Text Indent"/>
+    <w:lsdException w:uiPriority="99" w:name="List Continue"/>
+    <w:lsdException w:uiPriority="99" w:name="List Continue 2"/>
+    <w:lsdException w:uiPriority="99" w:name="List Continue 3"/>
+    <w:lsdException w:uiPriority="99" w:name="List Continue 4"/>
+    <w:lsdException w:uiPriority="99" w:name="List Continue 5"/>
+    <w:lsdException w:uiPriority="99" w:name="Message Header"/>
+    <w:lsdException w:qFormat="1" w:unhideWhenUsed="0" w:uiPriority="11" w:semiHidden="0" w:name="Subtitle"/>
+    <w:lsdException w:uiPriority="99" w:name="Salutation"/>
+    <w:lsdException w:uiPriority="99" w:name="Date"/>
+    <w:lsdException w:uiPriority="99" w:name="Body Text First Indent"/>
+    <w:lsdException w:uiPriority="99" w:name="Body Text First Indent 2"/>
+    <w:lsdException w:uiPriority="99" w:name="Note Heading"/>
+    <w:lsdException w:uiPriority="99" w:name="Body Text 2"/>
+    <w:lsdException w:uiPriority="99" w:name="Body Text 3"/>
+    <w:lsdException w:uiPriority="99" w:name="Body Text Indent 2"/>
+    <w:lsdException w:uiPriority="99" w:name="Body Text Indent 3"/>
+    <w:lsdException w:uiPriority="99" w:name="Block Text"/>
+    <w:lsdException w:uiPriority="99" w:name="Hyperlink"/>
+    <w:lsdException w:uiPriority="99" w:name="FollowedHyperlink"/>
+    <w:lsdException w:qFormat="1" w:unhideWhenUsed="0" w:uiPriority="22" w:semiHidden="0" w:name="Strong"/>
+    <w:lsdException w:qFormat="1" w:unhideWhenUsed="0" w:uiPriority="20" w:semiHidden="0" w:name="Emphasis"/>
+    <w:lsdException w:uiPriority="99" w:name="Document Map"/>
+    <w:lsdException w:uiPriority="99" w:name="Plain Text"/>
+    <w:lsdException w:uiPriority="99" w:name="E-mail Signature"/>
+    <w:lsdException w:uiPriority="99" w:name="Normal (Web)"/>
+    <w:lsdException w:uiPriority="99" w:name="HTML Acronym"/>
+    <w:lsdException w:uiPriority="99" w:name="HTML Address"/>
+    <w:lsdException w:uiPriority="99" w:name="HTML Cite"/>
+    <w:lsdException w:uiPriority="99" w:name="HTML Code"/>
+    <w:lsdException w:uiPriority="99" w:name="HTML Definition"/>
+    <w:lsdException w:uiPriority="99" w:name="HTML Keyboard"/>
+    <w:lsdException w:uiPriority="99" w:name="HTML Preformatted"/>
+    <w:lsdException w:uiPriority="99" w:name="HTML Sample"/>
+    <w:lsdException w:uiPriority="99" w:name="HTML Typewriter"/>
+    <w:lsdException w:uiPriority="99" w:name="HTML Variable"/>
+    <w:lsdException w:uiPriority="99" w:name="Normal Table"/>
+    <w:lsdException w:uiPriority="99" w:name="annotation subject"/>
+    <w:lsdException w:uiPriority="99" w:name="Table Simple 1"/>
+    <w:lsdException w:uiPriority="99" w:name="Table Simple 2"/>
+    <w:lsdException w:uiPriority="99" w:name="Table Simple 3"/>
+    <w:lsdException w:uiPriority="99" w:name="Table Classic 1"/>
+    <w:lsdException w:uiPriority="99" w:name="Table Classic 2"/>
+    <w:lsdException w:uiPriority="99" w:name="Table Classic 3"/>
+    <w:lsdException w:uiPriority="99" w:name="Table Classic 4"/>
+    <w:lsdException w:uiPriority="99" w:name="Table Colorful 1"/>
+    <w:lsdException w:uiPriority="99" w:name="Table Colorful 2"/>
+    <w:lsdException w:uiPriority="99" w:name="Table Colorful 3"/>
+    <w:lsdException w:uiPriority="99" w:name="Table Columns 1"/>
+    <w:lsdException w:uiPriority="99" w:name="Table Columns 2"/>
+    <w:lsdException w:uiPriority="99" w:name="Table Columns 3"/>
+    <w:lsdException w:uiPriority="99" w:name="Table Columns 4"/>
+    <w:lsdException w:uiPriority="99" w:name="Table Columns 5"/>
+    <w:lsdException w:uiPriority="99" w:name="Table Grid 1"/>
+    <w:lsdException w:uiPriority="99" w:name="Table Grid 2"/>
+    <w:lsdException w:uiPriority="99" w:name="Table Grid 3"/>
+    <w:lsdException w:uiPriority="99" w:name="Table Grid 4"/>
+    <w:lsdException w:uiPriority="99" w:name="Table Grid 5"/>
+    <w:lsdException w:uiPriority="99" w:name="Table Grid 6"/>
+    <w:lsdException w:uiPriority="99" w:name="Table Grid 7"/>
+    <w:lsdException w:uiPriority="99" w:name="Table Grid 8"/>
+    <w:lsdException w:uiPriority="99" w:name="Table List 1"/>
+    <w:lsdException w:uiPriority="99" w:name="Table List 2"/>
+    <w:lsdException w:uiPriority="99" w:name="Table List 3"/>
+    <w:lsdException w:uiPriority="99" w:name="Table List 4"/>
+    <w:lsdException w:uiPriority="99" w:name="Table List 5"/>
+    <w:lsdException w:uiPriority="99" w:name="Table List 6"/>
+    <w:lsdException w:uiPriority="99" w:name="Table List 7"/>
+    <w:lsdException w:uiPriority="99" w:name="Table List 8"/>
+    <w:lsdException w:uiPriority="99" w:name="Table 3D effects 1"/>
+    <w:lsdException w:uiPriority="99" w:name="Table 3D effects 2"/>
+    <w:lsdException w:uiPriority="99" w:name="Table 3D effects 3"/>
+    <w:lsdException w:uiPriority="99" w:name="Table Contemporary"/>
+    <w:lsdException w:uiPriority="99" w:name="Table Elegant"/>
+    <w:lsdException w:uiPriority="99" w:name="Table Professional"/>
+    <w:lsdException w:uiPriority="99" w:name="Table Subtle 1"/>
+    <w:lsdException w:uiPriority="99" w:name="Table Subtle 2"/>
+    <w:lsdException w:uiPriority="99" w:name="Table Web 1"/>
+    <w:lsdException w:uiPriority="99" w:name="Table Web 2"/>
+    <w:lsdException w:uiPriority="99" w:name="Table Web 3"/>
+    <w:lsdException w:uiPriority="99" w:name="Balloon Text"/>
+    <w:lsdException w:unhideWhenUsed="0" w:uiPriority="39" w:semiHidden="0" w:name="Table Grid"/>
+    <w:lsdException w:uiPriority="99" w:name="Table Theme"/>
+    <w:lsdException w:qFormat="1" w:unhideWhenUsed="0" w:uiPriority="34" w:semiHidden="0" w:name="List Paragraph"/>
   </w:latentStyles>
-  <w:style w:type="paragraph" w:default="1" w:styleId="Normal">
+  <w:style w:type="paragraph" w:default="1" w:styleId="1">
     <w:name w:val="Normal"/>
     <w:qFormat/>
+    <w:uiPriority w:val="0"/>
+    <w:pPr>
+      <w:spacing w:line="276" w:lineRule="auto"/>
+    </w:pPr>
+    <w:rPr>
+      <w:rFonts w:ascii="Arial" w:hAnsi="Arial" w:eastAsia="Arial" w:cs="Arial"/>
+      <w:sz w:val="22"/>
+      <w:szCs w:val="22"/>
+      <w:lang w:val="pt-BR" w:eastAsia="pt-BR" w:bidi="ar-SA"/>
+    </w:rPr>
   </w:style>
-  <w:style w:type="paragraph" w:styleId="Ttulo1">
+  <w:style w:type="paragraph" w:styleId="2">
     <w:name w:val="heading 1"/>
-    <w:basedOn w:val="Normal"/>
-    <w:next w:val="Normal"/>
+    <w:basedOn w:val="1"/>
+    <w:next w:val="1"/>
+    <w:qFormat/>
     <w:uiPriority w:val="9"/>
-    <w:qFormat/>
     <w:pPr>
       <w:keepNext/>
       <w:keepLines/>
@@ -3971,13 +3992,13 @@
       <w:szCs w:val="40"/>
     </w:rPr>
   </w:style>
-  <w:style w:type="paragraph" w:styleId="Ttulo2">
+  <w:style w:type="paragraph" w:styleId="3">
     <w:name w:val="heading 2"/>
-    <w:basedOn w:val="Normal"/>
-    <w:next w:val="Normal"/>
-    <w:uiPriority w:val="9"/>
+    <w:basedOn w:val="1"/>
+    <w:next w:val="1"/>
     <w:unhideWhenUsed/>
     <w:qFormat/>
+    <w:uiPriority w:val="9"/>
     <w:pPr>
       <w:keepNext/>
       <w:keepLines/>
@@ -3989,13 +4010,13 @@
       <w:szCs w:val="32"/>
     </w:rPr>
   </w:style>
-  <w:style w:type="paragraph" w:styleId="Ttulo3">
+  <w:style w:type="paragraph" w:styleId="4">
     <w:name w:val="heading 3"/>
-    <w:basedOn w:val="Normal"/>
-    <w:next w:val="Normal"/>
-    <w:uiPriority w:val="9"/>
+    <w:basedOn w:val="1"/>
+    <w:next w:val="1"/>
     <w:unhideWhenUsed/>
     <w:qFormat/>
+    <w:uiPriority w:val="9"/>
     <w:pPr>
       <w:keepNext/>
       <w:keepLines/>
@@ -4008,14 +4029,14 @@
       <w:szCs w:val="28"/>
     </w:rPr>
   </w:style>
-  <w:style w:type="paragraph" w:styleId="Ttulo4">
+  <w:style w:type="paragraph" w:styleId="5">
     <w:name w:val="heading 4"/>
-    <w:basedOn w:val="Normal"/>
-    <w:next w:val="Normal"/>
-    <w:uiPriority w:val="9"/>
+    <w:basedOn w:val="1"/>
+    <w:next w:val="1"/>
     <w:semiHidden/>
     <w:unhideWhenUsed/>
     <w:qFormat/>
+    <w:uiPriority w:val="9"/>
     <w:pPr>
       <w:keepNext/>
       <w:keepLines/>
@@ -4028,14 +4049,14 @@
       <w:szCs w:val="24"/>
     </w:rPr>
   </w:style>
-  <w:style w:type="paragraph" w:styleId="Ttulo5">
+  <w:style w:type="paragraph" w:styleId="6">
     <w:name w:val="heading 5"/>
-    <w:basedOn w:val="Normal"/>
-    <w:next w:val="Normal"/>
-    <w:uiPriority w:val="9"/>
+    <w:basedOn w:val="1"/>
+    <w:next w:val="1"/>
     <w:semiHidden/>
     <w:unhideWhenUsed/>
     <w:qFormat/>
+    <w:uiPriority w:val="9"/>
     <w:pPr>
       <w:keepNext/>
       <w:keepLines/>
@@ -4046,14 +4067,14 @@
       <w:color w:val="666666"/>
     </w:rPr>
   </w:style>
-  <w:style w:type="paragraph" w:styleId="Ttulo6">
+  <w:style w:type="paragraph" w:styleId="7">
     <w:name w:val="heading 6"/>
-    <w:basedOn w:val="Normal"/>
-    <w:next w:val="Normal"/>
-    <w:uiPriority w:val="9"/>
+    <w:basedOn w:val="1"/>
+    <w:next w:val="1"/>
     <w:semiHidden/>
     <w:unhideWhenUsed/>
     <w:qFormat/>
+    <w:uiPriority w:val="9"/>
     <w:pPr>
       <w:keepNext/>
       <w:keepLines/>
@@ -4065,19 +4086,18 @@
       <w:color w:val="666666"/>
     </w:rPr>
   </w:style>
-  <w:style w:type="character" w:default="1" w:styleId="Fontepargpadro">
+  <w:style w:type="character" w:default="1" w:styleId="8">
     <w:name w:val="Default Paragraph Font"/>
-    <w:uiPriority w:val="1"/>
     <w:semiHidden/>
     <w:unhideWhenUsed/>
+    <w:uiPriority w:val="1"/>
   </w:style>
-  <w:style w:type="table" w:default="1" w:styleId="Tabelanormal">
+  <w:style w:type="table" w:default="1" w:styleId="9">
     <w:name w:val="Normal Table"/>
-    <w:uiPriority w:val="99"/>
     <w:semiHidden/>
     <w:unhideWhenUsed/>
+    <w:uiPriority w:val="99"/>
     <w:tblPr>
-      <w:tblInd w:w="0" w:type="dxa"/>
       <w:tblCellMar>
         <w:top w:w="0" w:type="dxa"/>
         <w:left w:w="108" w:type="dxa"/>
@@ -4086,29 +4106,12 @@
       </w:tblCellMar>
     </w:tblPr>
   </w:style>
-  <w:style w:type="numbering" w:default="1" w:styleId="Semlista">
-    <w:name w:val="No List"/>
-    <w:uiPriority w:val="99"/>
-    <w:semiHidden/>
-    <w:unhideWhenUsed/>
-  </w:style>
-  <w:style w:type="table" w:customStyle="1" w:styleId="TableNormal">
-    <w:name w:val="TableNormal"/>
-    <w:tblPr>
-      <w:tblCellMar>
-        <w:top w:w="0" w:type="dxa"/>
-        <w:left w:w="0" w:type="dxa"/>
-        <w:bottom w:w="0" w:type="dxa"/>
-        <w:right w:w="0" w:type="dxa"/>
-      </w:tblCellMar>
-    </w:tblPr>
-  </w:style>
-  <w:style w:type="paragraph" w:styleId="Ttulo">
+  <w:style w:type="paragraph" w:styleId="10">
     <w:name w:val="Title"/>
-    <w:basedOn w:val="Normal"/>
-    <w:next w:val="Normal"/>
+    <w:basedOn w:val="1"/>
+    <w:next w:val="1"/>
+    <w:qFormat/>
     <w:uiPriority w:val="10"/>
-    <w:qFormat/>
     <w:pPr>
       <w:keepNext/>
       <w:keepLines/>
@@ -4119,12 +4122,12 @@
       <w:szCs w:val="52"/>
     </w:rPr>
   </w:style>
-  <w:style w:type="paragraph" w:styleId="Subttulo">
+  <w:style w:type="paragraph" w:styleId="11">
     <w:name w:val="Subtitle"/>
-    <w:basedOn w:val="Normal"/>
-    <w:next w:val="Normal"/>
+    <w:basedOn w:val="1"/>
+    <w:next w:val="1"/>
+    <w:qFormat/>
     <w:uiPriority w:val="11"/>
-    <w:qFormat/>
     <w:pPr>
       <w:keepNext/>
       <w:keepLines/>
@@ -4136,12 +4139,24 @@
       <w:szCs w:val="30"/>
     </w:rPr>
   </w:style>
-  <w:style w:type="paragraph" w:styleId="PargrafodaLista">
+  <w:style w:type="table" w:customStyle="1" w:styleId="12">
+    <w:name w:val="TableNormal"/>
+    <w:qFormat/>
+    <w:uiPriority w:val="0"/>
+    <w:tblPr>
+      <w:tblCellMar>
+        <w:top w:w="0" w:type="dxa"/>
+        <w:left w:w="0" w:type="dxa"/>
+        <w:bottom w:w="0" w:type="dxa"/>
+        <w:right w:w="0" w:type="dxa"/>
+      </w:tblCellMar>
+    </w:tblPr>
+  </w:style>
+  <w:style w:type="paragraph" w:styleId="13">
     <w:name w:val="List Paragraph"/>
-    <w:basedOn w:val="Normal"/>
+    <w:basedOn w:val="1"/>
+    <w:qFormat/>
     <w:uiPriority w:val="34"/>
-    <w:qFormat/>
-    <w:rsid w:val="00CE7CB5"/>
     <w:pPr>
       <w:ind w:left="720"/>
       <w:contextualSpacing/>
@@ -4466,6 +4481,5 @@
       </a:style>
     </a:lnDef>
   </a:objectDefaults>
-  <a:extraClrSchemeLst/>
 </a:theme>
 </file>
</xml_diff>